<commit_message>
write about bonded context
</commit_message>
<xml_diff>
--- a/Doman Driven Design Mikroservisne arhitekture.docx
+++ b/Doman Driven Design Mikroservisne arhitekture.docx
@@ -14,13 +14,8 @@
       <w:pPr>
         <w:pStyle w:val="Heading2"/>
       </w:pPr>
-      <w:proofErr w:type="spellStart"/>
-      <w:r>
-        <w:t>Uvod</w:t>
-      </w:r>
-      <w:proofErr w:type="spellEnd"/>
-      <w:r>
-        <w:t xml:space="preserve"> u Domain Driven Design</w:t>
+      <w:r>
+        <w:t>Uvod u Domain Driven Design</w:t>
       </w:r>
     </w:p>
     <w:p>
@@ -39,65 +34,8 @@
         <w:t xml:space="preserve"> (DDD)</w:t>
       </w:r>
       <w:r>
-        <w:t xml:space="preserve"> </w:t>
-      </w:r>
-      <w:proofErr w:type="spellStart"/>
-      <w:r>
-        <w:t>predstavlja</w:t>
-      </w:r>
-      <w:proofErr w:type="spellEnd"/>
-      <w:r>
-        <w:t xml:space="preserve"> </w:t>
-      </w:r>
-      <w:proofErr w:type="spellStart"/>
-      <w:r>
-        <w:t>pristup</w:t>
-      </w:r>
-      <w:proofErr w:type="spellEnd"/>
-      <w:r>
-        <w:t xml:space="preserve"> u </w:t>
-      </w:r>
-      <w:proofErr w:type="spellStart"/>
-      <w:r>
-        <w:t>razvoju</w:t>
-      </w:r>
-      <w:proofErr w:type="spellEnd"/>
-      <w:r>
-        <w:t xml:space="preserve"> </w:t>
-      </w:r>
-      <w:proofErr w:type="spellStart"/>
-      <w:r>
-        <w:t>softvera</w:t>
-      </w:r>
-      <w:proofErr w:type="spellEnd"/>
-      <w:r>
-        <w:t xml:space="preserve"> koji se </w:t>
-      </w:r>
-      <w:proofErr w:type="spellStart"/>
-      <w:r>
-        <w:t>fokusira</w:t>
-      </w:r>
-      <w:proofErr w:type="spellEnd"/>
-      <w:r>
-        <w:t xml:space="preserve"> </w:t>
-      </w:r>
-      <w:proofErr w:type="spellStart"/>
-      <w:r>
-        <w:t>na</w:t>
-      </w:r>
-      <w:proofErr w:type="spellEnd"/>
-      <w:r>
-        <w:t xml:space="preserve"> </w:t>
-      </w:r>
-      <w:proofErr w:type="spellStart"/>
-      <w:r>
-        <w:t>razvoj</w:t>
-      </w:r>
-      <w:proofErr w:type="spellEnd"/>
-      <w:r>
-        <w:t xml:space="preserve"> </w:t>
-      </w:r>
-      <w:proofErr w:type="spellStart"/>
+        <w:t xml:space="preserve"> predstavlja pristup u razvoju softvera koji se fokusira na razvoj </w:t>
+      </w:r>
       <w:r>
         <w:rPr>
           <w:b/>
@@ -114,81 +52,17 @@
         </w:rPr>
         <w:t>la</w:t>
       </w:r>
-      <w:proofErr w:type="spellEnd"/>
       <w:r>
         <w:rPr>
           <w:b/>
           <w:bCs/>
           <w:color w:val="000000" w:themeColor="text1"/>
         </w:rPr>
-        <w:t xml:space="preserve"> </w:t>
-      </w:r>
-      <w:proofErr w:type="spellStart"/>
-      <w:r>
-        <w:rPr>
-          <w:b/>
-          <w:bCs/>
-          <w:color w:val="000000" w:themeColor="text1"/>
-        </w:rPr>
-        <w:t>domena</w:t>
-      </w:r>
-      <w:proofErr w:type="spellEnd"/>
-      <w:r>
-        <w:rPr>
-          <w:b/>
-          <w:bCs/>
-          <w:color w:val="000000" w:themeColor="text1"/>
-        </w:rPr>
-        <w:t xml:space="preserve"> </w:t>
-      </w:r>
-      <w:proofErr w:type="spellStart"/>
-      <w:r>
-        <w:rPr>
-          <w:b/>
-          <w:bCs/>
-          <w:color w:val="000000" w:themeColor="text1"/>
-        </w:rPr>
-        <w:t>nekog</w:t>
-      </w:r>
-      <w:proofErr w:type="spellEnd"/>
-      <w:r>
-        <w:rPr>
-          <w:b/>
-          <w:bCs/>
-          <w:color w:val="000000" w:themeColor="text1"/>
-        </w:rPr>
-        <w:t xml:space="preserve"> </w:t>
-      </w:r>
-      <w:proofErr w:type="spellStart"/>
-      <w:r>
-        <w:rPr>
-          <w:b/>
-          <w:bCs/>
-          <w:color w:val="000000" w:themeColor="text1"/>
-        </w:rPr>
-        <w:t>problema</w:t>
-      </w:r>
-      <w:proofErr w:type="spellEnd"/>
-      <w:r>
-        <w:rPr>
-          <w:b/>
-          <w:bCs/>
-          <w:color w:val="000000" w:themeColor="text1"/>
-        </w:rPr>
-        <w:t>.</w:t>
-      </w:r>
-      <w:r>
-        <w:t xml:space="preserve"> </w:t>
-      </w:r>
-      <w:proofErr w:type="spellStart"/>
-      <w:r>
-        <w:t>Pritom</w:t>
-      </w:r>
-      <w:proofErr w:type="spellEnd"/>
-      <w:r>
-        <w:t xml:space="preserve"> se </w:t>
-      </w:r>
-      <w:proofErr w:type="spellStart"/>
+        <w:t xml:space="preserve"> domena nekog problema.</w:t>
+      </w:r>
+      <w:r>
+        <w:t xml:space="preserve"> Pritom se </w:t>
+      </w:r>
       <w:r>
         <w:t>te</w:t>
       </w:r>
@@ -196,75 +70,18 @@
         <w:t>ž</w:t>
       </w:r>
       <w:r>
-        <w:t>i</w:t>
-      </w:r>
-      <w:proofErr w:type="spellEnd"/>
-      <w:r>
-        <w:t xml:space="preserve"> </w:t>
-      </w:r>
-      <w:proofErr w:type="spellStart"/>
-      <w:r>
-        <w:t>razumevanju</w:t>
-      </w:r>
-      <w:proofErr w:type="spellEnd"/>
-      <w:r>
-        <w:t xml:space="preserve"> </w:t>
-      </w:r>
-      <w:proofErr w:type="spellStart"/>
-      <w:r>
-        <w:t>procesa</w:t>
-      </w:r>
-      <w:proofErr w:type="spellEnd"/>
-      <w:r>
-        <w:t xml:space="preserve"> </w:t>
-      </w:r>
-      <w:proofErr w:type="spellStart"/>
-      <w:r>
-        <w:t>i</w:t>
-      </w:r>
-      <w:proofErr w:type="spellEnd"/>
-      <w:r>
-        <w:t xml:space="preserve"> </w:t>
-      </w:r>
-      <w:proofErr w:type="spellStart"/>
-      <w:r>
-        <w:t>pravila</w:t>
-      </w:r>
-      <w:proofErr w:type="spellEnd"/>
-      <w:r>
-        <w:t xml:space="preserve"> </w:t>
-      </w:r>
-      <w:proofErr w:type="spellStart"/>
-      <w:r>
-        <w:t>samog</w:t>
-      </w:r>
-      <w:proofErr w:type="spellEnd"/>
-      <w:r>
-        <w:t xml:space="preserve"> </w:t>
-      </w:r>
-      <w:proofErr w:type="spellStart"/>
-      <w:r>
-        <w:t>domena</w:t>
-      </w:r>
-      <w:proofErr w:type="spellEnd"/>
-      <w:r>
-        <w:t>.</w:t>
-      </w:r>
-    </w:p>
-    <w:p>
-      <w:pPr>
-        <w:rPr>
-          <w:lang w:val="sr-Latn-RS"/>
-        </w:rPr>
-      </w:pPr>
-      <w:r>
-        <w:t xml:space="preserve">DDD </w:t>
-      </w:r>
-      <w:proofErr w:type="spellStart"/>
-      <w:r>
-        <w:t>pruža</w:t>
-      </w:r>
-      <w:proofErr w:type="spellEnd"/>
+        <w:t>i razumevanju procesa i pravila samog domena.</w:t>
+      </w:r>
+    </w:p>
+    <w:p>
+      <w:pPr>
+        <w:rPr>
+          <w:lang w:val="sr-Latn-RS"/>
+        </w:rPr>
+      </w:pPr>
+      <w:r>
+        <w:t>DDD pruža</w:t>
+      </w:r>
       <w:r>
         <w:t xml:space="preserve"> </w:t>
       </w:r>
@@ -675,15 +492,7 @@
           <w:bCs/>
           <w:lang w:val="sr-Latn-RS"/>
         </w:rPr>
-        <w:t>o</w:t>
-      </w:r>
-      <w:r>
-        <w:rPr>
-          <w:b/>
-          <w:bCs/>
-          <w:lang w:val="sr-Latn-RS"/>
-        </w:rPr>
-        <w:t>verengineering</w:t>
+        <w:t>overengineering</w:t>
       </w:r>
       <w:r>
         <w:rPr>
@@ -760,6 +569,518 @@
         </w:drawing>
       </w:r>
     </w:p>
+    <w:p>
+      <w:pPr>
+        <w:pStyle w:val="Heading2"/>
+        <w:rPr>
+          <w:lang w:val="sr-Latn-RS"/>
+        </w:rPr>
+      </w:pPr>
+      <w:r>
+        <w:rPr>
+          <w:lang w:val="sr-Latn-RS"/>
+        </w:rPr>
+        <w:t>Bounded context</w:t>
+      </w:r>
+    </w:p>
+    <w:p>
+      <w:pPr>
+        <w:rPr>
+          <w:lang w:val="sr-Latn-RS"/>
+        </w:rPr>
+      </w:pPr>
+      <w:r>
+        <w:rPr>
+          <w:lang w:val="sr-Latn-RS"/>
+        </w:rPr>
+        <w:t>Bounded context predstavlja centralni pattern Domain Driven Design-a.</w:t>
+      </w:r>
+      <w:r>
+        <w:rPr>
+          <w:lang w:val="sr-Latn-RS"/>
+        </w:rPr>
+        <w:t xml:space="preserve"> Prilikom rešavanja kompleksnih problema, model podataka </w:t>
+      </w:r>
+      <w:r>
+        <w:rPr>
+          <w:lang w:val="sr-Latn-RS"/>
+        </w:rPr>
+        <w:t>može postati jako veliki.</w:t>
+      </w:r>
+      <w:r>
+        <w:rPr>
+          <w:lang w:val="sr-Latn-RS"/>
+        </w:rPr>
+        <w:t xml:space="preserve"> Zbog toga DDD deli veliki model na više različitih delova, a svaki deo se zove </w:t>
+      </w:r>
+      <w:r>
+        <w:rPr>
+          <w:b/>
+          <w:bCs/>
+          <w:lang w:val="sr-Latn-RS"/>
+        </w:rPr>
+        <w:t>Bounded context</w:t>
+      </w:r>
+      <w:r>
+        <w:rPr>
+          <w:lang w:val="sr-Latn-RS"/>
+        </w:rPr>
+        <w:t xml:space="preserve">. </w:t>
+      </w:r>
+      <w:r>
+        <w:rPr>
+          <w:lang w:val="sr-Latn-RS"/>
+        </w:rPr>
+        <w:t>To je zapravo granica (boundary) u okviru domena gde se konkretni domenski model primenjuje.</w:t>
+      </w:r>
+      <w:r>
+        <w:rPr>
+          <w:lang w:val="sr-Latn-RS"/>
+        </w:rPr>
+        <w:t xml:space="preserve"> Bounded context sprečava širenje nekih koncepta modela tamo gde im nije mesto (u druge bounded context-e).</w:t>
+      </w:r>
+    </w:p>
+    <w:p>
+      <w:pPr>
+        <w:rPr>
+          <w:lang w:val="sr-Latn-RS"/>
+        </w:rPr>
+      </w:pPr>
+      <w:r>
+        <w:rPr>
+          <w:lang w:val="sr-Latn-RS"/>
+        </w:rPr>
+        <w:t>Najpravilnije korišćenje DDD-a bi značilo da svaki Bounded context ima različite podatke, kod, kao i tim koji radi na razvoju modela jednog Bounded contexta. Međutim, u praksi se jako retko dešava da postoji baš ovoliki nivo odvajanja.</w:t>
+      </w:r>
+      <w:r>
+        <w:rPr>
+          <w:lang w:val="sr-Latn-RS"/>
+        </w:rPr>
+        <w:t xml:space="preserve"> </w:t>
+      </w:r>
+    </w:p>
+    <w:p>
+      <w:r>
+        <w:rPr>
+          <w:b/>
+          <w:bCs/>
+          <w:lang w:val="sr-Latn-RS"/>
+        </w:rPr>
+        <w:t>Bounded context i subdomain</w:t>
+      </w:r>
+      <w:r>
+        <w:rPr>
+          <w:b/>
+          <w:bCs/>
+          <w:lang w:val="sr-Latn-RS"/>
+        </w:rPr>
+        <w:t xml:space="preserve"> </w:t>
+      </w:r>
+      <w:r>
+        <w:rPr>
+          <w:lang w:val="sr-Latn-RS"/>
+        </w:rPr>
+        <w:t>su</w:t>
+      </w:r>
+      <w:r>
+        <w:rPr>
+          <w:lang w:val="sr-Latn-RS"/>
+        </w:rPr>
+        <w:t xml:space="preserve"> dosta sličn</w:t>
+      </w:r>
+      <w:r>
+        <w:rPr>
+          <w:lang w:val="sr-Latn-RS"/>
+        </w:rPr>
+        <w:t>i</w:t>
+      </w:r>
+      <w:r>
+        <w:rPr>
+          <w:lang w:val="sr-Latn-RS"/>
+        </w:rPr>
+        <w:t>, ali opet dosta različit</w:t>
+      </w:r>
+      <w:r>
+        <w:rPr>
+          <w:lang w:val="sr-Latn-RS"/>
+        </w:rPr>
+        <w:t>i</w:t>
+      </w:r>
+      <w:r>
+        <w:rPr>
+          <w:lang w:val="sr-Latn-RS"/>
+        </w:rPr>
+        <w:t xml:space="preserve"> koncept</w:t>
+      </w:r>
+      <w:r>
+        <w:rPr>
+          <w:lang w:val="sr-Latn-RS"/>
+        </w:rPr>
+        <w:t>i</w:t>
+      </w:r>
+      <w:r>
+        <w:rPr>
+          <w:lang w:val="sr-Latn-RS"/>
+        </w:rPr>
+        <w:t>.</w:t>
+      </w:r>
+      <w:r>
+        <w:rPr>
+          <w:lang w:val="sr-Latn-RS"/>
+        </w:rPr>
+        <w:t xml:space="preserve"> Subdomain predstavlja </w:t>
+      </w:r>
+      <w:r>
+        <w:rPr>
+          <w:b/>
+          <w:bCs/>
+          <w:lang w:val="sr-Latn-RS"/>
+        </w:rPr>
+        <w:t>prostor</w:t>
+      </w:r>
+      <w:r>
+        <w:rPr>
+          <w:b/>
+          <w:bCs/>
+          <w:lang w:val="sr-Latn-RS"/>
+        </w:rPr>
+        <w:t xml:space="preserve"> problema</w:t>
+      </w:r>
+      <w:r>
+        <w:rPr>
+          <w:lang w:val="sr-Latn-RS"/>
+        </w:rPr>
+        <w:t>, odnosno kako je odlučeno da se podeli poslovna logika, ili neka domenska aktivnost.</w:t>
+      </w:r>
+      <w:r>
+        <w:rPr>
+          <w:lang w:val="sr-Latn-RS"/>
+        </w:rPr>
+        <w:t xml:space="preserve"> Sa druge strane bounded context je </w:t>
+      </w:r>
+      <w:r>
+        <w:rPr>
+          <w:b/>
+          <w:bCs/>
+          <w:lang w:val="sr-Latn-RS"/>
+        </w:rPr>
+        <w:t>prostor</w:t>
+      </w:r>
+      <w:r>
+        <w:rPr>
+          <w:b/>
+          <w:bCs/>
+          <w:lang w:val="sr-Latn-RS"/>
+        </w:rPr>
+        <w:t xml:space="preserve"> rešenja</w:t>
+      </w:r>
+      <w:r>
+        <w:rPr>
+          <w:lang w:val="sr-Latn-RS"/>
+        </w:rPr>
+        <w:t>, odnosno</w:t>
+      </w:r>
+      <w:r>
+        <w:rPr>
+          <w:lang w:val="sr-Latn-RS"/>
+        </w:rPr>
+        <w:t xml:space="preserve"> </w:t>
+      </w:r>
+      <w:r>
+        <w:rPr>
+          <w:lang w:val="sr-Latn-RS"/>
+        </w:rPr>
+        <w:t>kako je softver i razvoj tog softvera organizovan</w:t>
+      </w:r>
+      <w:r>
+        <w:rPr>
+          <w:lang w:val="sr-Latn-RS"/>
+        </w:rPr>
+        <w:t xml:space="preserve"> za rešavanje problema.</w:t>
+      </w:r>
+      <w:r>
+        <w:rPr>
+          <w:lang w:val="sr-Latn-RS"/>
+        </w:rPr>
+        <w:t xml:space="preserve"> Uglavnom se ov</w:t>
+      </w:r>
+      <w:r>
+        <w:rPr>
+          <w:lang w:val="sr-Latn-RS"/>
+        </w:rPr>
+        <w:t>a</w:t>
+      </w:r>
+      <w:r>
+        <w:rPr>
+          <w:lang w:val="sr-Latn-RS"/>
+        </w:rPr>
+        <w:t xml:space="preserve"> dve </w:t>
+      </w:r>
+      <w:r>
+        <w:rPr>
+          <w:lang w:val="sr-Latn-RS"/>
+        </w:rPr>
+        <w:t>prostora</w:t>
+      </w:r>
+      <w:r>
+        <w:rPr>
+          <w:lang w:val="sr-Latn-RS"/>
+        </w:rPr>
+        <w:t xml:space="preserve"> poklapaju, ali ne </w:t>
+      </w:r>
+      <w:r>
+        <w:rPr>
+          <w:lang w:val="sr-Latn-RS"/>
+        </w:rPr>
+        <w:t xml:space="preserve">mora nužno da znači </w:t>
+      </w:r>
+      <w:r>
+        <w:rPr>
+          <w:lang w:val="sr-Latn-RS"/>
+        </w:rPr>
+        <w:lastRenderedPageBreak/>
+        <w:t>uvek.</w:t>
+      </w:r>
+      <w:r>
+        <w:rPr>
+          <w:lang w:val="sr-Latn-RS"/>
+        </w:rPr>
+        <w:t xml:space="preserve"> Eric Evans</w:t>
+      </w:r>
+      <w:r>
+        <w:rPr>
+          <w:lang w:val="sr-Latn-RS"/>
+        </w:rPr>
+        <w:t xml:space="preserve"> </w:t>
+      </w:r>
+      <w:r>
+        <w:rPr>
+          <w:lang w:val="sr-Latn-RS"/>
+        </w:rPr>
+        <w:t xml:space="preserve">daje jedan konkretan primer. </w:t>
+      </w:r>
+      <w:r>
+        <w:rPr>
+          <w:lang w:val="sr-Latn-RS"/>
+        </w:rPr>
+        <w:t>Neka</w:t>
+      </w:r>
+      <w:r>
+        <w:rPr>
+          <w:lang w:val="sr-Latn-RS"/>
+        </w:rPr>
+        <w:t xml:space="preserve"> se posmatra soba čiji je pod potrebno prektiti tepihom</w:t>
+      </w:r>
+      <w:r>
+        <w:rPr>
+          <w:lang w:val="sr-Latn-RS"/>
+        </w:rPr>
+        <w:t xml:space="preserve">. </w:t>
+      </w:r>
+      <w:r>
+        <w:rPr>
+          <w:lang w:val="sr-Latn-RS"/>
+        </w:rPr>
+        <w:t xml:space="preserve">Soba je </w:t>
+      </w:r>
+      <w:r>
+        <w:rPr>
+          <w:lang w:val="sr-Latn-RS"/>
+        </w:rPr>
+        <w:t xml:space="preserve">prostor </w:t>
+      </w:r>
+      <w:r>
+        <w:rPr>
+          <w:lang w:val="sr-Latn-RS"/>
+        </w:rPr>
+        <w:t>problem</w:t>
+      </w:r>
+      <w:r>
+        <w:rPr>
+          <w:lang w:val="sr-Latn-RS"/>
+        </w:rPr>
+        <w:t>a</w:t>
+      </w:r>
+      <w:r>
+        <w:rPr>
+          <w:lang w:val="sr-Latn-RS"/>
+        </w:rPr>
+        <w:t>, dakle, predstavlja subdomain</w:t>
+      </w:r>
+      <w:r>
+        <w:rPr>
+          <w:lang w:val="sr-Latn-RS"/>
+        </w:rPr>
+        <w:t>, a</w:t>
+      </w:r>
+      <w:r>
+        <w:rPr>
+          <w:lang w:val="sr-Latn-RS"/>
+        </w:rPr>
+        <w:t xml:space="preserve"> tepih je prostor rešenja.</w:t>
+      </w:r>
+      <w:r>
+        <w:rPr>
+          <w:lang w:val="sr-Latn-RS"/>
+        </w:rPr>
+        <w:t xml:space="preserve"> </w:t>
+      </w:r>
+      <w:r>
+        <w:rPr>
+          <w:lang w:val="sr-Latn-RS"/>
+        </w:rPr>
+        <w:t>P</w:t>
+      </w:r>
+      <w:r>
+        <w:rPr>
+          <w:lang w:val="sr-Latn-RS"/>
+        </w:rPr>
+        <w:t>roblem je moguće rešiti na više načina. Prvi način je prekriti sobu sa tepihom identičnog oblika kao i pod sobe i onda se subdomain i Bounded context odnose na istu stvar.</w:t>
+      </w:r>
+      <w:r>
+        <w:rPr>
+          <w:lang w:val="sr-Latn-RS"/>
+        </w:rPr>
+        <w:t xml:space="preserve"> Drugi način bi bio prekriti sobu sa više različitih tepiha čija površina ne pokriva čitavu površinu sobe. U ovom slučaju se subdomain i Bounded context ne poklapaju.</w:t>
+      </w:r>
+      <w:r>
+        <w:rPr>
+          <w:lang w:val="sr-Latn-RS"/>
+        </w:rPr>
+        <w:t xml:space="preserve"> </w:t>
+      </w:r>
+      <w:r>
+        <w:t>[1]</w:t>
+      </w:r>
+    </w:p>
+    <w:p>
+      <w:pPr>
+        <w:rPr>
+          <w:lang w:val="sr-Latn-RS"/>
+        </w:rPr>
+      </w:pPr>
+      <w:r>
+        <w:t>Uglavnom postoje vi</w:t>
+      </w:r>
+      <w:r>
+        <w:rPr>
+          <w:lang w:val="sr-Latn-RS"/>
+        </w:rPr>
+        <w:t xml:space="preserve">še različitih Bounded contexta. </w:t>
+      </w:r>
+      <w:r>
+        <w:rPr>
+          <w:b/>
+          <w:bCs/>
+          <w:lang w:val="sr-Latn-RS"/>
+        </w:rPr>
+        <w:t>Context map</w:t>
+      </w:r>
+      <w:r>
+        <w:rPr>
+          <w:b/>
+          <w:bCs/>
+          <w:lang w:val="sr-Latn-RS"/>
+        </w:rPr>
+        <w:t xml:space="preserve"> </w:t>
+      </w:r>
+      <w:r>
+        <w:rPr>
+          <w:lang w:val="sr-Latn-RS"/>
+        </w:rPr>
+        <w:t>demonstrira kako su povezani Bounded context-i međusobno</w:t>
+      </w:r>
+      <w:r>
+        <w:rPr>
+          <w:lang w:val="sr-Latn-RS"/>
+        </w:rPr>
+        <w:t xml:space="preserve"> kroz komunikaciju između timova koji rade na posebnim Bounded context-ima.</w:t>
+      </w:r>
+    </w:p>
+    <w:p>
+      <w:pPr>
+        <w:pStyle w:val="Heading2"/>
+        <w:rPr>
+          <w:lang w:val="sr-Latn-RS"/>
+        </w:rPr>
+      </w:pPr>
+      <w:r>
+        <w:rPr>
+          <w:lang w:val="sr-Latn-RS"/>
+        </w:rPr>
+        <w:t>Literatura</w:t>
+      </w:r>
+    </w:p>
+    <w:p>
+      <w:pPr>
+        <w:pStyle w:val="ListParagraph"/>
+        <w:numPr>
+          <w:ilvl w:val="0"/>
+          <w:numId w:val="3"/>
+        </w:numPr>
+        <w:rPr>
+          <w:lang w:val="sr-Latn-RS"/>
+        </w:rPr>
+      </w:pPr>
+      <w:hyperlink r:id="rId6" w:history="1">
+        <w:r>
+          <w:rPr>
+            <w:rStyle w:val="Hyperlink"/>
+            <w:lang w:val="sr-Latn-RS"/>
+          </w:rPr>
+          <w:t>https://app.pluralsight.com/library/courses/fundamentals-domain-driven-design/table-of-contents</w:t>
+        </w:r>
+      </w:hyperlink>
+      <w:r>
+        <w:rPr>
+          <w:lang w:val="sr-Latn-RS"/>
+        </w:rPr>
+        <w:t xml:space="preserve"> </w:t>
+      </w:r>
+      <w:r>
+        <w:t>[1]</w:t>
+      </w:r>
+    </w:p>
+    <w:p>
+      <w:pPr>
+        <w:pStyle w:val="ListParagraph"/>
+        <w:numPr>
+          <w:ilvl w:val="0"/>
+          <w:numId w:val="3"/>
+        </w:numPr>
+        <w:rPr>
+          <w:lang w:val="sr-Latn-RS"/>
+        </w:rPr>
+      </w:pPr>
+      <w:hyperlink r:id="rId7" w:history="1">
+        <w:r>
+          <w:rPr>
+            <w:rStyle w:val="Hyperlink"/>
+            <w:lang w:val="sr-Latn-RS"/>
+          </w:rPr>
+          <w:t>https://martinfowler.com/bliki/BoundedContext.html</w:t>
+        </w:r>
+      </w:hyperlink>
+      <w:r>
+        <w:rPr>
+          <w:lang w:val="sr-Latn-RS"/>
+        </w:rPr>
+        <w:t xml:space="preserve"> </w:t>
+      </w:r>
+      <w:r>
+        <w:rPr>
+          <w:lang w:val="sr-Latn-RS"/>
+        </w:rPr>
+        <w:t>[2]</w:t>
+      </w:r>
+    </w:p>
+    <w:p>
+      <w:pPr>
+        <w:rPr>
+          <w:lang w:val="sr-Latn-RS"/>
+        </w:rPr>
+      </w:pPr>
+    </w:p>
     <w:sectPr>
       <w:pgSz w:w="12240" w:h="15840"/>
       <w:pgMar w:top="1440" w:right="1440" w:bottom="1440" w:left="1440" w:header="720" w:footer="720" w:gutter="0"/>
@@ -773,6 +1094,119 @@
 <file path=word/numbering.xml><?xml version="1.0" encoding="utf-8"?>
 <w:numbering xmlns:wpc="http://schemas.microsoft.com/office/word/2010/wordprocessingCanvas" xmlns:cx="http://schemas.microsoft.com/office/drawing/2014/chartex" xmlns:cx1="http://schemas.microsoft.com/office/drawing/2015/9/8/chartex" xmlns:cx2="http://schemas.microsoft.com/office/drawing/2015/10/21/chartex" xmlns:cx3="http://schemas.microsoft.com/office/drawing/2016/5/9/chartex" xmlns:cx4="http://schemas.microsoft.com/office/drawing/2016/5/10/chartex" xmlns:cx5="http://schemas.microsoft.com/office/drawing/2016/5/11/chartex" xmlns:cx6="http://schemas.microsoft.com/office/drawing/2016/5/12/chartex" xmlns:cx7="http://schemas.microsoft.com/office/drawing/2016/5/13/chartex" xmlns:cx8="http://schemas.microsoft.com/office/drawing/2016/5/14/chartex" xmlns:mc="http://schemas.openxmlformats.org/markup-compatibility/2006" xmlns:aink="http://schemas.microsoft.com/office/drawing/2016/ink" xmlns:am3d="http://schemas.microsoft.com/office/drawing/2017/model3d" xmlns:o="urn:schemas-microsoft-com:office:office" xmlns:oel="http://schemas.microsoft.com/office/2019/extlst" xmlns:r="http://schemas.openxmlformats.org/officeDocument/2006/relationships" xmlns:m="http://schemas.openxmlformats.org/officeDocument/2006/math" xmlns:v="urn:schemas-microsoft-com:vml" xmlns:wp14="http://schemas.microsoft.com/office/word/2010/wordprocessingDrawing" xmlns:wp="http://schemas.openxmlformats.org/drawingml/2006/wordprocessingDrawing" xmlns:w10="urn:schemas-microsoft-com:office:word" xmlns:w="http://schemas.openxmlformats.org/wordprocessingml/2006/main" xmlns:w14="http://schemas.microsoft.com/office/word/2010/wordml" xmlns:w15="http://schemas.microsoft.com/office/word/2012/wordml" xmlns:w16cex="http://schemas.microsoft.com/office/word/2018/wordml/cex" xmlns:w16cid="http://schemas.microsoft.com/office/word/2016/wordml/cid" xmlns:w16="http://schemas.microsoft.com/office/word/2018/wordml" xmlns:w16sdtdh="http://schemas.microsoft.com/office/word/2020/wordml/sdtdatahash" xmlns:w16se="http://schemas.microsoft.com/office/word/2015/wordml/symex" xmlns:wpg="http://schemas.microsoft.com/office/word/2010/wordprocessingGroup" xmlns:wpi="http://schemas.microsoft.com/office/word/2010/wordprocessingInk" xmlns:wne="http://schemas.microsoft.com/office/word/2006/wordml" xmlns:wps="http://schemas.microsoft.com/office/word/2010/wordprocessingShape" mc:Ignorable="w14 w15 w16se w16cid w16 w16cex w16sdtdh wp14">
   <w:abstractNum w:abstractNumId="0" w15:restartNumberingAfterBreak="0">
+    <w:nsid w:val="0A8C594C"/>
+    <w:multiLevelType w:val="hybridMultilevel"/>
+    <w:tmpl w:val="EE887B20"/>
+    <w:lvl w:ilvl="0" w:tplc="04090001">
+      <w:start w:val="1"/>
+      <w:numFmt w:val="bullet"/>
+      <w:lvlText w:val=""/>
+      <w:lvlJc w:val="left"/>
+      <w:pPr>
+        <w:ind w:left="720" w:hanging="360"/>
+      </w:pPr>
+      <w:rPr>
+        <w:rFonts w:ascii="Symbol" w:hAnsi="Symbol" w:hint="default"/>
+      </w:rPr>
+    </w:lvl>
+    <w:lvl w:ilvl="1" w:tplc="04090003" w:tentative="1">
+      <w:start w:val="1"/>
+      <w:numFmt w:val="bullet"/>
+      <w:lvlText w:val="o"/>
+      <w:lvlJc w:val="left"/>
+      <w:pPr>
+        <w:ind w:left="1440" w:hanging="360"/>
+      </w:pPr>
+      <w:rPr>
+        <w:rFonts w:ascii="Courier New" w:hAnsi="Courier New" w:cs="Courier New" w:hint="default"/>
+      </w:rPr>
+    </w:lvl>
+    <w:lvl w:ilvl="2" w:tplc="04090005" w:tentative="1">
+      <w:start w:val="1"/>
+      <w:numFmt w:val="bullet"/>
+      <w:lvlText w:val=""/>
+      <w:lvlJc w:val="left"/>
+      <w:pPr>
+        <w:ind w:left="2160" w:hanging="360"/>
+      </w:pPr>
+      <w:rPr>
+        <w:rFonts w:ascii="Wingdings" w:hAnsi="Wingdings" w:hint="default"/>
+      </w:rPr>
+    </w:lvl>
+    <w:lvl w:ilvl="3" w:tplc="04090001" w:tentative="1">
+      <w:start w:val="1"/>
+      <w:numFmt w:val="bullet"/>
+      <w:lvlText w:val=""/>
+      <w:lvlJc w:val="left"/>
+      <w:pPr>
+        <w:ind w:left="2880" w:hanging="360"/>
+      </w:pPr>
+      <w:rPr>
+        <w:rFonts w:ascii="Symbol" w:hAnsi="Symbol" w:hint="default"/>
+      </w:rPr>
+    </w:lvl>
+    <w:lvl w:ilvl="4" w:tplc="04090003" w:tentative="1">
+      <w:start w:val="1"/>
+      <w:numFmt w:val="bullet"/>
+      <w:lvlText w:val="o"/>
+      <w:lvlJc w:val="left"/>
+      <w:pPr>
+        <w:ind w:left="3600" w:hanging="360"/>
+      </w:pPr>
+      <w:rPr>
+        <w:rFonts w:ascii="Courier New" w:hAnsi="Courier New" w:cs="Courier New" w:hint="default"/>
+      </w:rPr>
+    </w:lvl>
+    <w:lvl w:ilvl="5" w:tplc="04090005" w:tentative="1">
+      <w:start w:val="1"/>
+      <w:numFmt w:val="bullet"/>
+      <w:lvlText w:val=""/>
+      <w:lvlJc w:val="left"/>
+      <w:pPr>
+        <w:ind w:left="4320" w:hanging="360"/>
+      </w:pPr>
+      <w:rPr>
+        <w:rFonts w:ascii="Wingdings" w:hAnsi="Wingdings" w:hint="default"/>
+      </w:rPr>
+    </w:lvl>
+    <w:lvl w:ilvl="6" w:tplc="04090001" w:tentative="1">
+      <w:start w:val="1"/>
+      <w:numFmt w:val="bullet"/>
+      <w:lvlText w:val=""/>
+      <w:lvlJc w:val="left"/>
+      <w:pPr>
+        <w:ind w:left="5040" w:hanging="360"/>
+      </w:pPr>
+      <w:rPr>
+        <w:rFonts w:ascii="Symbol" w:hAnsi="Symbol" w:hint="default"/>
+      </w:rPr>
+    </w:lvl>
+    <w:lvl w:ilvl="7" w:tplc="04090003" w:tentative="1">
+      <w:start w:val="1"/>
+      <w:numFmt w:val="bullet"/>
+      <w:lvlText w:val="o"/>
+      <w:lvlJc w:val="left"/>
+      <w:pPr>
+        <w:ind w:left="5760" w:hanging="360"/>
+      </w:pPr>
+      <w:rPr>
+        <w:rFonts w:ascii="Courier New" w:hAnsi="Courier New" w:cs="Courier New" w:hint="default"/>
+      </w:rPr>
+    </w:lvl>
+    <w:lvl w:ilvl="8" w:tplc="04090005" w:tentative="1">
+      <w:start w:val="1"/>
+      <w:numFmt w:val="bullet"/>
+      <w:lvlText w:val=""/>
+      <w:lvlJc w:val="left"/>
+      <w:pPr>
+        <w:ind w:left="6480" w:hanging="360"/>
+      </w:pPr>
+      <w:rPr>
+        <w:rFonts w:ascii="Wingdings" w:hAnsi="Wingdings" w:hint="default"/>
+      </w:rPr>
+    </w:lvl>
+  </w:abstractNum>
+  <w:abstractNum w:abstractNumId="1" w15:restartNumberingAfterBreak="0">
     <w:nsid w:val="0D6B6129"/>
     <w:multiLevelType w:val="hybridMultilevel"/>
     <w:tmpl w:val="5928A78A"/>
@@ -885,7 +1319,7 @@
       </w:rPr>
     </w:lvl>
   </w:abstractNum>
-  <w:abstractNum w:abstractNumId="1" w15:restartNumberingAfterBreak="0">
+  <w:abstractNum w:abstractNumId="2" w15:restartNumberingAfterBreak="0">
     <w:nsid w:val="16D75A4F"/>
     <w:multiLevelType w:val="hybridMultilevel"/>
     <w:tmpl w:val="8C645F72"/>
@@ -999,10 +1433,13 @@
     </w:lvl>
   </w:abstractNum>
   <w:num w:numId="1" w16cid:durableId="1914047932">
-    <w:abstractNumId w:val="0"/>
+    <w:abstractNumId w:val="1"/>
   </w:num>
   <w:num w:numId="2" w16cid:durableId="934048909">
-    <w:abstractNumId w:val="1"/>
+    <w:abstractNumId w:val="2"/>
+  </w:num>
+  <w:num w:numId="3" w16cid:durableId="72053507">
+    <w:abstractNumId w:val="0"/>
   </w:num>
 </w:numbering>
 </file>
@@ -1521,6 +1958,29 @@
       <w:szCs w:val="26"/>
     </w:rPr>
   </w:style>
+  <w:style w:type="character" w:styleId="Hyperlink">
+    <w:name w:val="Hyperlink"/>
+    <w:basedOn w:val="DefaultParagraphFont"/>
+    <w:uiPriority w:val="99"/>
+    <w:unhideWhenUsed/>
+    <w:rsid w:val="007C2BAA"/>
+    <w:rPr>
+      <w:color w:val="0563C1" w:themeColor="hyperlink"/>
+      <w:u w:val="single"/>
+    </w:rPr>
+  </w:style>
+  <w:style w:type="character" w:styleId="UnresolvedMention">
+    <w:name w:val="Unresolved Mention"/>
+    <w:basedOn w:val="DefaultParagraphFont"/>
+    <w:uiPriority w:val="99"/>
+    <w:semiHidden/>
+    <w:unhideWhenUsed/>
+    <w:rsid w:val="007C2BAA"/>
+    <w:rPr>
+      <w:color w:val="605E5C"/>
+      <w:shd w:val="clear" w:color="auto" w:fill="E1DFDD"/>
+    </w:rPr>
+  </w:style>
 </w:styles>
 </file>
 

</xml_diff>

<commit_message>
Opisati entitete, value object-e, aggregate, aggregate root
</commit_message>
<xml_diff>
--- a/Doman Driven Design Mikroservisne arhitekture.docx
+++ b/Doman Driven Design Mikroservisne arhitekture.docx
@@ -2,21 +2,651 @@
 <file path=word/document.xml><?xml version="1.0" encoding="utf-8"?>
 <w:document xmlns:wpc="http://schemas.microsoft.com/office/word/2010/wordprocessingCanvas" xmlns:cx="http://schemas.microsoft.com/office/drawing/2014/chartex" xmlns:cx1="http://schemas.microsoft.com/office/drawing/2015/9/8/chartex" xmlns:cx2="http://schemas.microsoft.com/office/drawing/2015/10/21/chartex" xmlns:cx3="http://schemas.microsoft.com/office/drawing/2016/5/9/chartex" xmlns:cx4="http://schemas.microsoft.com/office/drawing/2016/5/10/chartex" xmlns:cx5="http://schemas.microsoft.com/office/drawing/2016/5/11/chartex" xmlns:cx6="http://schemas.microsoft.com/office/drawing/2016/5/12/chartex" xmlns:cx7="http://schemas.microsoft.com/office/drawing/2016/5/13/chartex" xmlns:cx8="http://schemas.microsoft.com/office/drawing/2016/5/14/chartex" xmlns:mc="http://schemas.openxmlformats.org/markup-compatibility/2006" xmlns:aink="http://schemas.microsoft.com/office/drawing/2016/ink" xmlns:am3d="http://schemas.microsoft.com/office/drawing/2017/model3d" xmlns:o="urn:schemas-microsoft-com:office:office" xmlns:oel="http://schemas.microsoft.com/office/2019/extlst" xmlns:r="http://schemas.openxmlformats.org/officeDocument/2006/relationships" xmlns:m="http://schemas.openxmlformats.org/officeDocument/2006/math" xmlns:v="urn:schemas-microsoft-com:vml" xmlns:wp14="http://schemas.microsoft.com/office/word/2010/wordprocessingDrawing" xmlns:wp="http://schemas.openxmlformats.org/drawingml/2006/wordprocessingDrawing" xmlns:w10="urn:schemas-microsoft-com:office:word" xmlns:w="http://schemas.openxmlformats.org/wordprocessingml/2006/main" xmlns:w14="http://schemas.microsoft.com/office/word/2010/wordml" xmlns:w15="http://schemas.microsoft.com/office/word/2012/wordml" xmlns:w16cex="http://schemas.microsoft.com/office/word/2018/wordml/cex" xmlns:w16cid="http://schemas.microsoft.com/office/word/2016/wordml/cid" xmlns:w16="http://schemas.microsoft.com/office/word/2018/wordml" xmlns:w16sdtdh="http://schemas.microsoft.com/office/word/2020/wordml/sdtdatahash" xmlns:w16se="http://schemas.microsoft.com/office/word/2015/wordml/symex" xmlns:wpg="http://schemas.microsoft.com/office/word/2010/wordprocessingGroup" xmlns:wpi="http://schemas.microsoft.com/office/word/2010/wordprocessingInk" xmlns:wne="http://schemas.microsoft.com/office/word/2006/wordml" xmlns:wps="http://schemas.microsoft.com/office/word/2010/wordprocessingShape" mc:Ignorable="w14 w15 w16se w16cid w16 w16cex w16sdtdh wp14">
   <w:body>
+    <w:sdt>
+      <w:sdtPr>
+        <w:id w:val="-1233856916"/>
+        <w:docPartObj>
+          <w:docPartGallery w:val="Table of Contents"/>
+          <w:docPartUnique/>
+        </w:docPartObj>
+      </w:sdtPr>
+      <w:sdtEndPr>
+        <w:rPr>
+          <w:rFonts w:asciiTheme="minorHAnsi" w:eastAsiaTheme="minorHAnsi" w:hAnsiTheme="minorHAnsi" w:cstheme="minorBidi"/>
+          <w:b/>
+          <w:bCs/>
+          <w:noProof/>
+          <w:color w:val="auto"/>
+          <w:kern w:val="2"/>
+          <w:sz w:val="22"/>
+          <w:szCs w:val="22"/>
+        </w:rPr>
+      </w:sdtEndPr>
+      <w:sdtContent>
+        <w:p>
+          <w:pPr>
+            <w:pStyle w:val="TOCHeading"/>
+            <w:rPr>
+              <w:lang w:val="sr-Latn-RS"/>
+            </w:rPr>
+          </w:pPr>
+          <w:proofErr w:type="spellStart"/>
+          <w:r>
+            <w:t>Sadržaj</w:t>
+          </w:r>
+          <w:proofErr w:type="spellEnd"/>
+        </w:p>
+        <w:p>
+          <w:pPr>
+            <w:pStyle w:val="TOC1"/>
+            <w:tabs>
+              <w:tab w:val="right" w:leader="dot" w:pos="9350"/>
+            </w:tabs>
+            <w:rPr>
+              <w:noProof/>
+            </w:rPr>
+          </w:pPr>
+          <w:r>
+            <w:fldChar w:fldCharType="begin"/>
+          </w:r>
+          <w:r>
+            <w:instrText xml:space="preserve"> TOC \o "1-3" \h \z \u </w:instrText>
+          </w:r>
+          <w:r>
+            <w:fldChar w:fldCharType="separate"/>
+          </w:r>
+          <w:hyperlink w:anchor="_Toc155160130" w:history="1">
+            <w:r>
+              <w:rPr>
+                <w:rStyle w:val="Hyperlink"/>
+                <w:noProof/>
+              </w:rPr>
+              <w:t>Domain Driven Design</w:t>
+            </w:r>
+            <w:r>
+              <w:rPr>
+                <w:noProof/>
+                <w:webHidden/>
+              </w:rPr>
+              <w:tab/>
+            </w:r>
+            <w:r>
+              <w:rPr>
+                <w:noProof/>
+                <w:webHidden/>
+              </w:rPr>
+              <w:fldChar w:fldCharType="begin"/>
+            </w:r>
+            <w:r>
+              <w:rPr>
+                <w:noProof/>
+                <w:webHidden/>
+              </w:rPr>
+              <w:instrText xml:space="preserve"> PAGEREF _Toc155160130 \h </w:instrText>
+            </w:r>
+            <w:r>
+              <w:rPr>
+                <w:noProof/>
+                <w:webHidden/>
+              </w:rPr>
+            </w:r>
+            <w:r>
+              <w:rPr>
+                <w:noProof/>
+                <w:webHidden/>
+              </w:rPr>
+              <w:fldChar w:fldCharType="separate"/>
+            </w:r>
+            <w:r>
+              <w:rPr>
+                <w:noProof/>
+                <w:webHidden/>
+              </w:rPr>
+              <w:t>2</w:t>
+            </w:r>
+            <w:r>
+              <w:rPr>
+                <w:noProof/>
+                <w:webHidden/>
+              </w:rPr>
+              <w:fldChar w:fldCharType="end"/>
+            </w:r>
+          </w:hyperlink>
+        </w:p>
+        <w:p>
+          <w:pPr>
+            <w:pStyle w:val="TOC2"/>
+            <w:tabs>
+              <w:tab w:val="right" w:leader="dot" w:pos="9350"/>
+            </w:tabs>
+            <w:rPr>
+              <w:noProof/>
+            </w:rPr>
+          </w:pPr>
+          <w:hyperlink w:anchor="_Toc155160131" w:history="1">
+            <w:r>
+              <w:rPr>
+                <w:rStyle w:val="Hyperlink"/>
+                <w:noProof/>
+              </w:rPr>
+              <w:t>Uvod u Domain Driven Design</w:t>
+            </w:r>
+            <w:r>
+              <w:rPr>
+                <w:noProof/>
+                <w:webHidden/>
+              </w:rPr>
+              <w:tab/>
+            </w:r>
+            <w:r>
+              <w:rPr>
+                <w:noProof/>
+                <w:webHidden/>
+              </w:rPr>
+              <w:fldChar w:fldCharType="begin"/>
+            </w:r>
+            <w:r>
+              <w:rPr>
+                <w:noProof/>
+                <w:webHidden/>
+              </w:rPr>
+              <w:instrText xml:space="preserve"> PAGEREF _Toc155160131 \h </w:instrText>
+            </w:r>
+            <w:r>
+              <w:rPr>
+                <w:noProof/>
+                <w:webHidden/>
+              </w:rPr>
+            </w:r>
+            <w:r>
+              <w:rPr>
+                <w:noProof/>
+                <w:webHidden/>
+              </w:rPr>
+              <w:fldChar w:fldCharType="separate"/>
+            </w:r>
+            <w:r>
+              <w:rPr>
+                <w:noProof/>
+                <w:webHidden/>
+              </w:rPr>
+              <w:t>2</w:t>
+            </w:r>
+            <w:r>
+              <w:rPr>
+                <w:noProof/>
+                <w:webHidden/>
+              </w:rPr>
+              <w:fldChar w:fldCharType="end"/>
+            </w:r>
+          </w:hyperlink>
+        </w:p>
+        <w:p>
+          <w:pPr>
+            <w:pStyle w:val="TOC2"/>
+            <w:tabs>
+              <w:tab w:val="right" w:leader="dot" w:pos="9350"/>
+            </w:tabs>
+            <w:rPr>
+              <w:noProof/>
+            </w:rPr>
+          </w:pPr>
+          <w:hyperlink w:anchor="_Toc155160132" w:history="1">
+            <w:r>
+              <w:rPr>
+                <w:rStyle w:val="Hyperlink"/>
+                <w:noProof/>
+                <w:lang w:val="sr-Latn-RS"/>
+              </w:rPr>
+              <w:t>Bounded context</w:t>
+            </w:r>
+            <w:r>
+              <w:rPr>
+                <w:noProof/>
+                <w:webHidden/>
+              </w:rPr>
+              <w:tab/>
+            </w:r>
+            <w:r>
+              <w:rPr>
+                <w:noProof/>
+                <w:webHidden/>
+              </w:rPr>
+              <w:fldChar w:fldCharType="begin"/>
+            </w:r>
+            <w:r>
+              <w:rPr>
+                <w:noProof/>
+                <w:webHidden/>
+              </w:rPr>
+              <w:instrText xml:space="preserve"> PAGEREF _Toc155160132 \h </w:instrText>
+            </w:r>
+            <w:r>
+              <w:rPr>
+                <w:noProof/>
+                <w:webHidden/>
+              </w:rPr>
+            </w:r>
+            <w:r>
+              <w:rPr>
+                <w:noProof/>
+                <w:webHidden/>
+              </w:rPr>
+              <w:fldChar w:fldCharType="separate"/>
+            </w:r>
+            <w:r>
+              <w:rPr>
+                <w:noProof/>
+                <w:webHidden/>
+              </w:rPr>
+              <w:t>3</w:t>
+            </w:r>
+            <w:r>
+              <w:rPr>
+                <w:noProof/>
+                <w:webHidden/>
+              </w:rPr>
+              <w:fldChar w:fldCharType="end"/>
+            </w:r>
+          </w:hyperlink>
+        </w:p>
+        <w:p>
+          <w:pPr>
+            <w:pStyle w:val="TOC2"/>
+            <w:tabs>
+              <w:tab w:val="right" w:leader="dot" w:pos="9350"/>
+            </w:tabs>
+            <w:rPr>
+              <w:noProof/>
+            </w:rPr>
+          </w:pPr>
+          <w:hyperlink w:anchor="_Toc155160133" w:history="1">
+            <w:r>
+              <w:rPr>
+                <w:rStyle w:val="Hyperlink"/>
+                <w:noProof/>
+                <w:lang w:val="sr-Latn-RS"/>
+              </w:rPr>
+              <w:t>Ubiquitous language</w:t>
+            </w:r>
+            <w:r>
+              <w:rPr>
+                <w:noProof/>
+                <w:webHidden/>
+              </w:rPr>
+              <w:tab/>
+            </w:r>
+            <w:r>
+              <w:rPr>
+                <w:noProof/>
+                <w:webHidden/>
+              </w:rPr>
+              <w:fldChar w:fldCharType="begin"/>
+            </w:r>
+            <w:r>
+              <w:rPr>
+                <w:noProof/>
+                <w:webHidden/>
+              </w:rPr>
+              <w:instrText xml:space="preserve"> PAGEREF _Toc155160133 \h </w:instrText>
+            </w:r>
+            <w:r>
+              <w:rPr>
+                <w:noProof/>
+                <w:webHidden/>
+              </w:rPr>
+            </w:r>
+            <w:r>
+              <w:rPr>
+                <w:noProof/>
+                <w:webHidden/>
+              </w:rPr>
+              <w:fldChar w:fldCharType="separate"/>
+            </w:r>
+            <w:r>
+              <w:rPr>
+                <w:noProof/>
+                <w:webHidden/>
+              </w:rPr>
+              <w:t>4</w:t>
+            </w:r>
+            <w:r>
+              <w:rPr>
+                <w:noProof/>
+                <w:webHidden/>
+              </w:rPr>
+              <w:fldChar w:fldCharType="end"/>
+            </w:r>
+          </w:hyperlink>
+        </w:p>
+        <w:p>
+          <w:pPr>
+            <w:pStyle w:val="TOC2"/>
+            <w:tabs>
+              <w:tab w:val="right" w:leader="dot" w:pos="9350"/>
+            </w:tabs>
+            <w:rPr>
+              <w:noProof/>
+            </w:rPr>
+          </w:pPr>
+          <w:hyperlink w:anchor="_Toc155160134" w:history="1">
+            <w:r>
+              <w:rPr>
+                <w:rStyle w:val="Hyperlink"/>
+                <w:noProof/>
+                <w:lang w:val="sr-Latn-RS"/>
+              </w:rPr>
+              <w:t>Anemičan i bogat domenski model</w:t>
+            </w:r>
+            <w:r>
+              <w:rPr>
+                <w:noProof/>
+                <w:webHidden/>
+              </w:rPr>
+              <w:tab/>
+            </w:r>
+            <w:r>
+              <w:rPr>
+                <w:noProof/>
+                <w:webHidden/>
+              </w:rPr>
+              <w:fldChar w:fldCharType="begin"/>
+            </w:r>
+            <w:r>
+              <w:rPr>
+                <w:noProof/>
+                <w:webHidden/>
+              </w:rPr>
+              <w:instrText xml:space="preserve"> PAGEREF _Toc155160134 \h </w:instrText>
+            </w:r>
+            <w:r>
+              <w:rPr>
+                <w:noProof/>
+                <w:webHidden/>
+              </w:rPr>
+            </w:r>
+            <w:r>
+              <w:rPr>
+                <w:noProof/>
+                <w:webHidden/>
+              </w:rPr>
+              <w:fldChar w:fldCharType="separate"/>
+            </w:r>
+            <w:r>
+              <w:rPr>
+                <w:noProof/>
+                <w:webHidden/>
+              </w:rPr>
+              <w:t>5</w:t>
+            </w:r>
+            <w:r>
+              <w:rPr>
+                <w:noProof/>
+                <w:webHidden/>
+              </w:rPr>
+              <w:fldChar w:fldCharType="end"/>
+            </w:r>
+          </w:hyperlink>
+        </w:p>
+        <w:p>
+          <w:pPr>
+            <w:pStyle w:val="TOC2"/>
+            <w:tabs>
+              <w:tab w:val="right" w:leader="dot" w:pos="9350"/>
+            </w:tabs>
+            <w:rPr>
+              <w:noProof/>
+            </w:rPr>
+          </w:pPr>
+          <w:hyperlink w:anchor="_Toc155160135" w:history="1">
+            <w:r>
+              <w:rPr>
+                <w:rStyle w:val="Hyperlink"/>
+                <w:noProof/>
+                <w:lang w:val="sr-Latn-RS"/>
+              </w:rPr>
+              <w:t>Razumevanje domena</w:t>
+            </w:r>
+            <w:r>
+              <w:rPr>
+                <w:noProof/>
+                <w:webHidden/>
+              </w:rPr>
+              <w:tab/>
+            </w:r>
+            <w:r>
+              <w:rPr>
+                <w:noProof/>
+                <w:webHidden/>
+              </w:rPr>
+              <w:fldChar w:fldCharType="begin"/>
+            </w:r>
+            <w:r>
+              <w:rPr>
+                <w:noProof/>
+                <w:webHidden/>
+              </w:rPr>
+              <w:instrText xml:space="preserve"> PAGEREF _Toc155160135 \h </w:instrText>
+            </w:r>
+            <w:r>
+              <w:rPr>
+                <w:noProof/>
+                <w:webHidden/>
+              </w:rPr>
+            </w:r>
+            <w:r>
+              <w:rPr>
+                <w:noProof/>
+                <w:webHidden/>
+              </w:rPr>
+              <w:fldChar w:fldCharType="separate"/>
+            </w:r>
+            <w:r>
+              <w:rPr>
+                <w:noProof/>
+                <w:webHidden/>
+              </w:rPr>
+              <w:t>5</w:t>
+            </w:r>
+            <w:r>
+              <w:rPr>
+                <w:noProof/>
+                <w:webHidden/>
+              </w:rPr>
+              <w:fldChar w:fldCharType="end"/>
+            </w:r>
+          </w:hyperlink>
+        </w:p>
+        <w:p>
+          <w:pPr>
+            <w:pStyle w:val="TOC2"/>
+            <w:tabs>
+              <w:tab w:val="right" w:leader="dot" w:pos="9350"/>
+            </w:tabs>
+            <w:rPr>
+              <w:noProof/>
+            </w:rPr>
+          </w:pPr>
+          <w:hyperlink w:anchor="_Toc155160136" w:history="1">
+            <w:r>
+              <w:rPr>
+                <w:rStyle w:val="Hyperlink"/>
+                <w:noProof/>
+                <w:lang w:val="sr-Latn-RS"/>
+              </w:rPr>
+              <w:t>Entitet i value object</w:t>
+            </w:r>
+            <w:r>
+              <w:rPr>
+                <w:noProof/>
+                <w:webHidden/>
+              </w:rPr>
+              <w:tab/>
+            </w:r>
+            <w:r>
+              <w:rPr>
+                <w:noProof/>
+                <w:webHidden/>
+              </w:rPr>
+              <w:fldChar w:fldCharType="begin"/>
+            </w:r>
+            <w:r>
+              <w:rPr>
+                <w:noProof/>
+                <w:webHidden/>
+              </w:rPr>
+              <w:instrText xml:space="preserve"> PAGEREF _Toc155160136 \h </w:instrText>
+            </w:r>
+            <w:r>
+              <w:rPr>
+                <w:noProof/>
+                <w:webHidden/>
+              </w:rPr>
+            </w:r>
+            <w:r>
+              <w:rPr>
+                <w:noProof/>
+                <w:webHidden/>
+              </w:rPr>
+              <w:fldChar w:fldCharType="separate"/>
+            </w:r>
+            <w:r>
+              <w:rPr>
+                <w:noProof/>
+                <w:webHidden/>
+              </w:rPr>
+              <w:t>5</w:t>
+            </w:r>
+            <w:r>
+              <w:rPr>
+                <w:noProof/>
+                <w:webHidden/>
+              </w:rPr>
+              <w:fldChar w:fldCharType="end"/>
+            </w:r>
+          </w:hyperlink>
+        </w:p>
+        <w:p>
+          <w:pPr>
+            <w:pStyle w:val="TOC2"/>
+            <w:tabs>
+              <w:tab w:val="right" w:leader="dot" w:pos="9350"/>
+            </w:tabs>
+            <w:rPr>
+              <w:noProof/>
+            </w:rPr>
+          </w:pPr>
+          <w:hyperlink w:anchor="_Toc155160137" w:history="1">
+            <w:r>
+              <w:rPr>
+                <w:rStyle w:val="Hyperlink"/>
+                <w:noProof/>
+                <w:lang w:val="sr-Latn-RS"/>
+              </w:rPr>
+              <w:t>Literatura</w:t>
+            </w:r>
+            <w:r>
+              <w:rPr>
+                <w:noProof/>
+                <w:webHidden/>
+              </w:rPr>
+              <w:tab/>
+            </w:r>
+            <w:r>
+              <w:rPr>
+                <w:noProof/>
+                <w:webHidden/>
+              </w:rPr>
+              <w:fldChar w:fldCharType="begin"/>
+            </w:r>
+            <w:r>
+              <w:rPr>
+                <w:noProof/>
+                <w:webHidden/>
+              </w:rPr>
+              <w:instrText xml:space="preserve"> PAGEREF _Toc155160137 \h </w:instrText>
+            </w:r>
+            <w:r>
+              <w:rPr>
+                <w:noProof/>
+                <w:webHidden/>
+              </w:rPr>
+            </w:r>
+            <w:r>
+              <w:rPr>
+                <w:noProof/>
+                <w:webHidden/>
+              </w:rPr>
+              <w:fldChar w:fldCharType="separate"/>
+            </w:r>
+            <w:r>
+              <w:rPr>
+                <w:noProof/>
+                <w:webHidden/>
+              </w:rPr>
+              <w:t>6</w:t>
+            </w:r>
+            <w:r>
+              <w:rPr>
+                <w:noProof/>
+                <w:webHidden/>
+              </w:rPr>
+              <w:fldChar w:fldCharType="end"/>
+            </w:r>
+          </w:hyperlink>
+        </w:p>
+        <w:p>
+          <w:r>
+            <w:rPr>
+              <w:b/>
+              <w:bCs/>
+              <w:noProof/>
+            </w:rPr>
+            <w:fldChar w:fldCharType="end"/>
+          </w:r>
+        </w:p>
+      </w:sdtContent>
+    </w:sdt>
+    <w:p>
+      <w:pPr>
+        <w:jc w:val="left"/>
+        <w:rPr>
+          <w:rFonts w:ascii="Arial" w:eastAsiaTheme="majorEastAsia" w:hAnsi="Arial" w:cstheme="majorBidi"/>
+          <w:b/>
+          <w:color w:val="000000" w:themeColor="text1"/>
+          <w:sz w:val="32"/>
+          <w:szCs w:val="32"/>
+        </w:rPr>
+      </w:pPr>
+      <w:r>
+        <w:br w:type="page"/>
+      </w:r>
+    </w:p>
     <w:p>
       <w:pPr>
         <w:pStyle w:val="Heading1"/>
       </w:pPr>
-      <w:r>
+      <w:bookmarkStart w:id="0" w:name="_Toc155160130"/>
+      <w:r>
+        <w:lastRenderedPageBreak/>
         <w:t>Domain Driven Design</w:t>
       </w:r>
+      <w:bookmarkEnd w:id="0"/>
     </w:p>
     <w:p>
       <w:pPr>
         <w:pStyle w:val="Heading2"/>
       </w:pPr>
-      <w:r>
-        <w:t>Uvod u Domain Driven Design</w:t>
-      </w:r>
+      <w:bookmarkStart w:id="1" w:name="_Toc155160131"/>
+      <w:proofErr w:type="spellStart"/>
+      <w:r>
+        <w:t>Uvod</w:t>
+      </w:r>
+      <w:proofErr w:type="spellEnd"/>
+      <w:r>
+        <w:t xml:space="preserve"> u Domain Driven Design</w:t>
+      </w:r>
+      <w:bookmarkEnd w:id="1"/>
     </w:p>
     <w:p>
       <w:r>
@@ -34,8 +664,65 @@
         <w:t xml:space="preserve"> (DDD)</w:t>
       </w:r>
       <w:r>
-        <w:t xml:space="preserve"> predstavlja pristup u razvoju softvera koji se fokusira na razvoj </w:t>
-      </w:r>
+        <w:t xml:space="preserve"> </w:t>
+      </w:r>
+      <w:proofErr w:type="spellStart"/>
+      <w:r>
+        <w:t>predstavlja</w:t>
+      </w:r>
+      <w:proofErr w:type="spellEnd"/>
+      <w:r>
+        <w:t xml:space="preserve"> </w:t>
+      </w:r>
+      <w:proofErr w:type="spellStart"/>
+      <w:r>
+        <w:t>pristup</w:t>
+      </w:r>
+      <w:proofErr w:type="spellEnd"/>
+      <w:r>
+        <w:t xml:space="preserve"> u </w:t>
+      </w:r>
+      <w:proofErr w:type="spellStart"/>
+      <w:r>
+        <w:t>razvoju</w:t>
+      </w:r>
+      <w:proofErr w:type="spellEnd"/>
+      <w:r>
+        <w:t xml:space="preserve"> </w:t>
+      </w:r>
+      <w:proofErr w:type="spellStart"/>
+      <w:r>
+        <w:t>softvera</w:t>
+      </w:r>
+      <w:proofErr w:type="spellEnd"/>
+      <w:r>
+        <w:t xml:space="preserve"> koji se </w:t>
+      </w:r>
+      <w:proofErr w:type="spellStart"/>
+      <w:r>
+        <w:t>fokusira</w:t>
+      </w:r>
+      <w:proofErr w:type="spellEnd"/>
+      <w:r>
+        <w:t xml:space="preserve"> </w:t>
+      </w:r>
+      <w:proofErr w:type="spellStart"/>
+      <w:r>
+        <w:t>na</w:t>
+      </w:r>
+      <w:proofErr w:type="spellEnd"/>
+      <w:r>
+        <w:t xml:space="preserve"> </w:t>
+      </w:r>
+      <w:proofErr w:type="spellStart"/>
+      <w:r>
+        <w:t>razvoj</w:t>
+      </w:r>
+      <w:proofErr w:type="spellEnd"/>
+      <w:r>
+        <w:t xml:space="preserve"> </w:t>
+      </w:r>
+      <w:proofErr w:type="spellStart"/>
       <w:r>
         <w:rPr>
           <w:b/>
@@ -52,17 +739,81 @@
         </w:rPr>
         <w:t>la</w:t>
       </w:r>
+      <w:proofErr w:type="spellEnd"/>
       <w:r>
         <w:rPr>
           <w:b/>
           <w:bCs/>
           <w:color w:val="000000" w:themeColor="text1"/>
         </w:rPr>
-        <w:t xml:space="preserve"> domena nekog problema.</w:t>
-      </w:r>
-      <w:r>
-        <w:t xml:space="preserve"> Pritom se </w:t>
-      </w:r>
+        <w:t xml:space="preserve"> </w:t>
+      </w:r>
+      <w:proofErr w:type="spellStart"/>
+      <w:r>
+        <w:rPr>
+          <w:b/>
+          <w:bCs/>
+          <w:color w:val="000000" w:themeColor="text1"/>
+        </w:rPr>
+        <w:t>domena</w:t>
+      </w:r>
+      <w:proofErr w:type="spellEnd"/>
+      <w:r>
+        <w:rPr>
+          <w:b/>
+          <w:bCs/>
+          <w:color w:val="000000" w:themeColor="text1"/>
+        </w:rPr>
+        <w:t xml:space="preserve"> </w:t>
+      </w:r>
+      <w:proofErr w:type="spellStart"/>
+      <w:r>
+        <w:rPr>
+          <w:b/>
+          <w:bCs/>
+          <w:color w:val="000000" w:themeColor="text1"/>
+        </w:rPr>
+        <w:t>nekog</w:t>
+      </w:r>
+      <w:proofErr w:type="spellEnd"/>
+      <w:r>
+        <w:rPr>
+          <w:b/>
+          <w:bCs/>
+          <w:color w:val="000000" w:themeColor="text1"/>
+        </w:rPr>
+        <w:t xml:space="preserve"> </w:t>
+      </w:r>
+      <w:proofErr w:type="spellStart"/>
+      <w:r>
+        <w:rPr>
+          <w:b/>
+          <w:bCs/>
+          <w:color w:val="000000" w:themeColor="text1"/>
+        </w:rPr>
+        <w:t>problema</w:t>
+      </w:r>
+      <w:proofErr w:type="spellEnd"/>
+      <w:r>
+        <w:rPr>
+          <w:b/>
+          <w:bCs/>
+          <w:color w:val="000000" w:themeColor="text1"/>
+        </w:rPr>
+        <w:t>.</w:t>
+      </w:r>
+      <w:r>
+        <w:t xml:space="preserve"> </w:t>
+      </w:r>
+      <w:proofErr w:type="spellStart"/>
+      <w:r>
+        <w:t>Pritom</w:t>
+      </w:r>
+      <w:proofErr w:type="spellEnd"/>
+      <w:r>
+        <w:t xml:space="preserve"> se </w:t>
+      </w:r>
+      <w:proofErr w:type="spellStart"/>
       <w:r>
         <w:t>te</w:t>
       </w:r>
@@ -70,18 +821,75 @@
         <w:t>ž</w:t>
       </w:r>
       <w:r>
-        <w:t>i razumevanju procesa i pravila samog domena.</w:t>
-      </w:r>
-    </w:p>
-    <w:p>
-      <w:pPr>
-        <w:rPr>
-          <w:lang w:val="sr-Latn-RS"/>
-        </w:rPr>
-      </w:pPr>
-      <w:r>
-        <w:t>DDD pruža</w:t>
-      </w:r>
+        <w:t>i</w:t>
+      </w:r>
+      <w:proofErr w:type="spellEnd"/>
+      <w:r>
+        <w:t xml:space="preserve"> </w:t>
+      </w:r>
+      <w:proofErr w:type="spellStart"/>
+      <w:r>
+        <w:t>razumevanju</w:t>
+      </w:r>
+      <w:proofErr w:type="spellEnd"/>
+      <w:r>
+        <w:t xml:space="preserve"> </w:t>
+      </w:r>
+      <w:proofErr w:type="spellStart"/>
+      <w:r>
+        <w:t>procesa</w:t>
+      </w:r>
+      <w:proofErr w:type="spellEnd"/>
+      <w:r>
+        <w:t xml:space="preserve"> </w:t>
+      </w:r>
+      <w:proofErr w:type="spellStart"/>
+      <w:r>
+        <w:t>i</w:t>
+      </w:r>
+      <w:proofErr w:type="spellEnd"/>
+      <w:r>
+        <w:t xml:space="preserve"> </w:t>
+      </w:r>
+      <w:proofErr w:type="spellStart"/>
+      <w:r>
+        <w:t>pravila</w:t>
+      </w:r>
+      <w:proofErr w:type="spellEnd"/>
+      <w:r>
+        <w:t xml:space="preserve"> </w:t>
+      </w:r>
+      <w:proofErr w:type="spellStart"/>
+      <w:r>
+        <w:t>samog</w:t>
+      </w:r>
+      <w:proofErr w:type="spellEnd"/>
+      <w:r>
+        <w:t xml:space="preserve"> </w:t>
+      </w:r>
+      <w:proofErr w:type="spellStart"/>
+      <w:r>
+        <w:t>domena</w:t>
+      </w:r>
+      <w:proofErr w:type="spellEnd"/>
+      <w:r>
+        <w:t>.</w:t>
+      </w:r>
+    </w:p>
+    <w:p>
+      <w:pPr>
+        <w:rPr>
+          <w:lang w:val="sr-Latn-RS"/>
+        </w:rPr>
+      </w:pPr>
+      <w:r>
+        <w:t xml:space="preserve">DDD </w:t>
+      </w:r>
+      <w:proofErr w:type="spellStart"/>
+      <w:r>
+        <w:t>pruža</w:t>
+      </w:r>
+      <w:proofErr w:type="spellEnd"/>
       <w:r>
         <w:t xml:space="preserve"> </w:t>
       </w:r>
@@ -570,7 +1378,7 @@
                     <pic:cNvPicPr/>
                   </pic:nvPicPr>
                   <pic:blipFill>
-                    <a:blip r:embed="rId5">
+                    <a:blip r:embed="rId6">
                       <a:extLst>
                         <a:ext uri="{28A0092B-C50C-407E-A947-70E740481C1C}">
                           <a14:useLocalDpi xmlns:a14="http://schemas.microsoft.com/office/drawing/2010/main" val="0"/>
@@ -604,12 +1412,14 @@
           <w:lang w:val="sr-Latn-RS"/>
         </w:rPr>
       </w:pPr>
+      <w:bookmarkStart w:id="2" w:name="_Toc155160132"/>
       <w:r>
         <w:rPr>
           <w:lang w:val="sr-Latn-RS"/>
         </w:rPr>
         <w:t>Bounded context</w:t>
       </w:r>
+      <w:bookmarkEnd w:id="2"/>
     </w:p>
     <w:p>
       <w:pPr>
@@ -987,8 +1797,21 @@
           <w:lang w:val="sr-Latn-RS"/>
         </w:rPr>
       </w:pPr>
-      <w:r>
-        <w:t>Uglavnom postoje vi</w:t>
+      <w:proofErr w:type="spellStart"/>
+      <w:r>
+        <w:t>Uglavnom</w:t>
+      </w:r>
+      <w:proofErr w:type="spellEnd"/>
+      <w:r>
+        <w:t xml:space="preserve"> </w:t>
+      </w:r>
+      <w:proofErr w:type="spellStart"/>
+      <w:r>
+        <w:t>postoje</w:t>
+      </w:r>
+      <w:proofErr w:type="spellEnd"/>
+      <w:r>
+        <w:t xml:space="preserve"> vi</w:t>
       </w:r>
       <w:r>
         <w:rPr>
@@ -1214,12 +2037,14 @@
           <w:lang w:val="sr-Latn-RS"/>
         </w:rPr>
       </w:pPr>
+      <w:bookmarkStart w:id="3" w:name="_Toc155160133"/>
       <w:r>
         <w:rPr>
           <w:lang w:val="sr-Latn-RS"/>
         </w:rPr>
         <w:t>Ubiquitous language</w:t>
       </w:r>
+      <w:bookmarkEnd w:id="3"/>
     </w:p>
     <w:p>
       <w:pPr>
@@ -1521,17 +2346,1976 @@
     <w:p>
       <w:pPr>
         <w:pStyle w:val="Heading2"/>
+        <w:rPr>
+          <w:lang w:val="sr-Latn-RS"/>
+        </w:rPr>
+      </w:pPr>
+      <w:bookmarkStart w:id="4" w:name="_Toc155160134"/>
+      <w:r>
+        <w:rPr>
+          <w:lang w:val="sr-Latn-RS"/>
+        </w:rPr>
+        <w:t>Anemi</w:t>
+      </w:r>
+      <w:r>
+        <w:rPr>
+          <w:lang w:val="sr-Latn-RS"/>
+        </w:rPr>
+        <w:t>čan i bogat domen</w:t>
+      </w:r>
+      <w:r>
+        <w:rPr>
+          <w:lang w:val="sr-Latn-RS"/>
+        </w:rPr>
+        <w:t>ski</w:t>
+      </w:r>
+      <w:r>
+        <w:rPr>
+          <w:lang w:val="sr-Latn-RS"/>
+        </w:rPr>
+        <w:t xml:space="preserve"> model</w:t>
+      </w:r>
+      <w:bookmarkEnd w:id="4"/>
+    </w:p>
+    <w:p>
+      <w:pPr>
+        <w:rPr>
+          <w:lang w:val="sr-Latn-RS"/>
+        </w:rPr>
+      </w:pPr>
+      <w:r>
+        <w:rPr>
+          <w:lang w:val="sr-Latn-RS"/>
+        </w:rPr>
+        <w:t>Anemičan (anemic) i bogat (rich) domenski model predstavljaju 2 jako često korišćena termina kod DDD-a.</w:t>
+      </w:r>
+      <w:r>
+        <w:rPr>
+          <w:lang w:val="sr-Latn-RS"/>
+        </w:rPr>
+        <w:t xml:space="preserve"> </w:t>
+      </w:r>
+    </w:p>
+    <w:p>
+      <w:pPr>
+        <w:rPr>
+          <w:lang w:val="sr-Latn-RS"/>
+        </w:rPr>
+      </w:pPr>
+      <w:r>
+        <w:rPr>
+          <w:b/>
+          <w:bCs/>
+          <w:lang w:val="sr-Latn-RS"/>
+        </w:rPr>
+        <w:t>Anemičan</w:t>
+      </w:r>
+      <w:r>
+        <w:rPr>
+          <w:lang w:val="sr-Latn-RS"/>
+        </w:rPr>
+        <w:t xml:space="preserve"> domenski model je domenski model koji se fokusira na </w:t>
+      </w:r>
+      <w:r>
+        <w:rPr>
+          <w:b/>
+          <w:bCs/>
+          <w:lang w:val="sr-Latn-RS"/>
+        </w:rPr>
+        <w:t>stanje objekata</w:t>
+      </w:r>
+      <w:r>
+        <w:rPr>
+          <w:lang w:val="sr-Latn-RS"/>
+        </w:rPr>
+        <w:t>.</w:t>
+      </w:r>
+      <w:r>
+        <w:rPr>
+          <w:lang w:val="sr-Latn-RS"/>
+        </w:rPr>
+        <w:t xml:space="preserve"> Generalno gledano, nema ničega pogrešnog prilikom korišćenja anemičnog domenskog modela kada je neophodno implementirati sistem sa najosnovnijim CRUD operacijama.</w:t>
+      </w:r>
+      <w:r>
+        <w:rPr>
+          <w:lang w:val="sr-Latn-RS"/>
+        </w:rPr>
+        <w:t xml:space="preserve"> Ali, ukoliko je odlučeno da će se raditi po DDD-u, domen je već previše kompleksan za najobičnije CRUD operacije. </w:t>
+      </w:r>
+      <w:r>
+        <w:rPr>
+          <w:lang w:val="sr-Latn-RS"/>
+        </w:rPr>
+        <w:t>Tako da anemički domenski mode</w:t>
+      </w:r>
+      <w:r>
+        <w:rPr>
+          <w:lang w:val="sr-Latn-RS"/>
+        </w:rPr>
+        <w:t xml:space="preserve"> </w:t>
+      </w:r>
+      <w:r>
+        <w:rPr>
+          <w:b/>
+          <w:bCs/>
+          <w:lang w:val="sr-Latn-RS"/>
+        </w:rPr>
+        <w:t>anti patern u DDD-u</w:t>
+      </w:r>
+      <w:r>
+        <w:rPr>
+          <w:lang w:val="sr-Latn-RS"/>
+        </w:rPr>
+        <w:t>.</w:t>
+      </w:r>
+      <w:r>
+        <w:rPr>
+          <w:lang w:val="sr-Latn-RS"/>
+        </w:rPr>
+        <w:t xml:space="preserve"> </w:t>
+      </w:r>
+    </w:p>
+    <w:p>
+      <w:r>
+        <w:rPr>
+          <w:b/>
+          <w:bCs/>
+          <w:lang w:val="sr-Latn-RS"/>
+        </w:rPr>
+        <w:t>Bogat</w:t>
+      </w:r>
+      <w:r>
+        <w:rPr>
+          <w:lang w:val="sr-Latn-RS"/>
+        </w:rPr>
+        <w:t xml:space="preserve"> domenski model</w:t>
+      </w:r>
+      <w:r>
+        <w:rPr>
+          <w:lang w:val="sr-Latn-RS"/>
+        </w:rPr>
+        <w:t xml:space="preserve"> </w:t>
+      </w:r>
+      <w:r>
+        <w:rPr>
+          <w:lang w:val="sr-Latn-RS"/>
+        </w:rPr>
+        <w:t>se sastoji od ponašanja i poslovne logike u domenu.</w:t>
+      </w:r>
+      <w:r>
+        <w:rPr>
+          <w:lang w:val="sr-Latn-RS"/>
+        </w:rPr>
+        <w:t xml:space="preserve"> Dakle, prevedeno na implementaciju softvera, domenski modeli (klase), osim čuvanja stanja objekata, implementiraju kroz funkcije i metode svu potrebnu poslovnu logiku.</w:t>
+      </w:r>
+      <w:r>
+        <w:rPr>
+          <w:lang w:val="sr-Latn-RS"/>
+        </w:rPr>
+        <w:t xml:space="preserve"> Prilikom rada sa DDD-em, definitivno treba težiti bogatom domenskom modelu.</w:t>
+      </w:r>
+      <w:r>
+        <w:rPr>
+          <w:lang w:val="sr-Latn-RS"/>
+        </w:rPr>
+        <w:t xml:space="preserve"> </w:t>
+      </w:r>
+      <w:r>
+        <w:t>[1]</w:t>
+      </w:r>
+    </w:p>
+    <w:p>
+      <w:pPr>
+        <w:pStyle w:val="Heading2"/>
+        <w:rPr>
+          <w:lang w:val="sr-Latn-RS"/>
+        </w:rPr>
+      </w:pPr>
+      <w:bookmarkStart w:id="5" w:name="_Toc155160135"/>
+      <w:r>
+        <w:rPr>
+          <w:lang w:val="sr-Latn-RS"/>
+        </w:rPr>
+        <w:t>Razumevanje domena</w:t>
+      </w:r>
+      <w:bookmarkEnd w:id="5"/>
+    </w:p>
+    <w:p>
+      <w:pPr>
+        <w:rPr>
+          <w:lang w:val="sr-Latn-RS"/>
+        </w:rPr>
+      </w:pPr>
+      <w:r>
+        <w:rPr>
+          <w:lang w:val="sr-Latn-RS"/>
+        </w:rPr>
+        <w:t xml:space="preserve">Da bi se razumeo domen nekog problema, najbolje </w:t>
+      </w:r>
+      <w:r>
+        <w:rPr>
+          <w:lang w:val="sr-Latn-RS"/>
+        </w:rPr>
+        <w:t>je posmatrati događaje koji se dešavaju kod tog problema.</w:t>
+      </w:r>
+      <w:r>
+        <w:rPr>
+          <w:lang w:val="sr-Latn-RS"/>
+        </w:rPr>
+        <w:t xml:space="preserve"> Postoji jedan jako poznat metod razumevanja domena putem </w:t>
+      </w:r>
+      <w:r>
+        <w:rPr>
+          <w:lang w:val="sr-Latn-RS"/>
+        </w:rPr>
+        <w:t>posmatranja</w:t>
+      </w:r>
+      <w:r>
+        <w:rPr>
+          <w:lang w:val="sr-Latn-RS"/>
+        </w:rPr>
+        <w:t xml:space="preserve"> događaja. </w:t>
+      </w:r>
+      <w:r>
+        <w:rPr>
+          <w:lang w:val="sr-Latn-RS"/>
+        </w:rPr>
+        <w:t xml:space="preserve">On se zove </w:t>
+      </w:r>
+      <w:r>
+        <w:rPr>
+          <w:b/>
+          <w:bCs/>
+          <w:lang w:val="sr-Latn-RS"/>
+        </w:rPr>
+        <w:t>event storming</w:t>
+      </w:r>
+      <w:r>
+        <w:rPr>
+          <w:lang w:val="sr-Latn-RS"/>
+        </w:rPr>
+        <w:t>. Ovaj metod</w:t>
+      </w:r>
+      <w:r>
+        <w:rPr>
+          <w:lang w:val="sr-Latn-RS"/>
+        </w:rPr>
+        <w:t xml:space="preserve"> generalno nije deo DDD-a, ali se jako često koristi uz DDD kako bi se razumeo model nekog kompleksnog sistema.</w:t>
+      </w:r>
+    </w:p>
+    <w:p>
+      <w:pPr>
+        <w:rPr>
+          <w:lang w:val="sr-Latn-RS"/>
+        </w:rPr>
+      </w:pPr>
+      <w:r>
+        <w:rPr>
+          <w:lang w:val="sr-Latn-RS"/>
+        </w:rPr>
+        <w:t>Event</w:t>
+      </w:r>
+      <w:r>
+        <w:rPr>
+          <w:lang w:val="sr-Latn-RS"/>
+        </w:rPr>
+        <w:t xml:space="preserve"> storming se može definisati kao </w:t>
+      </w:r>
+      <w:r>
+        <w:rPr>
+          <w:b/>
+          <w:bCs/>
+          <w:lang w:val="sr-Latn-RS"/>
+        </w:rPr>
+        <w:t>radioni</w:t>
+      </w:r>
+      <w:r>
+        <w:rPr>
+          <w:b/>
+          <w:bCs/>
+          <w:lang w:val="sr-Latn-RS"/>
+        </w:rPr>
+        <w:t>c</w:t>
+      </w:r>
+      <w:r>
+        <w:rPr>
+          <w:b/>
+          <w:bCs/>
+          <w:lang w:val="sr-Latn-RS"/>
+        </w:rPr>
+        <w:t>a</w:t>
+      </w:r>
+      <w:r>
+        <w:rPr>
+          <w:lang w:val="sr-Latn-RS"/>
+        </w:rPr>
+        <w:t xml:space="preserve"> </w:t>
+      </w:r>
+      <w:r>
+        <w:rPr>
+          <w:lang w:val="sr-Latn-RS"/>
+        </w:rPr>
+        <w:t>za istraživanje domena i dizajniranje sistema.</w:t>
+      </w:r>
+      <w:r>
+        <w:rPr>
+          <w:lang w:val="sr-Latn-RS"/>
+        </w:rPr>
+        <w:t xml:space="preserve"> Ideja je povezati ljude sa različitih pozicija, domain experte, developere i ostale zainteresovane strane.</w:t>
+      </w:r>
+      <w:r>
+        <w:rPr>
+          <w:lang w:val="sr-Latn-RS"/>
+        </w:rPr>
+        <w:t xml:space="preserve"> Oni zajedno modeluju tok događaja koji se javljaju u nekom procesu-domenu problema.</w:t>
+      </w:r>
+    </w:p>
+    <w:p>
+      <w:pPr>
+        <w:rPr>
+          <w:lang w:val="sr-Latn-RS"/>
+        </w:rPr>
+      </w:pPr>
+      <w:r>
+        <w:rPr>
+          <w:lang w:val="sr-Latn-RS"/>
+        </w:rPr>
+        <w:t xml:space="preserve">Event storming je </w:t>
+      </w:r>
+      <w:r>
+        <w:rPr>
+          <w:b/>
+          <w:bCs/>
+          <w:lang w:val="sr-Latn-RS"/>
+        </w:rPr>
+        <w:t>event-centric model</w:t>
+      </w:r>
+      <w:r>
+        <w:rPr>
+          <w:lang w:val="sr-Latn-RS"/>
+        </w:rPr>
+        <w:t>. Fokusira se na događaje koji se javljaju, a događaj se može definisati kao promena stanja u sistemu.</w:t>
+      </w:r>
+    </w:p>
+    <w:p>
+      <w:pPr>
+        <w:rPr>
+          <w:lang w:val="sr-Latn-RS"/>
+        </w:rPr>
+      </w:pPr>
+      <w:r>
+        <w:rPr>
+          <w:lang w:val="sr-Latn-RS"/>
+        </w:rPr>
+        <w:t>Event storming uglavnom kreće sa sesijama koje imaju za cilj posmatranje šire slike sistema-big picture</w:t>
+      </w:r>
+      <w:r>
+        <w:rPr>
+          <w:lang w:val="sr-Latn-RS"/>
+        </w:rPr>
+        <w:t>, pa se zatim prelazi na detalje.</w:t>
+      </w:r>
+    </w:p>
+    <w:p>
+      <w:pPr>
+        <w:rPr>
+          <w:lang w:val="sr-Latn-RS"/>
+        </w:rPr>
+      </w:pPr>
+      <w:r>
+        <w:rPr>
+          <w:lang w:val="sr-Latn-RS"/>
+        </w:rPr>
+        <w:t xml:space="preserve">Događaji se vizualizuju po </w:t>
+      </w:r>
+      <w:r>
+        <w:rPr>
+          <w:lang w:val="sr-Latn-RS"/>
+        </w:rPr>
+        <w:t>vremenskoj osnovi (liniji)</w:t>
+      </w:r>
+      <w:r>
+        <w:rPr>
+          <w:lang w:val="sr-Latn-RS"/>
+        </w:rPr>
+        <w:t>, a kako radionica napreduje učesnici pronalaze agregate (entitete) i komande-akcije koje izazivaju događaje</w:t>
+      </w:r>
+      <w:r>
+        <w:rPr>
+          <w:lang w:val="sr-Latn-RS"/>
+        </w:rPr>
+        <w:t>.</w:t>
+      </w:r>
+    </w:p>
+    <w:p>
+      <w:pPr>
+        <w:rPr>
+          <w:lang w:val="sr-Latn-RS"/>
+        </w:rPr>
+      </w:pPr>
+      <w:r>
+        <w:rPr>
+          <w:lang w:val="sr-Latn-RS"/>
+        </w:rPr>
+        <w:t>Ovaj metod u originalu ne zahteva ni računar. Naime, učesnici ove radionice lepe papire</w:t>
+      </w:r>
+      <w:r>
+        <w:rPr>
+          <w:lang w:val="sr-Latn-RS"/>
+        </w:rPr>
+        <w:t xml:space="preserve"> (</w:t>
+      </w:r>
+      <w:r>
+        <w:rPr>
+          <w:b/>
+          <w:bCs/>
+          <w:lang w:val="sr-Latn-RS"/>
+        </w:rPr>
+        <w:t>sticky notes</w:t>
+      </w:r>
+      <w:r>
+        <w:rPr>
+          <w:lang w:val="sr-Latn-RS"/>
+        </w:rPr>
+        <w:t>)</w:t>
+      </w:r>
+      <w:r>
+        <w:rPr>
+          <w:lang w:val="sr-Latn-RS"/>
+        </w:rPr>
+        <w:t xml:space="preserve"> </w:t>
+      </w:r>
+      <w:r>
+        <w:rPr>
+          <w:lang w:val="sr-Latn-RS"/>
+        </w:rPr>
+        <w:t>po</w:t>
+      </w:r>
+      <w:r>
+        <w:rPr>
+          <w:lang w:val="sr-Latn-RS"/>
+        </w:rPr>
+        <w:t xml:space="preserve"> zid</w:t>
+      </w:r>
+      <w:r>
+        <w:rPr>
+          <w:lang w:val="sr-Latn-RS"/>
+        </w:rPr>
+        <w:t>u</w:t>
+      </w:r>
+      <w:r>
+        <w:rPr>
+          <w:lang w:val="sr-Latn-RS"/>
+        </w:rPr>
+        <w:t>.</w:t>
+      </w:r>
+      <w:r>
+        <w:rPr>
+          <w:lang w:val="sr-Latn-RS"/>
+        </w:rPr>
+        <w:t xml:space="preserve"> [4]</w:t>
+      </w:r>
+    </w:p>
+    <w:p>
+      <w:pPr>
+        <w:pStyle w:val="Heading2"/>
+        <w:rPr>
+          <w:lang w:val="sr-Latn-RS"/>
+        </w:rPr>
+      </w:pPr>
+      <w:bookmarkStart w:id="6" w:name="_Toc155160136"/>
+      <w:r>
+        <w:rPr>
+          <w:lang w:val="sr-Latn-RS"/>
+        </w:rPr>
+        <w:t>Entitet i value object</w:t>
+      </w:r>
+      <w:bookmarkEnd w:id="6"/>
+      <w:r>
+        <w:rPr>
+          <w:lang w:val="sr-Latn-RS"/>
+        </w:rPr>
+        <w:t xml:space="preserve"> pattern-i</w:t>
+      </w:r>
+    </w:p>
+    <w:p>
+      <w:pPr>
+        <w:rPr>
+          <w:lang w:val="sr-Latn-RS"/>
+        </w:rPr>
+      </w:pPr>
+      <w:r>
+        <w:rPr>
+          <w:lang w:val="sr-Latn-RS"/>
+        </w:rPr>
+        <w:t xml:space="preserve">Postoje 2 </w:t>
+      </w:r>
+      <w:r>
+        <w:rPr>
+          <w:lang w:val="sr-Latn-RS"/>
+        </w:rPr>
+        <w:t>glavna gradivna elementa</w:t>
+      </w:r>
+      <w:r>
+        <w:rPr>
+          <w:lang w:val="sr-Latn-RS"/>
+        </w:rPr>
+        <w:t xml:space="preserve"> u DDD-u</w:t>
+      </w:r>
+      <w:r>
+        <w:rPr>
+          <w:lang w:val="sr-Latn-RS"/>
+        </w:rPr>
+        <w:t xml:space="preserve"> koji su maltene osnova svih ostalih</w:t>
+      </w:r>
+      <w:r>
+        <w:rPr>
+          <w:lang w:val="sr-Latn-RS"/>
+        </w:rPr>
+        <w:t>.</w:t>
+      </w:r>
+      <w:r>
+        <w:rPr>
+          <w:lang w:val="sr-Latn-RS"/>
+        </w:rPr>
+        <w:t xml:space="preserve"> To su entiteti i value object-i</w:t>
+      </w:r>
+      <w:r>
+        <w:rPr>
+          <w:lang w:val="sr-Latn-RS"/>
+        </w:rPr>
+        <w:t>. Njihova</w:t>
+      </w:r>
+      <w:r>
+        <w:rPr>
+          <w:lang w:val="sr-Latn-RS"/>
+        </w:rPr>
+        <w:t xml:space="preserve"> </w:t>
+      </w:r>
+      <w:r>
+        <w:rPr>
+          <w:lang w:val="sr-Latn-RS"/>
+        </w:rPr>
+        <w:t>glavna razlika je</w:t>
+      </w:r>
+      <w:r>
+        <w:rPr>
+          <w:lang w:val="sr-Latn-RS"/>
+        </w:rPr>
+        <w:t xml:space="preserve"> to po cemu se definišu. </w:t>
+      </w:r>
+      <w:r>
+        <w:rPr>
+          <w:b/>
+          <w:bCs/>
+          <w:lang w:val="sr-Latn-RS"/>
+        </w:rPr>
+        <w:t xml:space="preserve">Entiteti se definišu putem identiteta, a value object-i putem </w:t>
+      </w:r>
+      <w:r>
+        <w:rPr>
+          <w:b/>
+          <w:bCs/>
+          <w:lang w:val="sr-Latn-RS"/>
+        </w:rPr>
+        <w:t>svojih</w:t>
+      </w:r>
+      <w:r>
+        <w:rPr>
+          <w:b/>
+          <w:bCs/>
+          <w:lang w:val="sr-Latn-RS"/>
+        </w:rPr>
+        <w:t xml:space="preserve"> vrednosti</w:t>
+      </w:r>
+      <w:r>
+        <w:rPr>
+          <w:lang w:val="sr-Latn-RS"/>
+        </w:rPr>
+        <w:t xml:space="preserve"> (pa odatle i naziv value object, value</w:t>
+      </w:r>
+      <w:r>
+        <w:t>=</w:t>
+      </w:r>
+      <w:proofErr w:type="spellStart"/>
+      <w:r>
+        <w:t>vrednost</w:t>
+      </w:r>
+      <w:proofErr w:type="spellEnd"/>
+      <w:r>
+        <w:rPr>
+          <w:lang w:val="sr-Latn-RS"/>
+        </w:rPr>
+        <w:t>)</w:t>
+      </w:r>
+      <w:r>
+        <w:rPr>
+          <w:lang w:val="sr-Latn-RS"/>
+        </w:rPr>
+        <w:t>.</w:t>
+      </w:r>
+    </w:p>
+    <w:p>
+      <w:pPr>
+        <w:rPr>
+          <w:lang w:val="sr-Latn-RS"/>
+        </w:rPr>
+      </w:pPr>
+      <w:r>
+        <w:rPr>
+          <w:lang w:val="sr-Latn-RS"/>
+        </w:rPr>
+        <w:t>Entitet predstavlja objekat DDD-a koji je moguće pratiti, locirati, čuvati i pribaviti</w:t>
+      </w:r>
+      <w:r>
+        <w:rPr>
+          <w:lang w:val="sr-Latn-RS"/>
+        </w:rPr>
+        <w:t>.</w:t>
+      </w:r>
+      <w:r>
+        <w:rPr>
+          <w:lang w:val="sr-Latn-RS"/>
+        </w:rPr>
+        <w:t xml:space="preserve"> </w:t>
+      </w:r>
+      <w:r>
+        <w:rPr>
+          <w:lang w:val="sr-Latn-RS"/>
+        </w:rPr>
+        <w:t xml:space="preserve">Kako bi se entitet pratio kroz vreme neophodno je dobiti odgovor na pitanje: </w:t>
+      </w:r>
+      <w:r>
+        <w:rPr>
+          <w:b/>
+          <w:bCs/>
+          <w:lang w:val="sr-Latn-RS"/>
+        </w:rPr>
+        <w:t xml:space="preserve">“Da li je ovaj </w:t>
+      </w:r>
+      <w:r>
+        <w:rPr>
+          <w:b/>
+          <w:bCs/>
+          <w:lang w:val="sr-Latn-RS"/>
+        </w:rPr>
+        <w:t>entitet</w:t>
+      </w:r>
+      <w:r>
+        <w:rPr>
+          <w:b/>
+          <w:bCs/>
+          <w:lang w:val="sr-Latn-RS"/>
+        </w:rPr>
+        <w:t xml:space="preserve"> isti?“</w:t>
+      </w:r>
+      <w:r>
+        <w:rPr>
+          <w:lang w:val="sr-Latn-RS"/>
+        </w:rPr>
+        <w:t xml:space="preserve">. Postoje različiti atributi koji mogu da ukažu </w:t>
+      </w:r>
+      <w:r>
+        <w:rPr>
+          <w:lang w:val="sr-Latn-RS"/>
+        </w:rPr>
+        <w:t xml:space="preserve">na </w:t>
+      </w:r>
+      <w:r>
+        <w:rPr>
+          <w:lang w:val="sr-Latn-RS"/>
+        </w:rPr>
+        <w:t xml:space="preserve">odgovor. Na primer, ukoliko se posmatra atribut nekog entiteta </w:t>
+      </w:r>
+      <w:r>
+        <w:rPr>
+          <w:i/>
+          <w:iCs/>
+          <w:lang w:val="sr-Latn-RS"/>
+        </w:rPr>
+        <w:t>status</w:t>
+      </w:r>
+      <w:r>
+        <w:rPr>
+          <w:lang w:val="sr-Latn-RS"/>
+        </w:rPr>
+        <w:t xml:space="preserve"> i neka njegove vrednosti budu </w:t>
+      </w:r>
+      <w:r>
+        <w:rPr>
+          <w:i/>
+          <w:iCs/>
+          <w:lang w:val="sr-Latn-RS"/>
+        </w:rPr>
+        <w:t>aktivni, neaktivni, na čekanju.</w:t>
+      </w:r>
+      <w:r>
+        <w:rPr>
+          <w:i/>
+          <w:iCs/>
+          <w:lang w:val="sr-Latn-RS"/>
+        </w:rPr>
+        <w:t xml:space="preserve"> </w:t>
+      </w:r>
+      <w:proofErr w:type="spellStart"/>
+      <w:r>
+        <w:t>Može</w:t>
+      </w:r>
+      <w:proofErr w:type="spellEnd"/>
+      <w:r>
+        <w:t xml:space="preserve"> se </w:t>
+      </w:r>
+      <w:proofErr w:type="spellStart"/>
+      <w:r>
+        <w:t>dobiti</w:t>
+      </w:r>
+      <w:proofErr w:type="spellEnd"/>
+      <w:r>
+        <w:t xml:space="preserve"> </w:t>
+      </w:r>
+      <w:proofErr w:type="spellStart"/>
+      <w:r>
+        <w:t>poprilično</w:t>
+      </w:r>
+      <w:proofErr w:type="spellEnd"/>
+      <w:r>
+        <w:t xml:space="preserve"> </w:t>
+      </w:r>
+      <w:proofErr w:type="spellStart"/>
+      <w:r>
+        <w:t>puno</w:t>
+      </w:r>
+      <w:proofErr w:type="spellEnd"/>
+      <w:r>
+        <w:t xml:space="preserve"> </w:t>
+      </w:r>
+      <w:proofErr w:type="spellStart"/>
+      <w:r>
+        <w:t>informacija</w:t>
+      </w:r>
+      <w:proofErr w:type="spellEnd"/>
+      <w:r>
+        <w:t xml:space="preserve"> o </w:t>
+      </w:r>
+      <w:proofErr w:type="spellStart"/>
+      <w:r>
+        <w:lastRenderedPageBreak/>
+        <w:t>entietima</w:t>
+      </w:r>
+      <w:proofErr w:type="spellEnd"/>
+      <w:r>
+        <w:t xml:space="preserve"> koji </w:t>
+      </w:r>
+      <w:proofErr w:type="spellStart"/>
+      <w:r>
+        <w:t>su</w:t>
+      </w:r>
+      <w:proofErr w:type="spellEnd"/>
+      <w:r>
+        <w:t xml:space="preserve"> </w:t>
+      </w:r>
+      <w:proofErr w:type="spellStart"/>
+      <w:r>
+        <w:t>aktivni</w:t>
+      </w:r>
+      <w:proofErr w:type="spellEnd"/>
+      <w:r>
+        <w:t xml:space="preserve"> </w:t>
+      </w:r>
+      <w:proofErr w:type="spellStart"/>
+      <w:r>
+        <w:t>ako</w:t>
+      </w:r>
+      <w:proofErr w:type="spellEnd"/>
+      <w:r>
+        <w:t xml:space="preserve"> se </w:t>
+      </w:r>
+      <w:proofErr w:type="spellStart"/>
+      <w:r>
+        <w:t>raspolaže</w:t>
+      </w:r>
+      <w:proofErr w:type="spellEnd"/>
+      <w:r>
+        <w:t xml:space="preserve"> </w:t>
+      </w:r>
+      <w:proofErr w:type="spellStart"/>
+      <w:r>
+        <w:t>domenskim</w:t>
+      </w:r>
+      <w:proofErr w:type="spellEnd"/>
+      <w:r>
+        <w:t xml:space="preserve"> </w:t>
+      </w:r>
+      <w:proofErr w:type="spellStart"/>
+      <w:r>
+        <w:t>znanjem</w:t>
+      </w:r>
+      <w:proofErr w:type="spellEnd"/>
+      <w:r>
+        <w:t xml:space="preserve">. </w:t>
+      </w:r>
+      <w:proofErr w:type="spellStart"/>
+      <w:r>
+        <w:t>Međutim</w:t>
+      </w:r>
+      <w:proofErr w:type="spellEnd"/>
+      <w:r>
+        <w:t xml:space="preserve">, </w:t>
+      </w:r>
+      <w:proofErr w:type="spellStart"/>
+      <w:r>
+        <w:t>ovakav</w:t>
+      </w:r>
+      <w:proofErr w:type="spellEnd"/>
+      <w:r>
+        <w:t xml:space="preserve"> </w:t>
+      </w:r>
+      <w:proofErr w:type="spellStart"/>
+      <w:r>
+        <w:t>jedan</w:t>
+      </w:r>
+      <w:proofErr w:type="spellEnd"/>
+      <w:r>
+        <w:t xml:space="preserve"> </w:t>
+      </w:r>
+      <w:proofErr w:type="spellStart"/>
+      <w:r>
+        <w:t>atribut</w:t>
+      </w:r>
+      <w:proofErr w:type="spellEnd"/>
+      <w:r>
+        <w:t xml:space="preserve"> </w:t>
+      </w:r>
+      <w:r>
+        <w:t xml:space="preserve">ne </w:t>
+      </w:r>
+      <w:proofErr w:type="spellStart"/>
+      <w:r>
+        <w:t>odgovara</w:t>
+      </w:r>
+      <w:proofErr w:type="spellEnd"/>
+      <w:r>
+        <w:t xml:space="preserve"> do </w:t>
+      </w:r>
+      <w:proofErr w:type="spellStart"/>
+      <w:r>
+        <w:t>kraja</w:t>
+      </w:r>
+      <w:proofErr w:type="spellEnd"/>
+      <w:r>
+        <w:t xml:space="preserve"> </w:t>
+      </w:r>
+      <w:proofErr w:type="spellStart"/>
+      <w:r>
+        <w:t>na</w:t>
+      </w:r>
+      <w:proofErr w:type="spellEnd"/>
+      <w:r>
+        <w:t xml:space="preserve"> </w:t>
+      </w:r>
+      <w:proofErr w:type="spellStart"/>
+      <w:r>
+        <w:t>pitanje</w:t>
+      </w:r>
+      <w:proofErr w:type="spellEnd"/>
+      <w:r>
+        <w:t xml:space="preserve"> “Da li je </w:t>
+      </w:r>
+      <w:proofErr w:type="spellStart"/>
+      <w:r>
+        <w:t>ovaj</w:t>
+      </w:r>
+      <w:proofErr w:type="spellEnd"/>
+      <w:r>
+        <w:t xml:space="preserve"> </w:t>
+      </w:r>
+      <w:proofErr w:type="spellStart"/>
+      <w:r>
+        <w:t>entitet</w:t>
+      </w:r>
+      <w:proofErr w:type="spellEnd"/>
+      <w:r>
+        <w:t xml:space="preserve"> </w:t>
+      </w:r>
+      <w:proofErr w:type="spellStart"/>
+      <w:r>
+        <w:t>isti</w:t>
+      </w:r>
+      <w:proofErr w:type="spellEnd"/>
+      <w:r>
+        <w:t>?”</w:t>
+      </w:r>
+      <w:r>
+        <w:t>.</w:t>
+      </w:r>
+      <w:r>
+        <w:t xml:space="preserve"> </w:t>
+      </w:r>
+      <w:r>
+        <w:t>[5]</w:t>
+      </w:r>
+      <w:r>
+        <w:t xml:space="preserve"> </w:t>
+      </w:r>
+      <w:proofErr w:type="spellStart"/>
+      <w:r>
+        <w:t>Neophodno</w:t>
+      </w:r>
+      <w:proofErr w:type="spellEnd"/>
+      <w:r>
+        <w:t xml:space="preserve"> je </w:t>
+      </w:r>
+      <w:proofErr w:type="spellStart"/>
+      <w:r>
+        <w:t>razlikovati</w:t>
+      </w:r>
+      <w:proofErr w:type="spellEnd"/>
+      <w:r>
+        <w:t xml:space="preserve"> </w:t>
+      </w:r>
+      <w:proofErr w:type="spellStart"/>
+      <w:r>
+        <w:t>sve</w:t>
+      </w:r>
+      <w:proofErr w:type="spellEnd"/>
+      <w:r>
+        <w:t xml:space="preserve"> </w:t>
+      </w:r>
+      <w:proofErr w:type="spellStart"/>
+      <w:r>
+        <w:t>entitete</w:t>
+      </w:r>
+      <w:proofErr w:type="spellEnd"/>
+      <w:r>
+        <w:t xml:space="preserve"> </w:t>
+      </w:r>
+      <w:proofErr w:type="spellStart"/>
+      <w:r>
+        <w:t>jednog</w:t>
+      </w:r>
+      <w:proofErr w:type="spellEnd"/>
+      <w:r>
+        <w:t xml:space="preserve"> </w:t>
+      </w:r>
+      <w:proofErr w:type="spellStart"/>
+      <w:r>
+        <w:t>istog</w:t>
+      </w:r>
+      <w:proofErr w:type="spellEnd"/>
+      <w:r>
+        <w:t xml:space="preserve"> </w:t>
+      </w:r>
+      <w:proofErr w:type="spellStart"/>
+      <w:r>
+        <w:t>statusa</w:t>
+      </w:r>
+      <w:proofErr w:type="spellEnd"/>
+      <w:r>
+        <w:t xml:space="preserve">, a za to je </w:t>
+      </w:r>
+      <w:proofErr w:type="spellStart"/>
+      <w:r>
+        <w:t>najpogodniji</w:t>
+      </w:r>
+      <w:proofErr w:type="spellEnd"/>
+      <w:r>
+        <w:t xml:space="preserve"> </w:t>
+      </w:r>
+      <w:proofErr w:type="spellStart"/>
+      <w:r>
+        <w:t>uvek</w:t>
+      </w:r>
+      <w:proofErr w:type="spellEnd"/>
+      <w:r>
+        <w:rPr>
+          <w:lang w:val="sr-Latn-RS"/>
+        </w:rPr>
+        <w:t xml:space="preserve"> </w:t>
+      </w:r>
+      <w:r>
+        <w:rPr>
+          <w:b/>
+          <w:bCs/>
+          <w:lang w:val="sr-Latn-RS"/>
+        </w:rPr>
+        <w:t>ključ</w:t>
+      </w:r>
+      <w:r>
+        <w:rPr>
+          <w:b/>
+          <w:bCs/>
+          <w:lang w:val="sr-Latn-RS"/>
+        </w:rPr>
+        <w:t>-jedinstveni identifikator</w:t>
+      </w:r>
+      <w:r>
+        <w:rPr>
+          <w:lang w:val="sr-Latn-RS"/>
+        </w:rPr>
+        <w:t>.</w:t>
+      </w:r>
+      <w:r>
+        <w:rPr>
+          <w:lang w:val="sr-Latn-RS"/>
+        </w:rPr>
+        <w:t xml:space="preserve"> </w:t>
+      </w:r>
+      <w:r>
+        <w:rPr>
+          <w:lang w:val="sr-Latn-RS"/>
+        </w:rPr>
+        <w:t>Takođe, o</w:t>
+      </w:r>
+      <w:r>
+        <w:rPr>
+          <w:lang w:val="sr-Latn-RS"/>
+        </w:rPr>
+        <w:t xml:space="preserve">stali atributi entiteta mogu da se promene, tako da se </w:t>
+      </w:r>
+      <w:r>
+        <w:rPr>
+          <w:lang w:val="sr-Latn-RS"/>
+        </w:rPr>
+        <w:t xml:space="preserve">ni </w:t>
+      </w:r>
+      <w:r>
+        <w:rPr>
+          <w:lang w:val="sr-Latn-RS"/>
+        </w:rPr>
+        <w:t xml:space="preserve">oni ne mogu koristiti za identifikaciju objekata. Ključ se sa druge strane ne menja, pa je pogodan </w:t>
+      </w:r>
+      <w:r>
+        <w:rPr>
+          <w:lang w:val="sr-Latn-RS"/>
+        </w:rPr>
+        <w:t>kao identifikator.</w:t>
+      </w:r>
+      <w:r>
+        <w:rPr>
+          <w:lang w:val="sr-Latn-RS"/>
+        </w:rPr>
+        <w:t xml:space="preserve"> </w:t>
+      </w:r>
+      <w:r>
+        <w:rPr>
+          <w:lang w:val="sr-Latn-RS"/>
+        </w:rPr>
+        <w:t>Da bi se došlo do adekvatnog ključa, neophodno je dobro poznavanje domena.</w:t>
+      </w:r>
+    </w:p>
+    <w:p>
+      <w:pPr>
+        <w:rPr>
+          <w:lang w:val="sr-Latn-RS"/>
+        </w:rPr>
+      </w:pPr>
+      <w:r>
+        <w:rPr>
+          <w:lang w:val="sr-Latn-RS"/>
+        </w:rPr>
+        <w:t>Entitet je moguće modelovati u više različitih bounded context-a (pa samim tim i mikroservisa).</w:t>
+      </w:r>
+      <w:r>
+        <w:rPr>
+          <w:lang w:val="sr-Latn-RS"/>
+        </w:rPr>
+        <w:t xml:space="preserve"> </w:t>
+      </w:r>
+      <w:r>
+        <w:rPr>
+          <w:lang w:val="sr-Latn-RS"/>
+        </w:rPr>
+        <w:t>To ne znači da će isti entitet (sa istim atributima i logikom) biti implementiran na identičan način u više različitih bounded context-a.</w:t>
+      </w:r>
+      <w:r>
+        <w:rPr>
+          <w:lang w:val="sr-Latn-RS"/>
+        </w:rPr>
+        <w:t xml:space="preserve"> Na primer, ukoliko posmatramo neki web shop sa mikroservisnom arhitekturom i izdvojenim bounded context-ima, entitet kupca u nekom zamišljenom </w:t>
+      </w:r>
+      <w:r>
+        <w:rPr>
+          <w:i/>
+          <w:iCs/>
+          <w:lang w:val="sr-Latn-RS"/>
+        </w:rPr>
+        <w:t xml:space="preserve">Identity </w:t>
+      </w:r>
+      <w:r>
+        <w:rPr>
+          <w:lang w:val="sr-Latn-RS"/>
+        </w:rPr>
+        <w:t xml:space="preserve">delu treba da poseduje sve atribute jedne osobe. Sa druge strane, u nekom </w:t>
+      </w:r>
+      <w:r>
+        <w:rPr>
+          <w:i/>
+          <w:iCs/>
+          <w:lang w:val="sr-Latn-RS"/>
+        </w:rPr>
+        <w:t xml:space="preserve">ordering </w:t>
+      </w:r>
+      <w:r>
+        <w:rPr>
+          <w:lang w:val="sr-Latn-RS"/>
+        </w:rPr>
+        <w:t>delu, taj isti kupac će imati manje atributa zato što nisu baš svi atributi jedne osobe neophodni kako bi se obavila jedna online kupovina.</w:t>
+      </w:r>
+    </w:p>
+    <w:p>
+      <w:pPr>
+        <w:rPr>
+          <w:lang w:val="sr-Latn-RS"/>
+        </w:rPr>
+      </w:pPr>
+      <w:r>
+        <w:rPr>
+          <w:lang w:val="sr-Latn-RS"/>
+        </w:rPr>
+        <w:t>Da ne bi</w:t>
+      </w:r>
+      <w:r>
+        <w:rPr>
+          <w:lang w:val="sr-Latn-RS"/>
+        </w:rPr>
+        <w:t xml:space="preserve"> model bio anemičan, već bogat, neophodno je da entiteti implementiraju i svoje ponašanje, a ne samo takozvane “data atribute“</w:t>
+      </w:r>
+      <w:r>
+        <w:rPr>
+          <w:lang w:val="sr-Latn-RS"/>
+        </w:rPr>
+        <w:t xml:space="preserve"> (gett-ere i sett-ere).</w:t>
+      </w:r>
+      <w:r>
+        <w:rPr>
+          <w:lang w:val="sr-Latn-RS"/>
+        </w:rPr>
+        <w:t xml:space="preserve"> </w:t>
+      </w:r>
+    </w:p>
+    <w:p>
+      <w:pPr>
+        <w:rPr>
+          <w:lang w:val="sr-Latn-RS"/>
+        </w:rPr>
+      </w:pPr>
+      <w:r>
+        <w:rPr>
+          <w:lang w:val="sr-Latn-RS"/>
+        </w:rPr>
+        <w:t xml:space="preserve">Sve ove informacije je moguće grupisati </w:t>
+      </w:r>
+      <w:r>
+        <w:rPr>
+          <w:lang w:val="sr-Latn-RS"/>
+        </w:rPr>
+        <w:t>u</w:t>
+      </w:r>
+      <w:r>
+        <w:rPr>
+          <w:lang w:val="sr-Latn-RS"/>
+        </w:rPr>
+        <w:t xml:space="preserve"> jedan “pattern“ DDD-a: </w:t>
+      </w:r>
+      <w:r>
+        <w:rPr>
+          <w:b/>
+          <w:bCs/>
+          <w:lang w:val="sr-Latn-RS"/>
+        </w:rPr>
+        <w:t>Domain Entity pattern</w:t>
+      </w:r>
+      <w:r>
+        <w:rPr>
+          <w:lang w:val="sr-Latn-RS"/>
+        </w:rPr>
+        <w:t>, a to je moguće i videti na sledećoj slici</w:t>
+      </w:r>
+      <w:r>
+        <w:rPr>
+          <w:lang w:val="sr-Latn-RS"/>
+        </w:rPr>
+        <w:t>:</w:t>
+      </w:r>
+      <w:r>
+        <w:rPr>
+          <w:lang w:val="sr-Latn-RS"/>
+        </w:rPr>
+        <w:t xml:space="preserve"> </w:t>
+      </w:r>
+      <w:r>
+        <w:t>[6]</w:t>
+      </w:r>
+    </w:p>
+    <w:p>
+      <w:pPr>
+        <w:jc w:val="center"/>
+        <w:rPr>
+          <w:lang w:val="sr-Latn-RS"/>
+        </w:rPr>
+      </w:pPr>
+      <w:r>
+        <w:rPr>
+          <w:noProof/>
+          <w:lang w:val="sr-Latn-RS"/>
+        </w:rPr>
+        <w:drawing>
+          <wp:inline distT="0" distB="0" distL="0" distR="0" wp14:anchorId="219F06C9" wp14:editId="58774693">
+            <wp:extent cx="4801739" cy="4100945"/>
+            <wp:effectExtent l="0" t="0" r="0" b="0"/>
+            <wp:docPr id="1648746005" name="Picture 2"/>
+            <wp:cNvGraphicFramePr>
+              <a:graphicFrameLocks xmlns:a="http://schemas.openxmlformats.org/drawingml/2006/main" noChangeAspect="1"/>
+            </wp:cNvGraphicFramePr>
+            <a:graphic xmlns:a="http://schemas.openxmlformats.org/drawingml/2006/main">
+              <a:graphicData uri="http://schemas.openxmlformats.org/drawingml/2006/picture">
+                <pic:pic xmlns:pic="http://schemas.openxmlformats.org/drawingml/2006/picture">
+                  <pic:nvPicPr>
+                    <pic:cNvPr id="1648746005" name="Picture 1648746005"/>
+                    <pic:cNvPicPr/>
+                  </pic:nvPicPr>
+                  <pic:blipFill>
+                    <a:blip r:embed="rId7">
+                      <a:extLst>
+                        <a:ext uri="{28A0092B-C50C-407E-A947-70E740481C1C}">
+                          <a14:useLocalDpi xmlns:a14="http://schemas.microsoft.com/office/drawing/2010/main" val="0"/>
+                        </a:ext>
+                      </a:extLst>
+                    </a:blip>
+                    <a:stretch>
+                      <a:fillRect/>
+                    </a:stretch>
+                  </pic:blipFill>
+                  <pic:spPr>
+                    <a:xfrm>
+                      <a:off x="0" y="0"/>
+                      <a:ext cx="4801739" cy="4100945"/>
+                    </a:xfrm>
+                    <a:prstGeom prst="rect">
+                      <a:avLst/>
+                    </a:prstGeom>
+                  </pic:spPr>
+                </pic:pic>
+              </a:graphicData>
+            </a:graphic>
+          </wp:inline>
+        </w:drawing>
+      </w:r>
+    </w:p>
+    <w:p>
+      <w:pPr>
+        <w:rPr>
+          <w:lang w:val="sr-Latn-RS"/>
+        </w:rPr>
+      </w:pPr>
+      <w:r>
+        <w:rPr>
+          <w:lang w:val="sr-Latn-RS"/>
+        </w:rPr>
+        <w:lastRenderedPageBreak/>
+        <w:t>Value object nema svoj identifikator. To je skup atributa bez identiteta, a sam value object je nepromenljiv.</w:t>
+      </w:r>
+      <w:r>
+        <w:rPr>
+          <w:lang w:val="sr-Latn-RS"/>
+        </w:rPr>
+        <w:t xml:space="preserve"> </w:t>
+      </w:r>
+      <w:r>
+        <w:rPr>
+          <w:lang w:val="sr-Latn-RS"/>
+        </w:rPr>
+        <w:t>Ukoliko je potrebno promeniti neki od atributa value object-a, praksa je da se kreira novi value object, a ne menja konkretno samo 1 atribut value object-a (</w:t>
+      </w:r>
+      <w:r>
+        <w:rPr>
+          <w:b/>
+          <w:bCs/>
+          <w:lang w:val="sr-Latn-RS"/>
+        </w:rPr>
+        <w:t>nepromenljivost value object-a</w:t>
+      </w:r>
+      <w:r>
+        <w:rPr>
+          <w:lang w:val="sr-Latn-RS"/>
+        </w:rPr>
+        <w:t xml:space="preserve">). </w:t>
+      </w:r>
+      <w:r>
+        <w:rPr>
+          <w:lang w:val="sr-Latn-RS"/>
+        </w:rPr>
+        <w:t>[</w:t>
+      </w:r>
+      <w:r>
+        <w:rPr>
+          <w:lang w:val="sr-Latn-RS"/>
+        </w:rPr>
+        <w:t>7</w:t>
+      </w:r>
+      <w:r>
+        <w:rPr>
+          <w:lang w:val="sr-Latn-RS"/>
+        </w:rPr>
+        <w:t>]</w:t>
+      </w:r>
+    </w:p>
+    <w:p>
+      <w:pPr>
+        <w:rPr>
+          <w:lang w:val="sr-Latn-RS"/>
+        </w:rPr>
+      </w:pPr>
+      <w:r>
+        <w:rPr>
+          <w:lang w:val="sr-Latn-RS"/>
+        </w:rPr>
+        <w:t xml:space="preserve">Value object-i </w:t>
+      </w:r>
+      <w:r>
+        <w:rPr>
+          <w:lang w:val="sr-Latn-RS"/>
+        </w:rPr>
+        <w:t>nose informaciju o tome šta su oni, a ne ko su oni. Zato im i ne treba identifikator i shodno tome nalaze i primenu u DDD-u.</w:t>
+      </w:r>
+      <w:r>
+        <w:rPr>
+          <w:lang w:val="sr-Latn-RS"/>
+        </w:rPr>
+        <w:t xml:space="preserve"> Najčešče su neke brojne vrednosti i stringovi value object-i, ali to nije pravilo, mogu i </w:t>
+      </w:r>
+      <w:r>
+        <w:rPr>
+          <w:lang w:val="sr-Latn-RS"/>
+        </w:rPr>
+        <w:t>dosta složenije grupe atributa da budu value object-i.</w:t>
+      </w:r>
+    </w:p>
+    <w:p>
+      <w:pPr>
+        <w:rPr>
+          <w:lang w:val="sr-Latn-RS"/>
+        </w:rPr>
+      </w:pPr>
+      <w:r>
+        <w:rPr>
+          <w:lang w:val="sr-Latn-RS"/>
+        </w:rPr>
+        <w:t>Interesantno je primetiti da ponekada entitet iz jednog bounded context-a nije entitet i u drugom, već value object.</w:t>
+      </w:r>
+      <w:r>
+        <w:rPr>
+          <w:lang w:val="sr-Latn-RS"/>
+        </w:rPr>
+        <w:t xml:space="preserve"> Razlog je to što objekti imaju različito značenje u različitim bounded context-ima.</w:t>
+      </w:r>
+      <w:r>
+        <w:rPr>
+          <w:lang w:val="sr-Latn-RS"/>
+        </w:rPr>
+        <w:t xml:space="preserve"> Na primer, adresa u nekoj web shop aplikaciji ne mora da ima identitet. To je grupa atributa koris</w:t>
+      </w:r>
+      <w:r>
+        <w:rPr>
+          <w:lang w:val="sr-Latn-RS"/>
+        </w:rPr>
+        <w:t>n</w:t>
+      </w:r>
+      <w:r>
+        <w:rPr>
+          <w:lang w:val="sr-Latn-RS"/>
+        </w:rPr>
+        <w:t>ika sistema koja nosi informaciju o tome gde on živi ili gde želi da mu se pošiljka dostavi.</w:t>
+      </w:r>
+      <w:r>
+        <w:rPr>
+          <w:lang w:val="sr-Latn-RS"/>
+        </w:rPr>
+        <w:t xml:space="preserve"> Ovde nije neophodno postojanje identiteta, pa je samim tim ovo value object, a ne entitet.</w:t>
+      </w:r>
+      <w:r>
+        <w:rPr>
+          <w:lang w:val="sr-Latn-RS"/>
+        </w:rPr>
+        <w:t xml:space="preserve"> Sa druge strane, adresa u nekom sistemu za praćenje potrošnje električne energije, adresa predstavlja dosta kompleksnu instancu. </w:t>
+      </w:r>
+      <w:r>
+        <w:rPr>
+          <w:lang w:val="sr-Latn-RS"/>
+        </w:rPr>
+        <w:t>Ovde je adresa korisnika skup atributa bitnih za biznis logiku.</w:t>
+      </w:r>
+      <w:r>
+        <w:rPr>
+          <w:lang w:val="sr-Latn-RS"/>
+        </w:rPr>
+        <w:t xml:space="preserve"> Neophodan je i identifikator da bi </w:t>
+      </w:r>
+      <w:r>
+        <w:rPr>
+          <w:lang w:val="sr-Latn-RS"/>
+        </w:rPr>
+        <w:t xml:space="preserve">sistem za naplatu računa mogao </w:t>
+      </w:r>
+      <w:r>
+        <w:rPr>
+          <w:lang w:val="sr-Latn-RS"/>
+        </w:rPr>
+        <w:t>da poveže koristnika sa njegovom adresom</w:t>
+      </w:r>
+      <w:r>
+        <w:rPr>
+          <w:lang w:val="sr-Latn-RS"/>
+        </w:rPr>
+        <w:t>, tako da je ovde adresa definitivno entitet.</w:t>
+      </w:r>
+      <w:r>
+        <w:rPr>
+          <w:lang w:val="sr-Latn-RS"/>
+        </w:rPr>
+        <w:t xml:space="preserve"> </w:t>
+      </w:r>
+      <w:r>
+        <w:rPr>
+          <w:lang w:val="sr-Latn-RS"/>
+        </w:rPr>
+        <w:t>[7]</w:t>
+      </w:r>
+    </w:p>
+    <w:p>
+      <w:pPr>
+        <w:pStyle w:val="Heading2"/>
+        <w:rPr>
+          <w:lang w:val="sr-Latn-RS"/>
+        </w:rPr>
+      </w:pPr>
+      <w:r>
+        <w:rPr>
+          <w:lang w:val="sr-Latn-RS"/>
+        </w:rPr>
+        <w:t>Aggregate pattern</w:t>
+      </w:r>
+    </w:p>
+    <w:p>
+      <w:r>
+        <w:rPr>
+          <w:lang w:val="sr-Latn-RS"/>
+        </w:rPr>
+        <w:t>Aggregate predstavlja skup od više domenskih objekata (entiteta i value object-a)</w:t>
+      </w:r>
+      <w:r>
+        <w:rPr>
+          <w:lang w:val="sr-Latn-RS"/>
+        </w:rPr>
+        <w:t xml:space="preserve"> koji se mogu tretirati kao jedinica</w:t>
+      </w:r>
+      <w:r>
+        <w:rPr>
+          <w:lang w:val="sr-Latn-RS"/>
+        </w:rPr>
+        <w:t xml:space="preserve"> i koji imaju određenu funkcionalnost. </w:t>
+      </w:r>
+      <w:r>
+        <w:rPr>
+          <w:lang w:val="sr-Latn-RS"/>
+        </w:rPr>
+        <w:t>Na primer, jedna narudžbin</w:t>
+      </w:r>
+      <w:r>
+        <w:rPr>
+          <w:lang w:val="sr-Latn-RS"/>
+        </w:rPr>
+        <w:t>a</w:t>
+      </w:r>
+      <w:r>
+        <w:rPr>
+          <w:lang w:val="sr-Latn-RS"/>
+        </w:rPr>
+        <w:t xml:space="preserve"> (order) i njeni elementi narudžbine (order item)</w:t>
+      </w:r>
+      <w:r>
+        <w:rPr>
+          <w:lang w:val="sr-Latn-RS"/>
+        </w:rPr>
+        <w:t xml:space="preserve"> predstavljaju jednu celinu</w:t>
+      </w:r>
+      <w:r>
+        <w:rPr>
+          <w:lang w:val="sr-Latn-RS"/>
+        </w:rPr>
+        <w:t>-</w:t>
+      </w:r>
+      <w:r>
+        <w:rPr>
+          <w:b/>
+          <w:bCs/>
+          <w:lang w:val="sr-Latn-RS"/>
+        </w:rPr>
+        <w:t>aggregate</w:t>
+      </w:r>
+      <w:r>
+        <w:rPr>
+          <w:lang w:val="sr-Latn-RS"/>
+        </w:rPr>
+        <w:t xml:space="preserve">. </w:t>
+      </w:r>
+      <w:r>
+        <w:t>[8]</w:t>
+      </w:r>
+      <w:r>
+        <w:t xml:space="preserve"> </w:t>
+      </w:r>
+    </w:p>
+    <w:p>
+      <w:r>
+        <w:t xml:space="preserve">Aggregate je </w:t>
+      </w:r>
+      <w:proofErr w:type="spellStart"/>
+      <w:r>
+        <w:t>osnovna</w:t>
+      </w:r>
+      <w:proofErr w:type="spellEnd"/>
+      <w:r>
+        <w:t xml:space="preserve"> </w:t>
+      </w:r>
+      <w:proofErr w:type="spellStart"/>
+      <w:r>
+        <w:t>jedinica</w:t>
+      </w:r>
+      <w:proofErr w:type="spellEnd"/>
+      <w:r>
+        <w:t xml:space="preserve"> </w:t>
+      </w:r>
+      <w:proofErr w:type="spellStart"/>
+      <w:r>
+        <w:t>transfera</w:t>
+      </w:r>
+      <w:proofErr w:type="spellEnd"/>
+      <w:r>
+        <w:t xml:space="preserve"> </w:t>
+      </w:r>
+      <w:proofErr w:type="spellStart"/>
+      <w:r>
+        <w:t>izvora</w:t>
+      </w:r>
+      <w:proofErr w:type="spellEnd"/>
+      <w:r>
+        <w:t xml:space="preserve"> </w:t>
+      </w:r>
+      <w:proofErr w:type="spellStart"/>
+      <w:r>
+        <w:t>podataka-zahteva</w:t>
+      </w:r>
+      <w:proofErr w:type="spellEnd"/>
+      <w:r>
+        <w:t xml:space="preserve"> se </w:t>
+      </w:r>
+      <w:proofErr w:type="spellStart"/>
+      <w:r>
+        <w:t>učitavanje</w:t>
+      </w:r>
+      <w:proofErr w:type="spellEnd"/>
+      <w:r>
+        <w:t xml:space="preserve"> </w:t>
+      </w:r>
+      <w:proofErr w:type="spellStart"/>
+      <w:r>
+        <w:t>ili</w:t>
+      </w:r>
+      <w:proofErr w:type="spellEnd"/>
+      <w:r>
+        <w:t xml:space="preserve"> </w:t>
+      </w:r>
+      <w:proofErr w:type="spellStart"/>
+      <w:r>
+        <w:t>čuvanje</w:t>
+      </w:r>
+      <w:proofErr w:type="spellEnd"/>
+      <w:r>
+        <w:t xml:space="preserve"> </w:t>
+      </w:r>
+      <w:proofErr w:type="spellStart"/>
+      <w:r>
+        <w:t>čitavog</w:t>
+      </w:r>
+      <w:proofErr w:type="spellEnd"/>
+      <w:r>
+        <w:t xml:space="preserve"> aggregate-a. </w:t>
+      </w:r>
+      <w:proofErr w:type="spellStart"/>
+      <w:r>
+        <w:t>Transakcija</w:t>
+      </w:r>
+      <w:proofErr w:type="spellEnd"/>
+      <w:r>
+        <w:t xml:space="preserve"> ne bi </w:t>
+      </w:r>
+      <w:proofErr w:type="spellStart"/>
+      <w:r>
+        <w:t>trebalo</w:t>
+      </w:r>
+      <w:proofErr w:type="spellEnd"/>
+      <w:r>
+        <w:t xml:space="preserve"> da </w:t>
+      </w:r>
+      <w:proofErr w:type="spellStart"/>
+      <w:r>
+        <w:t>izlazi</w:t>
+      </w:r>
+      <w:proofErr w:type="spellEnd"/>
+      <w:r>
+        <w:t xml:space="preserve"> </w:t>
+      </w:r>
+      <w:proofErr w:type="spellStart"/>
+      <w:r>
+        <w:t>iz</w:t>
+      </w:r>
+      <w:proofErr w:type="spellEnd"/>
+      <w:r>
+        <w:t xml:space="preserve"> </w:t>
+      </w:r>
+      <w:proofErr w:type="spellStart"/>
+      <w:r>
+        <w:t>okvira</w:t>
+      </w:r>
+      <w:proofErr w:type="spellEnd"/>
+      <w:r>
+        <w:t xml:space="preserve"> </w:t>
+      </w:r>
+      <w:proofErr w:type="spellStart"/>
+      <w:r>
+        <w:t>jednog</w:t>
+      </w:r>
+      <w:proofErr w:type="spellEnd"/>
+      <w:r>
+        <w:t xml:space="preserve"> aggregate-a</w:t>
+      </w:r>
+      <w:r>
+        <w:t xml:space="preserve">, pa se </w:t>
+      </w:r>
+      <w:proofErr w:type="spellStart"/>
+      <w:r>
+        <w:t>shodno</w:t>
+      </w:r>
+      <w:proofErr w:type="spellEnd"/>
+      <w:r>
+        <w:t xml:space="preserve"> tome </w:t>
+      </w:r>
+      <w:proofErr w:type="spellStart"/>
+      <w:r>
+        <w:t>i</w:t>
+      </w:r>
+      <w:proofErr w:type="spellEnd"/>
+      <w:r>
+        <w:t xml:space="preserve"> </w:t>
+      </w:r>
+      <w:proofErr w:type="spellStart"/>
+      <w:r>
+        <w:t>dizajniraju</w:t>
+      </w:r>
+      <w:proofErr w:type="spellEnd"/>
+      <w:r>
+        <w:t xml:space="preserve"> aggregate-</w:t>
+      </w:r>
+      <w:proofErr w:type="spellStart"/>
+      <w:r>
+        <w:t>i</w:t>
+      </w:r>
+      <w:proofErr w:type="spellEnd"/>
+      <w:r>
+        <w:t xml:space="preserve">. </w:t>
+      </w:r>
+    </w:p>
+    <w:p>
+      <w:proofErr w:type="spellStart"/>
+      <w:r>
+        <w:t>Identifikacija</w:t>
+      </w:r>
+      <w:proofErr w:type="spellEnd"/>
+      <w:r>
+        <w:t xml:space="preserve"> aggregate-a </w:t>
+      </w:r>
+      <w:proofErr w:type="spellStart"/>
+      <w:r>
+        <w:t>može</w:t>
+      </w:r>
+      <w:proofErr w:type="spellEnd"/>
+      <w:r>
+        <w:t xml:space="preserve"> </w:t>
+      </w:r>
+      <w:proofErr w:type="spellStart"/>
+      <w:r>
+        <w:t>biti</w:t>
+      </w:r>
+      <w:proofErr w:type="spellEnd"/>
+      <w:r>
+        <w:t xml:space="preserve"> </w:t>
+      </w:r>
+      <w:proofErr w:type="spellStart"/>
+      <w:r>
+        <w:t>teška</w:t>
+      </w:r>
+      <w:proofErr w:type="spellEnd"/>
+      <w:r>
+        <w:t xml:space="preserve">. Aggregate je </w:t>
+      </w:r>
+      <w:proofErr w:type="spellStart"/>
+      <w:r>
+        <w:t>grupa</w:t>
+      </w:r>
+      <w:proofErr w:type="spellEnd"/>
+      <w:r>
+        <w:t xml:space="preserve"> </w:t>
+      </w:r>
+      <w:proofErr w:type="spellStart"/>
+      <w:r>
+        <w:t>objekata</w:t>
+      </w:r>
+      <w:proofErr w:type="spellEnd"/>
+      <w:r>
+        <w:t xml:space="preserve"> koji </w:t>
+      </w:r>
+      <w:proofErr w:type="spellStart"/>
+      <w:r>
+        <w:t>moraju</w:t>
+      </w:r>
+      <w:proofErr w:type="spellEnd"/>
+      <w:r>
+        <w:t xml:space="preserve"> </w:t>
+      </w:r>
+      <w:proofErr w:type="spellStart"/>
+      <w:r>
+        <w:t>biti</w:t>
+      </w:r>
+      <w:proofErr w:type="spellEnd"/>
+      <w:r>
+        <w:t xml:space="preserve"> </w:t>
+      </w:r>
+      <w:proofErr w:type="spellStart"/>
+      <w:r>
+        <w:t>konzistentni</w:t>
+      </w:r>
+      <w:proofErr w:type="spellEnd"/>
+      <w:r>
+        <w:t xml:space="preserve"> </w:t>
+      </w:r>
+      <w:proofErr w:type="spellStart"/>
+      <w:r>
+        <w:t>zajedno</w:t>
+      </w:r>
+      <w:proofErr w:type="spellEnd"/>
+      <w:r>
+        <w:t>.</w:t>
+      </w:r>
+      <w:r>
+        <w:t xml:space="preserve"> </w:t>
+      </w:r>
+      <w:r>
+        <w:t>[6]</w:t>
+      </w:r>
+    </w:p>
+    <w:p>
+      <w:pPr>
+        <w:pStyle w:val="Heading2"/>
+        <w:rPr>
+          <w:lang w:val="sr-Latn-RS"/>
+        </w:rPr>
+      </w:pPr>
+      <w:r>
+        <w:rPr>
+          <w:lang w:val="sr-Latn-RS"/>
+        </w:rPr>
+        <w:t>Aggregate root pattern</w:t>
+      </w:r>
+    </w:p>
+    <w:p>
+      <w:pPr>
+        <w:rPr>
+          <w:lang w:val="sr-Latn-RS"/>
+        </w:rPr>
+      </w:pPr>
+      <w:r>
+        <w:rPr>
+          <w:lang w:val="sr-Latn-RS"/>
+        </w:rPr>
+        <w:t>S</w:t>
+      </w:r>
+      <w:r>
+        <w:rPr>
+          <w:lang w:val="sr-Latn-RS"/>
+        </w:rPr>
+        <w:t>vaki aggregate ima</w:t>
+      </w:r>
+      <w:r>
+        <w:rPr>
+          <w:lang w:val="sr-Latn-RS"/>
+        </w:rPr>
+        <w:t xml:space="preserve"> makar</w:t>
+      </w:r>
+      <w:r>
+        <w:rPr>
+          <w:lang w:val="sr-Latn-RS"/>
+        </w:rPr>
+        <w:t xml:space="preserve"> jednu komponentu koja predstavlja </w:t>
+      </w:r>
+      <w:r>
+        <w:rPr>
+          <w:b/>
+          <w:bCs/>
+          <w:lang w:val="sr-Latn-RS"/>
+        </w:rPr>
+        <w:t>aggregate root</w:t>
+      </w:r>
+      <w:r>
+        <w:rPr>
+          <w:lang w:val="sr-Latn-RS"/>
+        </w:rPr>
+        <w:t>.</w:t>
+      </w:r>
+      <w:r>
+        <w:rPr>
+          <w:lang w:val="sr-Latn-RS"/>
+        </w:rPr>
+        <w:t xml:space="preserve"> To je ujedno i glavna komponenta</w:t>
+      </w:r>
+      <w:r>
+        <w:rPr>
+          <w:lang w:val="sr-Latn-RS"/>
+        </w:rPr>
+        <w:t>.</w:t>
+      </w:r>
+      <w:r>
+        <w:rPr>
+          <w:lang w:val="sr-Latn-RS"/>
+        </w:rPr>
+        <w:t xml:space="preserve"> Aggregate može imati pored aggregate root-a i druge entitete i value object-e.</w:t>
+      </w:r>
+    </w:p>
+    <w:p>
+      <w:pPr>
+        <w:rPr>
+          <w:lang w:val="sr-Latn-RS"/>
+        </w:rPr>
+      </w:pPr>
+      <w:r>
+        <w:rPr>
+          <w:lang w:val="sr-Latn-RS"/>
+        </w:rPr>
+        <w:t xml:space="preserve">Svaka referenca ka aggregate-u treba da ide preko </w:t>
+      </w:r>
+      <w:r>
+        <w:rPr>
+          <w:lang w:val="sr-Latn-RS"/>
+        </w:rPr>
+        <w:t>aggregate root</w:t>
+      </w:r>
+      <w:r>
+        <w:rPr>
+          <w:lang w:val="sr-Latn-RS"/>
+        </w:rPr>
+        <w:t>-a.</w:t>
+      </w:r>
+      <w:r>
+        <w:rPr>
+          <w:lang w:val="sr-Latn-RS"/>
+        </w:rPr>
+        <w:t xml:space="preserve"> Aggregate root garantuje integritet aggregate-a.</w:t>
+      </w:r>
+      <w:r>
+        <w:rPr>
+          <w:lang w:val="sr-Latn-RS"/>
+        </w:rPr>
+        <w:t xml:space="preserve"> </w:t>
+      </w:r>
+      <w:r>
+        <w:rPr>
+          <w:lang w:val="sr-Latn-RS"/>
+        </w:rPr>
+        <w:t xml:space="preserve">Takođe garantuje i konzistentnost, pa svako ažuriranje aggregate-a treba da ide preko aggregate root-a. </w:t>
+      </w:r>
+      <w:r>
+        <w:rPr>
+          <w:lang w:val="sr-Latn-RS"/>
+        </w:rPr>
+        <w:t>D</w:t>
+      </w:r>
+      <w:r>
+        <w:rPr>
+          <w:lang w:val="sr-Latn-RS"/>
+        </w:rPr>
+        <w:t>akle, d</w:t>
+      </w:r>
+      <w:r>
+        <w:rPr>
+          <w:lang w:val="sr-Latn-RS"/>
+        </w:rPr>
+        <w:t xml:space="preserve">a bi se promenio </w:t>
+      </w:r>
+      <w:r>
+        <w:rPr>
+          <w:lang w:val="sr-Latn-RS"/>
+        </w:rPr>
+        <w:t>bilo koji</w:t>
+      </w:r>
+      <w:r>
+        <w:rPr>
+          <w:lang w:val="sr-Latn-RS"/>
+        </w:rPr>
+        <w:t xml:space="preserve"> entitet </w:t>
+      </w:r>
+      <w:r>
+        <w:rPr>
+          <w:lang w:val="sr-Latn-RS"/>
+        </w:rPr>
+        <w:t xml:space="preserve">u aggregate-u, mora se ići preko aggregate root-a. </w:t>
+      </w:r>
+      <w:r>
+        <w:rPr>
+          <w:lang w:val="sr-Latn-RS"/>
+        </w:rPr>
+        <w:t xml:space="preserve">Ukoliko se promeni neki entitet </w:t>
+      </w:r>
+      <w:r>
+        <w:rPr>
+          <w:lang w:val="sr-Latn-RS"/>
+        </w:rPr>
+        <w:t xml:space="preserve">ili value object </w:t>
+      </w:r>
+      <w:r>
+        <w:rPr>
+          <w:lang w:val="sr-Latn-RS"/>
+        </w:rPr>
+        <w:t>van aggregate root-a</w:t>
+      </w:r>
+      <w:r>
+        <w:rPr>
+          <w:lang w:val="sr-Latn-RS"/>
+        </w:rPr>
+        <w:t xml:space="preserve">, on više ne može da garantuje da je aggregate u validnom stanju. </w:t>
+      </w:r>
+      <w:r>
+        <w:rPr>
+          <w:lang w:val="sr-Latn-RS"/>
+        </w:rPr>
+        <w:t>[6]</w:t>
+      </w:r>
+    </w:p>
+    <w:p>
+      <w:pPr>
+        <w:pStyle w:val="Heading2"/>
         <w:jc w:val="both"/>
         <w:rPr>
           <w:lang w:val="sr-Latn-RS"/>
         </w:rPr>
       </w:pPr>
+      <w:bookmarkStart w:id="7" w:name="_Toc155160137"/>
       <w:r>
         <w:rPr>
           <w:lang w:val="sr-Latn-RS"/>
         </w:rPr>
         <w:t>Literatura</w:t>
       </w:r>
+      <w:bookmarkEnd w:id="7"/>
     </w:p>
     <w:p>
       <w:pPr>
@@ -1544,7 +4328,7 @@
           <w:lang w:val="sr-Latn-RS"/>
         </w:rPr>
       </w:pPr>
-      <w:hyperlink r:id="rId6" w:history="1">
+      <w:hyperlink r:id="rId8" w:history="1">
         <w:r>
           <w:rPr>
             <w:rStyle w:val="Hyperlink"/>
@@ -1574,7 +4358,7 @@
           <w:lang w:val="sr-Latn-RS"/>
         </w:rPr>
       </w:pPr>
-      <w:hyperlink r:id="rId7" w:history="1">
+      <w:hyperlink r:id="rId9" w:history="1">
         <w:r>
           <w:rPr>
             <w:rStyle w:val="Hyperlink"/>
@@ -1614,6 +4398,185 @@
         <w:t xml:space="preserve"> [3]</w:t>
       </w:r>
     </w:p>
+    <w:p>
+      <w:pPr>
+        <w:pStyle w:val="ListParagraph"/>
+        <w:numPr>
+          <w:ilvl w:val="0"/>
+          <w:numId w:val="3"/>
+        </w:numPr>
+        <w:rPr>
+          <w:lang w:val="sr-Latn-RS"/>
+        </w:rPr>
+      </w:pPr>
+      <w:hyperlink r:id="rId10" w:history="1">
+        <w:r>
+          <w:rPr>
+            <w:rStyle w:val="Hyperlink"/>
+            <w:lang w:val="sr-Latn-RS"/>
+          </w:rPr>
+          <w:t xml:space="preserve">https://en.wikipedia.org/wiki/Event_storming </w:t>
+        </w:r>
+        <w:r>
+          <w:rPr>
+            <w:rStyle w:val="Hyperlink"/>
+          </w:rPr>
+          <w:t>[4</w:t>
+        </w:r>
+      </w:hyperlink>
+      <w:r>
+        <w:t>]</w:t>
+      </w:r>
+    </w:p>
+    <w:p>
+      <w:pPr>
+        <w:pStyle w:val="ListParagraph"/>
+        <w:numPr>
+          <w:ilvl w:val="0"/>
+          <w:numId w:val="3"/>
+        </w:numPr>
+        <w:rPr>
+          <w:lang w:val="sr-Latn-RS"/>
+        </w:rPr>
+      </w:pPr>
+      <w:hyperlink r:id="rId11" w:history="1">
+        <w:r>
+          <w:rPr>
+            <w:rStyle w:val="Hyperlink"/>
+            <w:lang w:val="sr-Latn-RS"/>
+          </w:rPr>
+          <w:t>https://blog.jannikwempe.com/domain-driven-design-entities-value-objects</w:t>
+        </w:r>
+        <w:r>
+          <w:rPr>
+            <w:rStyle w:val="Hyperlink"/>
+            <w:lang w:val="sr-Latn-RS"/>
+          </w:rPr>
+          <w:t xml:space="preserve"> </w:t>
+        </w:r>
+        <w:r>
+          <w:rPr>
+            <w:rStyle w:val="Hyperlink"/>
+          </w:rPr>
+          <w:t>[5</w:t>
+        </w:r>
+      </w:hyperlink>
+      <w:r>
+        <w:t>]</w:t>
+      </w:r>
+    </w:p>
+    <w:p>
+      <w:pPr>
+        <w:pStyle w:val="ListParagraph"/>
+        <w:numPr>
+          <w:ilvl w:val="0"/>
+          <w:numId w:val="3"/>
+        </w:numPr>
+        <w:rPr>
+          <w:lang w:val="sr-Latn-RS"/>
+        </w:rPr>
+      </w:pPr>
+      <w:hyperlink r:id="rId12" w:history="1">
+        <w:r>
+          <w:rPr>
+            <w:rStyle w:val="Hyperlink"/>
+            <w:lang w:val="sr-Latn-RS"/>
+          </w:rPr>
+          <w:t>https://learn.microsoft.com/en-us/dotnet/architecture/microservices/microservice-ddd-cqrs-patterns/microservice-domain-model</w:t>
+        </w:r>
+      </w:hyperlink>
+      <w:r>
+        <w:rPr>
+          <w:lang w:val="sr-Latn-RS"/>
+        </w:rPr>
+        <w:t xml:space="preserve"> </w:t>
+      </w:r>
+      <w:r>
+        <w:t>[6]</w:t>
+      </w:r>
+    </w:p>
+    <w:p>
+      <w:pPr>
+        <w:pStyle w:val="ListParagraph"/>
+        <w:numPr>
+          <w:ilvl w:val="0"/>
+          <w:numId w:val="3"/>
+        </w:numPr>
+        <w:rPr>
+          <w:lang w:val="sr-Latn-RS"/>
+        </w:rPr>
+      </w:pPr>
+      <w:hyperlink r:id="rId13" w:history="1">
+        <w:r>
+          <w:rPr>
+            <w:rStyle w:val="Hyperlink"/>
+            <w:lang w:val="sr-Latn-RS"/>
+          </w:rPr>
+          <w:t>https://beetechnical.com/tech-tutorial/value-object-vs-entity-class/</w:t>
+        </w:r>
+      </w:hyperlink>
+      <w:r>
+        <w:rPr>
+          <w:lang w:val="sr-Latn-RS"/>
+        </w:rPr>
+        <w:t xml:space="preserve"> </w:t>
+      </w:r>
+      <w:bookmarkStart w:id="8" w:name="_Hlk155164546"/>
+      <w:r>
+        <w:t>[</w:t>
+      </w:r>
+      <w:r>
+        <w:t>7</w:t>
+      </w:r>
+      <w:r>
+        <w:t>]</w:t>
+      </w:r>
+    </w:p>
+    <w:p>
+      <w:pPr>
+        <w:pStyle w:val="ListParagraph"/>
+        <w:numPr>
+          <w:ilvl w:val="0"/>
+          <w:numId w:val="3"/>
+        </w:numPr>
+        <w:rPr>
+          <w:lang w:val="sr-Latn-RS"/>
+        </w:rPr>
+      </w:pPr>
+      <w:hyperlink r:id="rId14" w:history="1">
+        <w:r>
+          <w:rPr>
+            <w:rStyle w:val="Hyperlink"/>
+            <w:lang w:val="sr-Latn-RS"/>
+          </w:rPr>
+          <w:t>https://martinfowler.com/bliki/DDD_Aggregate.html</w:t>
+        </w:r>
+      </w:hyperlink>
+      <w:r>
+        <w:rPr>
+          <w:lang w:val="sr-Latn-RS"/>
+        </w:rPr>
+        <w:t xml:space="preserve"> </w:t>
+      </w:r>
+      <w:r>
+        <w:t>[</w:t>
+      </w:r>
+      <w:r>
+        <w:t>8</w:t>
+      </w:r>
+      <w:r>
+        <w:t>]</w:t>
+      </w:r>
+    </w:p>
+    <w:p>
+      <w:pPr>
+        <w:ind w:left="360"/>
+        <w:rPr>
+          <w:lang w:val="sr-Latn-RS"/>
+        </w:rPr>
+      </w:pPr>
+    </w:p>
+    <w:bookmarkEnd w:id="8"/>
     <w:p>
       <w:pPr>
         <w:rPr>
@@ -2437,7 +5400,6 @@
   <w:style w:type="character" w:default="1" w:styleId="DefaultParagraphFont">
     <w:name w:val="Default Paragraph Font"/>
     <w:uiPriority w:val="1"/>
-    <w:semiHidden/>
     <w:unhideWhenUsed/>
   </w:style>
   <w:style w:type="table" w:default="1" w:styleId="TableNormal">
@@ -2520,6 +5482,50 @@
       <w:color w:val="605E5C"/>
       <w:shd w:val="clear" w:color="auto" w:fill="E1DFDD"/>
     </w:rPr>
+  </w:style>
+  <w:style w:type="paragraph" w:styleId="TOCHeading">
+    <w:name w:val="TOC Heading"/>
+    <w:basedOn w:val="Heading1"/>
+    <w:next w:val="Normal"/>
+    <w:uiPriority w:val="39"/>
+    <w:unhideWhenUsed/>
+    <w:qFormat/>
+    <w:rsid w:val="003D2FAF"/>
+    <w:pPr>
+      <w:jc w:val="left"/>
+      <w:outlineLvl w:val="9"/>
+    </w:pPr>
+    <w:rPr>
+      <w:rFonts w:asciiTheme="majorHAnsi" w:hAnsiTheme="majorHAnsi"/>
+      <w:b w:val="0"/>
+      <w:color w:val="2F5496" w:themeColor="accent1" w:themeShade="BF"/>
+      <w:kern w:val="0"/>
+    </w:rPr>
+  </w:style>
+  <w:style w:type="paragraph" w:styleId="TOC1">
+    <w:name w:val="toc 1"/>
+    <w:basedOn w:val="Normal"/>
+    <w:next w:val="Normal"/>
+    <w:autoRedefine/>
+    <w:uiPriority w:val="39"/>
+    <w:unhideWhenUsed/>
+    <w:rsid w:val="003D2FAF"/>
+    <w:pPr>
+      <w:spacing w:after="100"/>
+    </w:pPr>
+  </w:style>
+  <w:style w:type="paragraph" w:styleId="TOC2">
+    <w:name w:val="toc 2"/>
+    <w:basedOn w:val="Normal"/>
+    <w:next w:val="Normal"/>
+    <w:autoRedefine/>
+    <w:uiPriority w:val="39"/>
+    <w:unhideWhenUsed/>
+    <w:rsid w:val="003D2FAF"/>
+    <w:pPr>
+      <w:spacing w:after="100"/>
+      <w:ind w:left="220"/>
+    </w:pPr>
   </w:style>
 </w:styles>
 </file>
@@ -2817,4 +5823,16 @@
     </a:ext>
   </a:extLst>
 </a:theme>
+</file>
+
+<file path=customXml/item1.xml><?xml version="1.0" encoding="utf-8"?>
+<b:Sources xmlns:b="http://schemas.openxmlformats.org/officeDocument/2006/bibliography" xmlns="http://schemas.openxmlformats.org/officeDocument/2006/bibliography" SelectedStyle="\APASixthEditionOfficeOnline.xsl" StyleName="APA" Version="6"/>
+</file>
+
+<file path=customXml/itemProps1.xml><?xml version="1.0" encoding="utf-8"?>
+<ds:datastoreItem xmlns:ds="http://schemas.openxmlformats.org/officeDocument/2006/customXml" ds:itemID="{A319CE8C-3744-4872-B029-325010746F17}">
+  <ds:schemaRefs>
+    <ds:schemaRef ds:uri="http://schemas.openxmlformats.org/officeDocument/2006/bibliography"/>
+  </ds:schemaRefs>
+</ds:datastoreItem>
 </file>
</xml_diff>

<commit_message>
Add domain event explanations
</commit_message>
<xml_diff>
--- a/Doman Driven Design Mikroservisne arhitekture.docx
+++ b/Doman Driven Design Mikroservisne arhitekture.docx
@@ -4,6 +4,13 @@
   <w:body>
     <w:sdt>
       <w:sdtPr>
+        <w:rPr>
+          <w:rFonts w:asciiTheme="minorHAnsi" w:eastAsiaTheme="minorHAnsi" w:hAnsiTheme="minorHAnsi" w:cstheme="minorBidi"/>
+          <w:color w:val="auto"/>
+          <w:kern w:val="2"/>
+          <w:sz w:val="22"/>
+          <w:szCs w:val="22"/>
+        </w:rPr>
         <w:id w:val="-1233856916"/>
         <w:docPartObj>
           <w:docPartGallery w:val="Table of Contents"/>
@@ -12,14 +19,9 @@
       </w:sdtPr>
       <w:sdtEndPr>
         <w:rPr>
-          <w:rFonts w:asciiTheme="minorHAnsi" w:eastAsiaTheme="minorHAnsi" w:hAnsiTheme="minorHAnsi" w:cstheme="minorBidi"/>
           <w:b/>
           <w:bCs/>
           <w:noProof/>
-          <w:color w:val="auto"/>
-          <w:kern w:val="2"/>
-          <w:sz w:val="22"/>
-          <w:szCs w:val="22"/>
         </w:rPr>
       </w:sdtEndPr>
       <w:sdtContent>
@@ -30,11 +32,9 @@
               <w:lang w:val="sr-Latn-RS"/>
             </w:rPr>
           </w:pPr>
-          <w:proofErr w:type="spellStart"/>
           <w:r>
             <w:t>Sadržaj</w:t>
           </w:r>
-          <w:proofErr w:type="spellEnd"/>
         </w:p>
         <w:p>
           <w:pPr>
@@ -638,13 +638,8 @@
         <w:pStyle w:val="Heading2"/>
       </w:pPr>
       <w:bookmarkStart w:id="1" w:name="_Toc155160131"/>
-      <w:proofErr w:type="spellStart"/>
-      <w:r>
-        <w:t>Uvod</w:t>
-      </w:r>
-      <w:proofErr w:type="spellEnd"/>
-      <w:r>
-        <w:t xml:space="preserve"> u Domain Driven Design</w:t>
+      <w:r>
+        <w:t>Uvod u Domain Driven Design</w:t>
       </w:r>
       <w:bookmarkEnd w:id="1"/>
     </w:p>
@@ -664,65 +659,8 @@
         <w:t xml:space="preserve"> (DDD)</w:t>
       </w:r>
       <w:r>
-        <w:t xml:space="preserve"> </w:t>
-      </w:r>
-      <w:proofErr w:type="spellStart"/>
-      <w:r>
-        <w:t>predstavlja</w:t>
-      </w:r>
-      <w:proofErr w:type="spellEnd"/>
-      <w:r>
-        <w:t xml:space="preserve"> </w:t>
-      </w:r>
-      <w:proofErr w:type="spellStart"/>
-      <w:r>
-        <w:t>pristup</w:t>
-      </w:r>
-      <w:proofErr w:type="spellEnd"/>
-      <w:r>
-        <w:t xml:space="preserve"> u </w:t>
-      </w:r>
-      <w:proofErr w:type="spellStart"/>
-      <w:r>
-        <w:t>razvoju</w:t>
-      </w:r>
-      <w:proofErr w:type="spellEnd"/>
-      <w:r>
-        <w:t xml:space="preserve"> </w:t>
-      </w:r>
-      <w:proofErr w:type="spellStart"/>
-      <w:r>
-        <w:t>softvera</w:t>
-      </w:r>
-      <w:proofErr w:type="spellEnd"/>
-      <w:r>
-        <w:t xml:space="preserve"> koji se </w:t>
-      </w:r>
-      <w:proofErr w:type="spellStart"/>
-      <w:r>
-        <w:t>fokusira</w:t>
-      </w:r>
-      <w:proofErr w:type="spellEnd"/>
-      <w:r>
-        <w:t xml:space="preserve"> </w:t>
-      </w:r>
-      <w:proofErr w:type="spellStart"/>
-      <w:r>
-        <w:t>na</w:t>
-      </w:r>
-      <w:proofErr w:type="spellEnd"/>
-      <w:r>
-        <w:t xml:space="preserve"> </w:t>
-      </w:r>
-      <w:proofErr w:type="spellStart"/>
-      <w:r>
-        <w:t>razvoj</w:t>
-      </w:r>
-      <w:proofErr w:type="spellEnd"/>
-      <w:r>
-        <w:t xml:space="preserve"> </w:t>
-      </w:r>
-      <w:proofErr w:type="spellStart"/>
+        <w:t xml:space="preserve"> predstavlja pristup u razvoju softvera koji se fokusira na razvoj </w:t>
+      </w:r>
       <w:r>
         <w:rPr>
           <w:b/>
@@ -739,81 +677,17 @@
         </w:rPr>
         <w:t>la</w:t>
       </w:r>
-      <w:proofErr w:type="spellEnd"/>
       <w:r>
         <w:rPr>
           <w:b/>
           <w:bCs/>
           <w:color w:val="000000" w:themeColor="text1"/>
         </w:rPr>
-        <w:t xml:space="preserve"> </w:t>
-      </w:r>
-      <w:proofErr w:type="spellStart"/>
-      <w:r>
-        <w:rPr>
-          <w:b/>
-          <w:bCs/>
-          <w:color w:val="000000" w:themeColor="text1"/>
-        </w:rPr>
-        <w:t>domena</w:t>
-      </w:r>
-      <w:proofErr w:type="spellEnd"/>
-      <w:r>
-        <w:rPr>
-          <w:b/>
-          <w:bCs/>
-          <w:color w:val="000000" w:themeColor="text1"/>
-        </w:rPr>
-        <w:t xml:space="preserve"> </w:t>
-      </w:r>
-      <w:proofErr w:type="spellStart"/>
-      <w:r>
-        <w:rPr>
-          <w:b/>
-          <w:bCs/>
-          <w:color w:val="000000" w:themeColor="text1"/>
-        </w:rPr>
-        <w:t>nekog</w:t>
-      </w:r>
-      <w:proofErr w:type="spellEnd"/>
-      <w:r>
-        <w:rPr>
-          <w:b/>
-          <w:bCs/>
-          <w:color w:val="000000" w:themeColor="text1"/>
-        </w:rPr>
-        <w:t xml:space="preserve"> </w:t>
-      </w:r>
-      <w:proofErr w:type="spellStart"/>
-      <w:r>
-        <w:rPr>
-          <w:b/>
-          <w:bCs/>
-          <w:color w:val="000000" w:themeColor="text1"/>
-        </w:rPr>
-        <w:t>problema</w:t>
-      </w:r>
-      <w:proofErr w:type="spellEnd"/>
-      <w:r>
-        <w:rPr>
-          <w:b/>
-          <w:bCs/>
-          <w:color w:val="000000" w:themeColor="text1"/>
-        </w:rPr>
-        <w:t>.</w:t>
-      </w:r>
-      <w:r>
-        <w:t xml:space="preserve"> </w:t>
-      </w:r>
-      <w:proofErr w:type="spellStart"/>
-      <w:r>
-        <w:t>Pritom</w:t>
-      </w:r>
-      <w:proofErr w:type="spellEnd"/>
-      <w:r>
-        <w:t xml:space="preserve"> se </w:t>
-      </w:r>
-      <w:proofErr w:type="spellStart"/>
+        <w:t xml:space="preserve"> domena nekog problema.</w:t>
+      </w:r>
+      <w:r>
+        <w:t xml:space="preserve"> Pritom se </w:t>
+      </w:r>
       <w:r>
         <w:t>te</w:t>
       </w:r>
@@ -821,75 +695,18 @@
         <w:t>ž</w:t>
       </w:r>
       <w:r>
-        <w:t>i</w:t>
-      </w:r>
-      <w:proofErr w:type="spellEnd"/>
-      <w:r>
-        <w:t xml:space="preserve"> </w:t>
-      </w:r>
-      <w:proofErr w:type="spellStart"/>
-      <w:r>
-        <w:t>razumevanju</w:t>
-      </w:r>
-      <w:proofErr w:type="spellEnd"/>
-      <w:r>
-        <w:t xml:space="preserve"> </w:t>
-      </w:r>
-      <w:proofErr w:type="spellStart"/>
-      <w:r>
-        <w:t>procesa</w:t>
-      </w:r>
-      <w:proofErr w:type="spellEnd"/>
-      <w:r>
-        <w:t xml:space="preserve"> </w:t>
-      </w:r>
-      <w:proofErr w:type="spellStart"/>
-      <w:r>
-        <w:t>i</w:t>
-      </w:r>
-      <w:proofErr w:type="spellEnd"/>
-      <w:r>
-        <w:t xml:space="preserve"> </w:t>
-      </w:r>
-      <w:proofErr w:type="spellStart"/>
-      <w:r>
-        <w:t>pravila</w:t>
-      </w:r>
-      <w:proofErr w:type="spellEnd"/>
-      <w:r>
-        <w:t xml:space="preserve"> </w:t>
-      </w:r>
-      <w:proofErr w:type="spellStart"/>
-      <w:r>
-        <w:t>samog</w:t>
-      </w:r>
-      <w:proofErr w:type="spellEnd"/>
-      <w:r>
-        <w:t xml:space="preserve"> </w:t>
-      </w:r>
-      <w:proofErr w:type="spellStart"/>
-      <w:r>
-        <w:t>domena</w:t>
-      </w:r>
-      <w:proofErr w:type="spellEnd"/>
-      <w:r>
-        <w:t>.</w:t>
-      </w:r>
-    </w:p>
-    <w:p>
-      <w:pPr>
-        <w:rPr>
-          <w:lang w:val="sr-Latn-RS"/>
-        </w:rPr>
-      </w:pPr>
-      <w:r>
-        <w:t xml:space="preserve">DDD </w:t>
-      </w:r>
-      <w:proofErr w:type="spellStart"/>
-      <w:r>
-        <w:t>pruža</w:t>
-      </w:r>
-      <w:proofErr w:type="spellEnd"/>
+        <w:t>i razumevanju procesa i pravila samog domena.</w:t>
+      </w:r>
+    </w:p>
+    <w:p>
+      <w:pPr>
+        <w:rPr>
+          <w:lang w:val="sr-Latn-RS"/>
+        </w:rPr>
+      </w:pPr>
+      <w:r>
+        <w:t>DDD pruža</w:t>
+      </w:r>
       <w:r>
         <w:t xml:space="preserve"> </w:t>
       </w:r>
@@ -1797,21 +1614,8 @@
           <w:lang w:val="sr-Latn-RS"/>
         </w:rPr>
       </w:pPr>
-      <w:proofErr w:type="spellStart"/>
-      <w:r>
-        <w:t>Uglavnom</w:t>
-      </w:r>
-      <w:proofErr w:type="spellEnd"/>
-      <w:r>
-        <w:t xml:space="preserve"> </w:t>
-      </w:r>
-      <w:proofErr w:type="spellStart"/>
-      <w:r>
-        <w:t>postoje</w:t>
-      </w:r>
-      <w:proofErr w:type="spellEnd"/>
-      <w:r>
-        <w:t xml:space="preserve"> vi</w:t>
+      <w:r>
+        <w:t>Uglavnom postoje vi</w:t>
       </w:r>
       <w:r>
         <w:rPr>
@@ -2935,13 +2739,8 @@
         <w:t xml:space="preserve"> (pa odatle i naziv value object, value</w:t>
       </w:r>
       <w:r>
-        <w:t>=</w:t>
-      </w:r>
-      <w:proofErr w:type="spellStart"/>
-      <w:r>
-        <w:t>vrednost</w:t>
-      </w:r>
-      <w:proofErr w:type="spellEnd"/>
+        <w:t>=vrednost</w:t>
+      </w:r>
       <w:r>
         <w:rPr>
           <w:lang w:val="sr-Latn-RS"/>
@@ -3057,275 +2856,40 @@
         </w:rPr>
         <w:t xml:space="preserve"> </w:t>
       </w:r>
-      <w:proofErr w:type="spellStart"/>
-      <w:r>
-        <w:t>Može</w:t>
-      </w:r>
-      <w:proofErr w:type="spellEnd"/>
-      <w:r>
-        <w:t xml:space="preserve"> se </w:t>
-      </w:r>
-      <w:proofErr w:type="spellStart"/>
-      <w:r>
-        <w:t>dobiti</w:t>
-      </w:r>
-      <w:proofErr w:type="spellEnd"/>
+      <w:r>
+        <w:t xml:space="preserve">Može se dobiti poprilično puno informacija o </w:t>
+      </w:r>
+      <w:r>
+        <w:lastRenderedPageBreak/>
+        <w:t>entietima koji su aktivni</w:t>
+      </w:r>
+      <w:r>
+        <w:t xml:space="preserve"> ako se raspolaže domenskim znanjem. Međutim, ovakav jedan atribut </w:t>
+      </w:r>
+      <w:r>
+        <w:t xml:space="preserve">ne odgovara do kraja na pitanje “Da li je ovaj </w:t>
+      </w:r>
+      <w:r>
+        <w:t>entitet</w:t>
+      </w:r>
+      <w:r>
+        <w:t xml:space="preserve"> isti?”</w:t>
+      </w:r>
+      <w:r>
+        <w:t>.</w:t>
+      </w:r>
       <w:r>
         <w:t xml:space="preserve"> </w:t>
       </w:r>
-      <w:proofErr w:type="spellStart"/>
-      <w:r>
-        <w:t>poprilično</w:t>
-      </w:r>
-      <w:proofErr w:type="spellEnd"/>
-      <w:r>
-        <w:t xml:space="preserve"> </w:t>
-      </w:r>
-      <w:proofErr w:type="spellStart"/>
-      <w:r>
-        <w:t>puno</w:t>
-      </w:r>
-      <w:proofErr w:type="spellEnd"/>
-      <w:r>
-        <w:t xml:space="preserve"> </w:t>
-      </w:r>
-      <w:proofErr w:type="spellStart"/>
-      <w:r>
-        <w:t>informacija</w:t>
-      </w:r>
-      <w:proofErr w:type="spellEnd"/>
-      <w:r>
-        <w:t xml:space="preserve"> o </w:t>
-      </w:r>
-      <w:proofErr w:type="spellStart"/>
-      <w:r>
-        <w:lastRenderedPageBreak/>
-        <w:t>entietima</w:t>
-      </w:r>
-      <w:proofErr w:type="spellEnd"/>
-      <w:r>
-        <w:t xml:space="preserve"> koji </w:t>
-      </w:r>
-      <w:proofErr w:type="spellStart"/>
-      <w:r>
-        <w:t>su</w:t>
-      </w:r>
-      <w:proofErr w:type="spellEnd"/>
-      <w:r>
-        <w:t xml:space="preserve"> </w:t>
-      </w:r>
-      <w:proofErr w:type="spellStart"/>
-      <w:r>
-        <w:t>aktivni</w:t>
-      </w:r>
-      <w:proofErr w:type="spellEnd"/>
-      <w:r>
-        <w:t xml:space="preserve"> </w:t>
-      </w:r>
-      <w:proofErr w:type="spellStart"/>
-      <w:r>
-        <w:t>ako</w:t>
-      </w:r>
-      <w:proofErr w:type="spellEnd"/>
-      <w:r>
-        <w:t xml:space="preserve"> se </w:t>
-      </w:r>
-      <w:proofErr w:type="spellStart"/>
-      <w:r>
-        <w:t>raspolaže</w:t>
-      </w:r>
-      <w:proofErr w:type="spellEnd"/>
-      <w:r>
-        <w:t xml:space="preserve"> </w:t>
-      </w:r>
-      <w:proofErr w:type="spellStart"/>
-      <w:r>
-        <w:t>domenskim</w:t>
-      </w:r>
-      <w:proofErr w:type="spellEnd"/>
-      <w:r>
-        <w:t xml:space="preserve"> </w:t>
-      </w:r>
-      <w:proofErr w:type="spellStart"/>
-      <w:r>
-        <w:t>znanjem</w:t>
-      </w:r>
-      <w:proofErr w:type="spellEnd"/>
-      <w:r>
-        <w:t xml:space="preserve">. </w:t>
-      </w:r>
-      <w:proofErr w:type="spellStart"/>
-      <w:r>
-        <w:t>Međutim</w:t>
-      </w:r>
-      <w:proofErr w:type="spellEnd"/>
-      <w:r>
-        <w:t xml:space="preserve">, </w:t>
-      </w:r>
-      <w:proofErr w:type="spellStart"/>
-      <w:r>
-        <w:t>ovakav</w:t>
-      </w:r>
-      <w:proofErr w:type="spellEnd"/>
-      <w:r>
-        <w:t xml:space="preserve"> </w:t>
-      </w:r>
-      <w:proofErr w:type="spellStart"/>
-      <w:r>
-        <w:t>jedan</w:t>
-      </w:r>
-      <w:proofErr w:type="spellEnd"/>
-      <w:r>
-        <w:t xml:space="preserve"> </w:t>
-      </w:r>
-      <w:proofErr w:type="spellStart"/>
-      <w:r>
-        <w:t>atribut</w:t>
-      </w:r>
-      <w:proofErr w:type="spellEnd"/>
-      <w:r>
-        <w:t xml:space="preserve"> </w:t>
-      </w:r>
-      <w:r>
-        <w:t xml:space="preserve">ne </w:t>
-      </w:r>
-      <w:proofErr w:type="spellStart"/>
-      <w:r>
-        <w:t>odgovara</w:t>
-      </w:r>
-      <w:proofErr w:type="spellEnd"/>
-      <w:r>
-        <w:t xml:space="preserve"> do </w:t>
-      </w:r>
-      <w:proofErr w:type="spellStart"/>
-      <w:r>
-        <w:t>kraja</w:t>
-      </w:r>
-      <w:proofErr w:type="spellEnd"/>
-      <w:r>
-        <w:t xml:space="preserve"> </w:t>
-      </w:r>
-      <w:proofErr w:type="spellStart"/>
-      <w:r>
-        <w:t>na</w:t>
-      </w:r>
-      <w:proofErr w:type="spellEnd"/>
-      <w:r>
-        <w:t xml:space="preserve"> </w:t>
-      </w:r>
-      <w:proofErr w:type="spellStart"/>
-      <w:r>
-        <w:t>pitanje</w:t>
-      </w:r>
-      <w:proofErr w:type="spellEnd"/>
-      <w:r>
-        <w:t xml:space="preserve"> “Da li je </w:t>
-      </w:r>
-      <w:proofErr w:type="spellStart"/>
-      <w:r>
-        <w:t>ovaj</w:t>
-      </w:r>
-      <w:proofErr w:type="spellEnd"/>
-      <w:r>
-        <w:t xml:space="preserve"> </w:t>
-      </w:r>
-      <w:proofErr w:type="spellStart"/>
-      <w:r>
-        <w:t>entitet</w:t>
-      </w:r>
-      <w:proofErr w:type="spellEnd"/>
-      <w:r>
-        <w:t xml:space="preserve"> </w:t>
-      </w:r>
-      <w:proofErr w:type="spellStart"/>
-      <w:r>
-        <w:t>isti</w:t>
-      </w:r>
-      <w:proofErr w:type="spellEnd"/>
-      <w:r>
-        <w:t>?”</w:t>
-      </w:r>
-      <w:r>
-        <w:t>.</w:t>
-      </w:r>
-      <w:r>
-        <w:t xml:space="preserve"> </w:t>
-      </w:r>
       <w:r>
         <w:t>[5]</w:t>
       </w:r>
       <w:r>
-        <w:t xml:space="preserve"> </w:t>
-      </w:r>
-      <w:proofErr w:type="spellStart"/>
-      <w:r>
-        <w:t>Neophodno</w:t>
-      </w:r>
-      <w:proofErr w:type="spellEnd"/>
-      <w:r>
-        <w:t xml:space="preserve"> je </w:t>
-      </w:r>
-      <w:proofErr w:type="spellStart"/>
-      <w:r>
-        <w:t>razlikovati</w:t>
-      </w:r>
-      <w:proofErr w:type="spellEnd"/>
-      <w:r>
-        <w:t xml:space="preserve"> </w:t>
-      </w:r>
-      <w:proofErr w:type="spellStart"/>
-      <w:r>
-        <w:t>sve</w:t>
-      </w:r>
-      <w:proofErr w:type="spellEnd"/>
-      <w:r>
-        <w:t xml:space="preserve"> </w:t>
-      </w:r>
-      <w:proofErr w:type="spellStart"/>
-      <w:r>
-        <w:t>entitete</w:t>
-      </w:r>
-      <w:proofErr w:type="spellEnd"/>
-      <w:r>
-        <w:t xml:space="preserve"> </w:t>
-      </w:r>
-      <w:proofErr w:type="spellStart"/>
-      <w:r>
-        <w:t>jednog</w:t>
-      </w:r>
-      <w:proofErr w:type="spellEnd"/>
-      <w:r>
-        <w:t xml:space="preserve"> </w:t>
-      </w:r>
-      <w:proofErr w:type="spellStart"/>
-      <w:r>
-        <w:t>istog</w:t>
-      </w:r>
-      <w:proofErr w:type="spellEnd"/>
-      <w:r>
-        <w:t xml:space="preserve"> </w:t>
-      </w:r>
-      <w:proofErr w:type="spellStart"/>
-      <w:r>
-        <w:t>statusa</w:t>
-      </w:r>
-      <w:proofErr w:type="spellEnd"/>
-      <w:r>
-        <w:t xml:space="preserve">, a za to je </w:t>
-      </w:r>
-      <w:proofErr w:type="spellStart"/>
-      <w:r>
-        <w:t>najpogodniji</w:t>
-      </w:r>
-      <w:proofErr w:type="spellEnd"/>
-      <w:r>
-        <w:t xml:space="preserve"> </w:t>
-      </w:r>
-      <w:proofErr w:type="spellStart"/>
-      <w:r>
-        <w:t>uvek</w:t>
-      </w:r>
-      <w:proofErr w:type="spellEnd"/>
+        <w:t xml:space="preserve"> Neophodno je razlikovati sve entitete jednog istog statusa</w:t>
+      </w:r>
+      <w:r>
+        <w:t>, a za to je najpogodniji uvek</w:t>
+      </w:r>
       <w:r>
         <w:rPr>
           <w:lang w:val="sr-Latn-RS"/>
@@ -3868,436 +3432,838 @@
     </w:p>
     <w:p>
       <w:r>
-        <w:t xml:space="preserve">Aggregate je </w:t>
-      </w:r>
-      <w:proofErr w:type="spellStart"/>
-      <w:r>
-        <w:t>osnovna</w:t>
-      </w:r>
-      <w:proofErr w:type="spellEnd"/>
+        <w:t xml:space="preserve">Aggregate je osnovna jedinica transfera izvora podataka-zahteva se učitavanje ili čuvanje čitavog aggregate-a. </w:t>
+      </w:r>
+      <w:r>
+        <w:t>Transakcija ne bi trebalo da izlazi iz okvira jednog aggregate-a</w:t>
+      </w:r>
+      <w:r>
+        <w:t xml:space="preserve">, pa se shodno tome i dizajniraju aggregate-i. </w:t>
+      </w:r>
+    </w:p>
+    <w:p>
+      <w:r>
+        <w:t>Identifikacija aggregate-a može biti teška. Aggregate je grupa objekata koji moraju biti konzistentni zajedno.</w:t>
+      </w:r>
       <w:r>
         <w:t xml:space="preserve"> </w:t>
       </w:r>
-      <w:proofErr w:type="spellStart"/>
-      <w:r>
-        <w:t>jedinica</w:t>
-      </w:r>
-      <w:proofErr w:type="spellEnd"/>
-      <w:r>
+      <w:r>
+        <w:t>[6]</w:t>
+      </w:r>
+    </w:p>
+    <w:p>
+      <w:pPr>
+        <w:pStyle w:val="Heading2"/>
+        <w:rPr>
+          <w:lang w:val="sr-Latn-RS"/>
+        </w:rPr>
+      </w:pPr>
+      <w:r>
+        <w:rPr>
+          <w:lang w:val="sr-Latn-RS"/>
+        </w:rPr>
+        <w:t>Aggregate root pattern</w:t>
+      </w:r>
+    </w:p>
+    <w:p>
+      <w:pPr>
+        <w:rPr>
+          <w:lang w:val="sr-Latn-RS"/>
+        </w:rPr>
+      </w:pPr>
+      <w:r>
+        <w:rPr>
+          <w:lang w:val="sr-Latn-RS"/>
+        </w:rPr>
+        <w:t>S</w:t>
+      </w:r>
+      <w:r>
+        <w:rPr>
+          <w:lang w:val="sr-Latn-RS"/>
+        </w:rPr>
+        <w:t>vaki aggregate ima</w:t>
+      </w:r>
+      <w:r>
+        <w:rPr>
+          <w:lang w:val="sr-Latn-RS"/>
+        </w:rPr>
+        <w:t xml:space="preserve"> makar</w:t>
+      </w:r>
+      <w:r>
+        <w:rPr>
+          <w:lang w:val="sr-Latn-RS"/>
+        </w:rPr>
+        <w:t xml:space="preserve"> jednu komponentu koja predstavlja </w:t>
+      </w:r>
+      <w:r>
+        <w:rPr>
+          <w:b/>
+          <w:bCs/>
+          <w:lang w:val="sr-Latn-RS"/>
+        </w:rPr>
+        <w:t>aggregate root</w:t>
+      </w:r>
+      <w:r>
+        <w:rPr>
+          <w:lang w:val="sr-Latn-RS"/>
+        </w:rPr>
+        <w:t>.</w:t>
+      </w:r>
+      <w:r>
+        <w:rPr>
+          <w:lang w:val="sr-Latn-RS"/>
+        </w:rPr>
+        <w:t xml:space="preserve"> To je ujedno i glavna komponenta</w:t>
+      </w:r>
+      <w:r>
+        <w:rPr>
+          <w:lang w:val="sr-Latn-RS"/>
+        </w:rPr>
+        <w:t>.</w:t>
+      </w:r>
+      <w:r>
+        <w:rPr>
+          <w:lang w:val="sr-Latn-RS"/>
+        </w:rPr>
+        <w:t xml:space="preserve"> Aggregate može imati pored aggregate root-a i druge entitete i value object-e.</w:t>
+      </w:r>
+    </w:p>
+    <w:p>
+      <w:pPr>
+        <w:rPr>
+          <w:lang w:val="sr-Latn-RS"/>
+        </w:rPr>
+      </w:pPr>
+      <w:r>
+        <w:rPr>
+          <w:lang w:val="sr-Latn-RS"/>
+        </w:rPr>
+        <w:t xml:space="preserve">Svaka referenca ka aggregate-u treba da ide preko </w:t>
+      </w:r>
+      <w:r>
+        <w:rPr>
+          <w:lang w:val="sr-Latn-RS"/>
+        </w:rPr>
+        <w:t>aggregate root</w:t>
+      </w:r>
+      <w:r>
+        <w:rPr>
+          <w:lang w:val="sr-Latn-RS"/>
+        </w:rPr>
+        <w:t>-a.</w:t>
+      </w:r>
+      <w:r>
+        <w:rPr>
+          <w:lang w:val="sr-Latn-RS"/>
+        </w:rPr>
+        <w:t xml:space="preserve"> Aggregate root garantuje integritet aggregate-a.</w:t>
+      </w:r>
+      <w:r>
+        <w:rPr>
+          <w:lang w:val="sr-Latn-RS"/>
+        </w:rPr>
         <w:t xml:space="preserve"> </w:t>
       </w:r>
-      <w:proofErr w:type="spellStart"/>
-      <w:r>
-        <w:t>transfera</w:t>
-      </w:r>
-      <w:proofErr w:type="spellEnd"/>
-      <w:r>
+      <w:r>
+        <w:rPr>
+          <w:lang w:val="sr-Latn-RS"/>
+        </w:rPr>
+        <w:t xml:space="preserve">Takođe garantuje i konzistentnost, pa svako ažuriranje aggregate-a treba da ide preko aggregate root-a. </w:t>
+      </w:r>
+      <w:r>
+        <w:rPr>
+          <w:lang w:val="sr-Latn-RS"/>
+        </w:rPr>
+        <w:t>D</w:t>
+      </w:r>
+      <w:r>
+        <w:rPr>
+          <w:lang w:val="sr-Latn-RS"/>
+        </w:rPr>
+        <w:t>akle, d</w:t>
+      </w:r>
+      <w:r>
+        <w:rPr>
+          <w:lang w:val="sr-Latn-RS"/>
+        </w:rPr>
+        <w:t xml:space="preserve">a bi se promenio </w:t>
+      </w:r>
+      <w:r>
+        <w:rPr>
+          <w:lang w:val="sr-Latn-RS"/>
+        </w:rPr>
+        <w:t>bilo koji</w:t>
+      </w:r>
+      <w:r>
+        <w:rPr>
+          <w:lang w:val="sr-Latn-RS"/>
+        </w:rPr>
+        <w:t xml:space="preserve"> entitet </w:t>
+      </w:r>
+      <w:r>
+        <w:rPr>
+          <w:lang w:val="sr-Latn-RS"/>
+        </w:rPr>
+        <w:t xml:space="preserve">u aggregate-u, mora se ići preko aggregate root-a. </w:t>
+      </w:r>
+      <w:r>
+        <w:rPr>
+          <w:lang w:val="sr-Latn-RS"/>
+        </w:rPr>
+        <w:t xml:space="preserve">Ukoliko se promeni neki entitet </w:t>
+      </w:r>
+      <w:r>
+        <w:rPr>
+          <w:lang w:val="sr-Latn-RS"/>
+        </w:rPr>
+        <w:t xml:space="preserve">ili value object </w:t>
+      </w:r>
+      <w:r>
+        <w:rPr>
+          <w:lang w:val="sr-Latn-RS"/>
+        </w:rPr>
+        <w:t>van aggregate root-a</w:t>
+      </w:r>
+      <w:r>
+        <w:rPr>
+          <w:lang w:val="sr-Latn-RS"/>
+        </w:rPr>
+        <w:t xml:space="preserve">, on više ne može da garantuje da je aggregate u validnom stanju. </w:t>
+      </w:r>
+      <w:r>
+        <w:rPr>
+          <w:lang w:val="sr-Latn-RS"/>
+        </w:rPr>
+        <w:t>[6]</w:t>
+      </w:r>
+    </w:p>
+    <w:p>
+      <w:pPr>
+        <w:pStyle w:val="Heading2"/>
+        <w:rPr>
+          <w:lang w:val="sr-Latn-RS"/>
+        </w:rPr>
+      </w:pPr>
+      <w:r>
+        <w:rPr>
+          <w:lang w:val="sr-Latn-RS"/>
+        </w:rPr>
+        <w:t>Repository pattern</w:t>
+      </w:r>
+    </w:p>
+    <w:p>
+      <w:pPr>
+        <w:rPr>
+          <w:lang w:val="sr-Latn-RS"/>
+        </w:rPr>
+      </w:pPr>
+      <w:r>
+        <w:rPr>
+          <w:lang w:val="sr-Latn-RS"/>
+        </w:rPr>
+        <w:t>Svaki bounded context raspolaže</w:t>
+      </w:r>
+      <w:r>
+        <w:rPr>
+          <w:lang w:val="sr-Latn-RS"/>
+        </w:rPr>
+        <w:t xml:space="preserve"> (domenskim)</w:t>
+      </w:r>
+      <w:r>
+        <w:rPr>
+          <w:lang w:val="sr-Latn-RS"/>
+        </w:rPr>
+        <w:t xml:space="preserve"> informacijama koje je u nekom trenutku potrebno perzistirati. </w:t>
+      </w:r>
+      <w:r>
+        <w:rPr>
+          <w:lang w:val="sr-Latn-RS"/>
+        </w:rPr>
+        <w:t xml:space="preserve">Za to su zadužene komponente za perzistiranje podataka. </w:t>
+      </w:r>
+    </w:p>
+    <w:p>
+      <w:pPr>
+        <w:rPr>
+          <w:lang w:val="sr-Latn-RS"/>
+        </w:rPr>
+      </w:pPr>
+      <w:r>
+        <w:rPr>
+          <w:lang w:val="sr-Latn-RS"/>
+        </w:rPr>
+        <w:t>Repository pattern je DDD pattern zadužen</w:t>
+      </w:r>
+      <w:r>
+        <w:rPr>
+          <w:lang w:val="sr-Latn-RS"/>
+        </w:rPr>
+        <w:t xml:space="preserve"> za </w:t>
+      </w:r>
+      <w:r>
+        <w:rPr>
+          <w:b/>
+          <w:bCs/>
+          <w:lang w:val="sr-Latn-RS"/>
+        </w:rPr>
+        <w:t>perzistiranje izvan domen</w:t>
+      </w:r>
+      <w:r>
+        <w:rPr>
+          <w:b/>
+          <w:bCs/>
+          <w:lang w:val="sr-Latn-RS"/>
+        </w:rPr>
+        <w:t>skog</w:t>
+      </w:r>
+      <w:r>
+        <w:rPr>
+          <w:b/>
+          <w:bCs/>
+          <w:lang w:val="sr-Latn-RS"/>
+        </w:rPr>
+        <w:t xml:space="preserve"> modela</w:t>
+      </w:r>
+      <w:r>
+        <w:rPr>
+          <w:lang w:val="sr-Latn-RS"/>
+        </w:rPr>
+        <w:t>.</w:t>
+      </w:r>
+      <w:r>
+        <w:rPr>
+          <w:lang w:val="sr-Latn-RS"/>
+        </w:rPr>
+        <w:t xml:space="preserve"> Apstrakcije za perzistiranje podataka (interface)</w:t>
+      </w:r>
+      <w:r>
+        <w:rPr>
+          <w:lang w:val="sr-Latn-RS"/>
+        </w:rPr>
+        <w:t xml:space="preserve"> su definisane ili u domenskom delu, ili u aplikativnom delu (</w:t>
+      </w:r>
+      <w:r>
+        <w:rPr>
+          <w:lang w:val="sr-Latn-RS"/>
+        </w:rPr>
+        <w:t>ako se radi sa clean architecture-om</w:t>
+      </w:r>
+      <w:r>
+        <w:rPr>
+          <w:lang w:val="sr-Latn-RS"/>
+        </w:rPr>
+        <w:t xml:space="preserve"> poznatim design pattern-om</w:t>
+      </w:r>
+      <w:r>
+        <w:rPr>
+          <w:lang w:val="sr-Latn-RS"/>
+        </w:rPr>
+        <w:t xml:space="preserve"> koji se jako često kombinuje sa DDD</w:t>
+      </w:r>
+      <w:r>
+        <w:rPr>
+          <w:lang w:val="sr-Latn-RS"/>
+        </w:rPr>
         <w:t xml:space="preserve"> </w:t>
       </w:r>
-      <w:proofErr w:type="spellStart"/>
-      <w:r>
-        <w:t>izvora</w:t>
-      </w:r>
-      <w:proofErr w:type="spellEnd"/>
-      <w:r>
+      <w:r>
+        <w:rPr>
+          <w:lang w:val="sr-Latn-RS"/>
+        </w:rPr>
+        <w:t>[9]</w:t>
+      </w:r>
+      <w:r>
+        <w:rPr>
+          <w:lang w:val="sr-Latn-RS"/>
+        </w:rPr>
+        <w:t>)</w:t>
+      </w:r>
+      <w:r>
+        <w:rPr>
+          <w:lang w:val="sr-Latn-RS"/>
+        </w:rPr>
+        <w:t>.</w:t>
+      </w:r>
+      <w:r>
+        <w:rPr>
+          <w:lang w:val="sr-Latn-RS"/>
+        </w:rPr>
         <w:t xml:space="preserve"> </w:t>
       </w:r>
-      <w:proofErr w:type="spellStart"/>
-      <w:r>
-        <w:t>podataka-zahteva</w:t>
-      </w:r>
-      <w:proofErr w:type="spellEnd"/>
-      <w:r>
-        <w:t xml:space="preserve"> se </w:t>
-      </w:r>
-      <w:proofErr w:type="spellStart"/>
-      <w:r>
-        <w:t>učitavanje</w:t>
-      </w:r>
-      <w:proofErr w:type="spellEnd"/>
-      <w:r>
+      <w:r>
+        <w:rPr>
+          <w:lang w:val="sr-Latn-RS"/>
+        </w:rPr>
+        <w:t>Ove apstrakcije imaju svoje implementacije</w:t>
+      </w:r>
+      <w:r>
+        <w:rPr>
+          <w:lang w:val="sr-Latn-RS"/>
+        </w:rPr>
+        <w:t xml:space="preserve"> u drugim delovima </w:t>
+      </w:r>
+      <w:r>
+        <w:rPr>
+          <w:lang w:val="sr-Latn-RS"/>
+        </w:rPr>
+        <w:t>aplikacije zaduženim za infrastrukturni deo.</w:t>
+      </w:r>
+      <w:r>
+        <w:rPr>
+          <w:lang w:val="sr-Latn-RS"/>
+        </w:rPr>
         <w:t xml:space="preserve"> </w:t>
       </w:r>
-      <w:proofErr w:type="spellStart"/>
-      <w:r>
-        <w:t>ili</w:t>
-      </w:r>
-      <w:proofErr w:type="spellEnd"/>
-      <w:r>
+      <w:r>
+        <w:rPr>
+          <w:lang w:val="sr-Latn-RS"/>
+        </w:rPr>
+        <w:lastRenderedPageBreak/>
+        <w:t xml:space="preserve">Implementacije repozitorijuma su </w:t>
+      </w:r>
+      <w:r>
+        <w:rPr>
+          <w:lang w:val="sr-Latn-RS"/>
+        </w:rPr>
+        <w:t xml:space="preserve">zapravo klase koje enkapsuliraju logiku neophodnu za pristup podacima. </w:t>
+      </w:r>
+      <w:r>
+        <w:rPr>
+          <w:lang w:val="sr-Latn-RS"/>
+        </w:rPr>
+        <w:t>Centralizuju funkcionalnosti pristupa podacima i tako se dobija razdvajanje</w:t>
+      </w:r>
+      <w:r>
+        <w:rPr>
+          <w:lang w:val="sr-Latn-RS"/>
+        </w:rPr>
+        <w:t xml:space="preserve"> infrastrukture i tehnologije korišćene za pristup podacima iz </w:t>
+      </w:r>
+      <w:r>
+        <w:rPr>
+          <w:lang w:val="sr-Latn-RS"/>
+        </w:rPr>
+        <w:t>izvora podataka (baza podataka najčešće, ali ne i uvek)</w:t>
+      </w:r>
+      <w:r>
+        <w:rPr>
+          <w:lang w:val="sr-Latn-RS"/>
+        </w:rPr>
+        <w:t>.</w:t>
+      </w:r>
+    </w:p>
+    <w:p>
+      <w:pPr>
+        <w:rPr>
+          <w:lang w:val="sr-Latn-RS"/>
+        </w:rPr>
+      </w:pPr>
+      <w:r>
+        <w:rPr>
+          <w:lang w:val="sr-Latn-RS"/>
+        </w:rPr>
+        <w:t xml:space="preserve">Repository pattern je jedan poznati pattern za rad sa izvorom </w:t>
+      </w:r>
+      <w:r>
+        <w:rPr>
+          <w:lang w:val="sr-Latn-RS"/>
+        </w:rPr>
+        <w:t>podataka i nije nešto što je osmišljeno konkretno za DDD (ali je i ovde našlo primenu).</w:t>
+      </w:r>
+      <w:r>
+        <w:rPr>
+          <w:lang w:val="sr-Latn-RS"/>
+        </w:rPr>
+        <w:t xml:space="preserve"> Repository je enterprise pattern koji funkcioniše kao posrednik između domenskog modela i mapiranja podataka. </w:t>
+      </w:r>
+      <w:r>
+        <w:rPr>
+          <w:lang w:val="sr-Latn-RS"/>
+        </w:rPr>
+        <w:t xml:space="preserve">Klijentski objekti doslovno kreiraju upite i šalju ih repozitorijumima kako bi dobili odgovor. </w:t>
+      </w:r>
+      <w:r>
+        <w:rPr>
+          <w:lang w:val="sr-Latn-RS"/>
+        </w:rPr>
+        <w:t>Repozitorijumi enkapsuliraju set objekata koji se nalaze u izvoru podataka (bazi) i operacije koje je moguće izvršiti nad njima.</w:t>
+      </w:r>
+      <w:r>
+        <w:rPr>
+          <w:lang w:val="sr-Latn-RS"/>
+        </w:rPr>
         <w:t xml:space="preserve"> </w:t>
       </w:r>
-      <w:proofErr w:type="spellStart"/>
-      <w:r>
-        <w:t>čuvanje</w:t>
-      </w:r>
-      <w:proofErr w:type="spellEnd"/>
-      <w:r>
+      <w:r>
+        <w:t>[10]</w:t>
+      </w:r>
+    </w:p>
+    <w:p>
+      <w:pPr>
+        <w:rPr>
+          <w:lang w:val="sr-Latn-RS"/>
+        </w:rPr>
+      </w:pPr>
+      <w:r>
+        <w:rPr>
+          <w:lang w:val="sr-Latn-RS"/>
+        </w:rPr>
+        <w:t xml:space="preserve">Repository pattern u DDD-u </w:t>
+      </w:r>
+      <w:r>
+        <w:rPr>
+          <w:lang w:val="sr-Latn-RS"/>
+        </w:rPr>
+        <w:t>je usko povezan sa aggre</w:t>
+      </w:r>
+      <w:r>
+        <w:rPr>
+          <w:lang w:val="sr-Latn-RS"/>
+        </w:rPr>
+        <w:t>gat</w:t>
+      </w:r>
+      <w:r>
+        <w:rPr>
+          <w:lang w:val="sr-Latn-RS"/>
+        </w:rPr>
+        <w:t xml:space="preserve">e patternom. </w:t>
+      </w:r>
+      <w:r>
+        <w:rPr>
+          <w:lang w:val="sr-Latn-RS"/>
+        </w:rPr>
+        <w:t xml:space="preserve">Za svaki aggregate (pa samim tim i aggregate root) je neophodno kreirati jedan repository. </w:t>
+      </w:r>
+      <w:r>
+        <w:rPr>
+          <w:lang w:val="sr-Latn-RS"/>
+        </w:rPr>
+        <w:t xml:space="preserve">U mikroservisnoj arhitekturi baziranoj na Domain Driven Design-om, repository je jedino mesto koje se koristi za ažuriranje baze podataka. </w:t>
+      </w:r>
+      <w:r>
+        <w:rPr>
+          <w:lang w:val="sr-Latn-RS"/>
+        </w:rPr>
+        <w:t>To je zbog veze 1:1 repository:aggregate root</w:t>
+      </w:r>
+      <w:r>
+        <w:rPr>
+          <w:lang w:val="sr-Latn-RS"/>
+        </w:rPr>
+        <w:t xml:space="preserve">, a aggregate root kontroliše konzistentnost aggregate-a. </w:t>
+      </w:r>
+    </w:p>
+    <w:p>
+      <w:pPr>
+        <w:rPr>
+          <w:lang w:val="sr-Latn-RS"/>
+        </w:rPr>
+      </w:pPr>
+      <w:r>
+        <w:rPr>
+          <w:lang w:val="sr-Latn-RS"/>
+        </w:rPr>
+        <w:t xml:space="preserve">Logika je da se preko repozitorijuma </w:t>
+      </w:r>
+      <w:r>
+        <w:rPr>
+          <w:lang w:val="sr-Latn-RS"/>
+        </w:rPr>
+        <w:t>popune podaci u memoriji iz baze podataka u obliku domenskih entiteta.</w:t>
+      </w:r>
+      <w:r>
+        <w:rPr>
+          <w:lang w:val="sr-Latn-RS"/>
+        </w:rPr>
+        <w:t xml:space="preserve"> Kada su entiteti u memoriji, oni se mogu promeniti i posle opet preko repozitorijuma perzistirati u bazu podataka. </w:t>
+      </w:r>
+    </w:p>
+    <w:p>
+      <w:pPr>
+        <w:pStyle w:val="Heading2"/>
+        <w:rPr>
+          <w:lang w:val="sr-Latn-RS"/>
+        </w:rPr>
+      </w:pPr>
+      <w:r>
+        <w:rPr>
+          <w:lang w:val="sr-Latn-RS"/>
+        </w:rPr>
+        <w:t>Domain event</w:t>
+      </w:r>
+    </w:p>
+    <w:p>
+      <w:pPr>
+        <w:rPr>
+          <w:lang w:val="sr-Latn-RS"/>
+        </w:rPr>
+      </w:pPr>
+      <w:r>
+        <w:rPr>
+          <w:lang w:val="sr-Latn-RS"/>
+        </w:rPr>
+        <w:t xml:space="preserve">Korišćenjem domain event-a se implementiraju bočni efekti usled promena koje su se desile u domenu. </w:t>
+      </w:r>
+      <w:r>
+        <w:rPr>
+          <w:lang w:val="sr-Latn-RS"/>
+        </w:rPr>
+        <w:t>Ovi bočni efekti se odnose na različite aggregate-e</w:t>
+      </w:r>
+      <w:r>
+        <w:rPr>
+          <w:lang w:val="sr-Latn-RS"/>
+        </w:rPr>
+        <w:t xml:space="preserve">. </w:t>
+      </w:r>
+      <w:r>
+        <w:rPr>
+          <w:lang w:val="sr-Latn-RS"/>
+        </w:rPr>
+        <w:t>Kada se koriste domain event-i postiže se eventualna konzistentnost sistema.</w:t>
+      </w:r>
+    </w:p>
+    <w:p>
+      <w:pPr>
+        <w:rPr>
+          <w:lang w:val="sr-Latn-RS"/>
+        </w:rPr>
+      </w:pPr>
+      <w:r>
+        <w:rPr>
+          <w:b/>
+          <w:bCs/>
+          <w:lang w:val="sr-Latn-RS"/>
+        </w:rPr>
+        <w:t>Event (događaj)</w:t>
+      </w:r>
+      <w:r>
+        <w:rPr>
+          <w:b/>
+          <w:bCs/>
+          <w:lang w:val="sr-Latn-RS"/>
+        </w:rPr>
         <w:t xml:space="preserve"> </w:t>
       </w:r>
-      <w:proofErr w:type="spellStart"/>
-      <w:r>
-        <w:t>čitavog</w:t>
-      </w:r>
-      <w:proofErr w:type="spellEnd"/>
-      <w:r>
-        <w:t xml:space="preserve"> aggregate-a. </w:t>
-      </w:r>
-      <w:proofErr w:type="spellStart"/>
-      <w:r>
-        <w:t>Transakcija</w:t>
-      </w:r>
-      <w:proofErr w:type="spellEnd"/>
-      <w:r>
-        <w:t xml:space="preserve"> ne bi </w:t>
-      </w:r>
-      <w:proofErr w:type="spellStart"/>
-      <w:r>
-        <w:t>trebalo</w:t>
-      </w:r>
-      <w:proofErr w:type="spellEnd"/>
-      <w:r>
-        <w:t xml:space="preserve"> da </w:t>
-      </w:r>
-      <w:proofErr w:type="spellStart"/>
-      <w:r>
-        <w:t>izlazi</w:t>
-      </w:r>
-      <w:proofErr w:type="spellEnd"/>
-      <w:r>
+      <w:r>
+        <w:rPr>
+          <w:lang w:val="sr-Latn-RS"/>
+        </w:rPr>
+        <w:t xml:space="preserve">je nešto što se dogodilo u prošlosti. </w:t>
+      </w:r>
+      <w:r>
+        <w:rPr>
+          <w:b/>
+          <w:bCs/>
+          <w:lang w:val="sr-Latn-RS"/>
+        </w:rPr>
+        <w:t>Domain event (domenski događaj)</w:t>
+      </w:r>
+      <w:r>
+        <w:rPr>
+          <w:b/>
+          <w:bCs/>
+          <w:lang w:val="sr-Latn-RS"/>
+        </w:rPr>
         <w:t xml:space="preserve"> </w:t>
       </w:r>
-      <w:proofErr w:type="spellStart"/>
-      <w:r>
-        <w:t>iz</w:t>
-      </w:r>
-      <w:proofErr w:type="spellEnd"/>
-      <w:r>
+      <w:r>
+        <w:rPr>
+          <w:lang w:val="sr-Latn-RS"/>
+        </w:rPr>
+        <w:t>je nešto što se desilo u domenu i neophodno je da i ostali delovi</w:t>
+      </w:r>
+      <w:r>
+        <w:rPr>
+          <w:lang w:val="sr-Latn-RS"/>
+        </w:rPr>
+        <w:t xml:space="preserve"> istog</w:t>
+      </w:r>
+      <w:r>
+        <w:rPr>
+          <w:lang w:val="sr-Latn-RS"/>
+        </w:rPr>
+        <w:t xml:space="preserve"> domena budu svesni toga</w:t>
+      </w:r>
+      <w:r>
+        <w:rPr>
+          <w:lang w:val="sr-Latn-RS"/>
+        </w:rPr>
+        <w:t>, odnosno budu obavešteni o tome</w:t>
+      </w:r>
+      <w:r>
+        <w:rPr>
+          <w:lang w:val="sr-Latn-RS"/>
+        </w:rPr>
+        <w:t>.</w:t>
+      </w:r>
+      <w:r>
+        <w:rPr>
+          <w:lang w:val="sr-Latn-RS"/>
+        </w:rPr>
+        <w:t xml:space="preserve"> Kada budu obavešteni, oni reaguju na ranije definisan način.</w:t>
+      </w:r>
+    </w:p>
+    <w:p>
+      <w:pPr>
+        <w:rPr>
+          <w:lang w:val="sr-Latn-RS"/>
+        </w:rPr>
+      </w:pPr>
+      <w:r>
+        <w:rPr>
+          <w:lang w:val="sr-Latn-RS"/>
+        </w:rPr>
+        <w:t xml:space="preserve">Preko domenskih događaja se </w:t>
+      </w:r>
+      <w:r>
+        <w:rPr>
+          <w:lang w:val="sr-Latn-RS"/>
+        </w:rPr>
+        <w:t xml:space="preserve">prenose domenska pravila bazirana na ubiquitous language-u koja se dobijaju od domenskih eksperata. </w:t>
+      </w:r>
+      <w:r>
+        <w:rPr>
+          <w:lang w:val="sr-Latn-RS"/>
+        </w:rPr>
+        <w:t>Domenski događaji pružaju razdvajanje zaduženja (</w:t>
+      </w:r>
+      <w:r>
+        <w:rPr>
+          <w:b/>
+          <w:bCs/>
+          <w:lang w:val="sr-Latn-RS"/>
+        </w:rPr>
+        <w:t>separation of concerns</w:t>
+      </w:r>
+      <w:r>
+        <w:rPr>
+          <w:lang w:val="sr-Latn-RS"/>
+        </w:rPr>
+        <w:t>) između klasa istog domena.</w:t>
+      </w:r>
+    </w:p>
+    <w:p>
+      <w:pPr>
+        <w:rPr>
+          <w:lang w:val="sr-Latn-RS"/>
+        </w:rPr>
+      </w:pPr>
+      <w:r>
+        <w:rPr>
+          <w:lang w:val="sr-Latn-RS"/>
+        </w:rPr>
+        <w:t>Domenski događaji su slični događajima baziranim na poruke (</w:t>
+      </w:r>
+      <w:r>
+        <w:rPr>
+          <w:lang w:val="sr-Latn-RS"/>
+        </w:rPr>
+        <w:t>message-style events</w:t>
+      </w:r>
+      <w:r>
+        <w:rPr>
+          <w:lang w:val="sr-Latn-RS"/>
+        </w:rPr>
+        <w:t>)</w:t>
+      </w:r>
+      <w:r>
+        <w:rPr>
+          <w:lang w:val="sr-Latn-RS"/>
+        </w:rPr>
+        <w:t xml:space="preserve">, ali postoji  jedna razlika. </w:t>
+      </w:r>
+      <w:r>
+        <w:rPr>
+          <w:lang w:val="sr-Latn-RS"/>
+        </w:rPr>
+        <w:t>Kod pravih sistema zasnovanih na porukama, message queue-ima, message brokerima</w:t>
+      </w:r>
+      <w:r>
+        <w:rPr>
+          <w:lang w:val="sr-Latn-RS"/>
+        </w:rPr>
+        <w:t xml:space="preserve">, poruka je </w:t>
+      </w:r>
+      <w:r>
+        <w:rPr>
+          <w:lang w:val="sr-Latn-RS"/>
+        </w:rPr>
+        <w:t>namenjena delovima koji</w:t>
+      </w:r>
+      <w:r>
+        <w:rPr>
+          <w:lang w:val="sr-Latn-RS"/>
+        </w:rPr>
+        <w:t xml:space="preserve"> integriš</w:t>
+      </w:r>
+      <w:r>
+        <w:rPr>
+          <w:lang w:val="sr-Latn-RS"/>
+        </w:rPr>
+        <w:t>u</w:t>
+      </w:r>
+      <w:r>
+        <w:rPr>
+          <w:lang w:val="sr-Latn-RS"/>
+        </w:rPr>
+        <w:t xml:space="preserve"> više bounded context-a, mikroservisa ili događaja iz više aplikacija. </w:t>
+      </w:r>
+      <w:r>
+        <w:rPr>
+          <w:lang w:val="sr-Latn-RS"/>
+        </w:rPr>
+        <w:t xml:space="preserve">Sa druge strane, domenski </w:t>
+      </w:r>
+      <w:r>
+        <w:rPr>
+          <w:lang w:val="sr-Latn-RS"/>
+        </w:rPr>
+        <w:t>događaji su koris</w:t>
+      </w:r>
+      <w:r>
+        <w:rPr>
+          <w:lang w:val="sr-Latn-RS"/>
+        </w:rPr>
+        <w:t>n</w:t>
+      </w:r>
+      <w:r>
+        <w:rPr>
+          <w:lang w:val="sr-Latn-RS"/>
+        </w:rPr>
+        <w:t>i kada</w:t>
+      </w:r>
+      <w:r>
+        <w:rPr>
+          <w:lang w:val="sr-Latn-RS"/>
+        </w:rPr>
         <w:t xml:space="preserve"> </w:t>
       </w:r>
-      <w:proofErr w:type="spellStart"/>
-      <w:r>
-        <w:t>okvira</w:t>
-      </w:r>
-      <w:proofErr w:type="spellEnd"/>
-      <w:r>
-        <w:t xml:space="preserve"> </w:t>
-      </w:r>
-      <w:proofErr w:type="spellStart"/>
-      <w:r>
-        <w:t>jednog</w:t>
-      </w:r>
-      <w:proofErr w:type="spellEnd"/>
-      <w:r>
-        <w:t xml:space="preserve"> aggregate-a</w:t>
-      </w:r>
-      <w:r>
-        <w:t xml:space="preserve">, pa se </w:t>
-      </w:r>
-      <w:proofErr w:type="spellStart"/>
-      <w:r>
-        <w:t>shodno</w:t>
-      </w:r>
-      <w:proofErr w:type="spellEnd"/>
-      <w:r>
-        <w:t xml:space="preserve"> tome </w:t>
-      </w:r>
-      <w:proofErr w:type="spellStart"/>
-      <w:r>
-        <w:t>i</w:t>
-      </w:r>
-      <w:proofErr w:type="spellEnd"/>
-      <w:r>
-        <w:t xml:space="preserve"> </w:t>
-      </w:r>
-      <w:proofErr w:type="spellStart"/>
-      <w:r>
-        <w:t>dizajniraju</w:t>
-      </w:r>
-      <w:proofErr w:type="spellEnd"/>
-      <w:r>
-        <w:t xml:space="preserve"> aggregate-</w:t>
-      </w:r>
-      <w:proofErr w:type="spellStart"/>
-      <w:r>
-        <w:t>i</w:t>
-      </w:r>
-      <w:proofErr w:type="spellEnd"/>
-      <w:r>
-        <w:t xml:space="preserve">. </w:t>
-      </w:r>
-    </w:p>
-    <w:p>
-      <w:proofErr w:type="spellStart"/>
-      <w:r>
-        <w:t>Identifikacija</w:t>
-      </w:r>
-      <w:proofErr w:type="spellEnd"/>
-      <w:r>
-        <w:t xml:space="preserve"> aggregate-a </w:t>
-      </w:r>
-      <w:proofErr w:type="spellStart"/>
-      <w:r>
-        <w:t>može</w:t>
-      </w:r>
-      <w:proofErr w:type="spellEnd"/>
-      <w:r>
-        <w:t xml:space="preserve"> </w:t>
-      </w:r>
-      <w:proofErr w:type="spellStart"/>
-      <w:r>
-        <w:t>biti</w:t>
-      </w:r>
-      <w:proofErr w:type="spellEnd"/>
-      <w:r>
-        <w:t xml:space="preserve"> </w:t>
-      </w:r>
-      <w:proofErr w:type="spellStart"/>
-      <w:r>
-        <w:t>teška</w:t>
-      </w:r>
-      <w:proofErr w:type="spellEnd"/>
-      <w:r>
-        <w:t xml:space="preserve">. Aggregate je </w:t>
-      </w:r>
-      <w:proofErr w:type="spellStart"/>
-      <w:r>
-        <w:t>grupa</w:t>
-      </w:r>
-      <w:proofErr w:type="spellEnd"/>
-      <w:r>
-        <w:t xml:space="preserve"> </w:t>
-      </w:r>
-      <w:proofErr w:type="spellStart"/>
-      <w:r>
-        <w:t>objekata</w:t>
-      </w:r>
-      <w:proofErr w:type="spellEnd"/>
-      <w:r>
-        <w:t xml:space="preserve"> koji </w:t>
-      </w:r>
-      <w:proofErr w:type="spellStart"/>
-      <w:r>
-        <w:t>moraju</w:t>
-      </w:r>
-      <w:proofErr w:type="spellEnd"/>
-      <w:r>
-        <w:t xml:space="preserve"> </w:t>
-      </w:r>
-      <w:proofErr w:type="spellStart"/>
-      <w:r>
-        <w:t>biti</w:t>
-      </w:r>
-      <w:proofErr w:type="spellEnd"/>
-      <w:r>
-        <w:t xml:space="preserve"> </w:t>
-      </w:r>
-      <w:proofErr w:type="spellStart"/>
-      <w:r>
-        <w:t>konzistentni</w:t>
-      </w:r>
-      <w:proofErr w:type="spellEnd"/>
-      <w:r>
-        <w:t xml:space="preserve"> </w:t>
-      </w:r>
-      <w:proofErr w:type="spellStart"/>
-      <w:r>
-        <w:t>zajedno</w:t>
-      </w:r>
-      <w:proofErr w:type="spellEnd"/>
-      <w:r>
-        <w:t>.</w:t>
-      </w:r>
-      <w:r>
-        <w:t xml:space="preserve"> </w:t>
-      </w:r>
-      <w:r>
-        <w:t>[6]</w:t>
-      </w:r>
-    </w:p>
-    <w:p>
-      <w:pPr>
-        <w:pStyle w:val="Heading2"/>
-        <w:rPr>
-          <w:lang w:val="sr-Latn-RS"/>
-        </w:rPr>
-      </w:pPr>
-      <w:r>
-        <w:rPr>
-          <w:lang w:val="sr-Latn-RS"/>
-        </w:rPr>
-        <w:t>Aggregate root pattern</w:t>
-      </w:r>
-    </w:p>
-    <w:p>
-      <w:pPr>
-        <w:rPr>
-          <w:lang w:val="sr-Latn-RS"/>
-        </w:rPr>
-      </w:pPr>
-      <w:r>
-        <w:rPr>
-          <w:lang w:val="sr-Latn-RS"/>
-        </w:rPr>
-        <w:t>S</w:t>
-      </w:r>
-      <w:r>
-        <w:rPr>
-          <w:lang w:val="sr-Latn-RS"/>
-        </w:rPr>
-        <w:t>vaki aggregate ima</w:t>
-      </w:r>
-      <w:r>
-        <w:rPr>
-          <w:lang w:val="sr-Latn-RS"/>
-        </w:rPr>
-        <w:t xml:space="preserve"> makar</w:t>
-      </w:r>
-      <w:r>
-        <w:rPr>
-          <w:lang w:val="sr-Latn-RS"/>
-        </w:rPr>
-        <w:t xml:space="preserve"> jednu komponentu koja predstavlja </w:t>
-      </w:r>
-      <w:r>
-        <w:rPr>
-          <w:b/>
-          <w:bCs/>
-          <w:lang w:val="sr-Latn-RS"/>
-        </w:rPr>
-        <w:t>aggregate root</w:t>
-      </w:r>
-      <w:r>
-        <w:rPr>
-          <w:lang w:val="sr-Latn-RS"/>
-        </w:rPr>
-        <w:t>.</w:t>
-      </w:r>
-      <w:r>
-        <w:rPr>
-          <w:lang w:val="sr-Latn-RS"/>
-        </w:rPr>
-        <w:t xml:space="preserve"> To je ujedno i glavna komponenta</w:t>
-      </w:r>
-      <w:r>
-        <w:rPr>
-          <w:lang w:val="sr-Latn-RS"/>
-        </w:rPr>
-        <w:t>.</w:t>
-      </w:r>
-      <w:r>
-        <w:rPr>
-          <w:lang w:val="sr-Latn-RS"/>
-        </w:rPr>
-        <w:t xml:space="preserve"> Aggregate može imati pored aggregate root-a i druge entitete i value object-e.</w:t>
-      </w:r>
-    </w:p>
-    <w:p>
-      <w:pPr>
-        <w:rPr>
-          <w:lang w:val="sr-Latn-RS"/>
-        </w:rPr>
-      </w:pPr>
-      <w:r>
-        <w:rPr>
-          <w:lang w:val="sr-Latn-RS"/>
-        </w:rPr>
-        <w:t xml:space="preserve">Svaka referenca ka aggregate-u treba da ide preko </w:t>
-      </w:r>
-      <w:r>
-        <w:rPr>
-          <w:lang w:val="sr-Latn-RS"/>
-        </w:rPr>
-        <w:t>aggregate root</w:t>
-      </w:r>
-      <w:r>
-        <w:rPr>
-          <w:lang w:val="sr-Latn-RS"/>
-        </w:rPr>
-        <w:t>-a.</w:t>
-      </w:r>
-      <w:r>
-        <w:rPr>
-          <w:lang w:val="sr-Latn-RS"/>
-        </w:rPr>
-        <w:t xml:space="preserve"> Aggregate root garantuje integritet aggregate-a.</w:t>
-      </w:r>
-      <w:r>
-        <w:rPr>
-          <w:lang w:val="sr-Latn-RS"/>
-        </w:rPr>
-        <w:t xml:space="preserve"> </w:t>
-      </w:r>
-      <w:r>
-        <w:rPr>
-          <w:lang w:val="sr-Latn-RS"/>
-        </w:rPr>
-        <w:t xml:space="preserve">Takođe garantuje i konzistentnost, pa svako ažuriranje aggregate-a treba da ide preko aggregate root-a. </w:t>
-      </w:r>
-      <w:r>
-        <w:rPr>
-          <w:lang w:val="sr-Latn-RS"/>
-        </w:rPr>
-        <w:t>D</w:t>
-      </w:r>
-      <w:r>
-        <w:rPr>
-          <w:lang w:val="sr-Latn-RS"/>
-        </w:rPr>
-        <w:t>akle, d</w:t>
-      </w:r>
-      <w:r>
-        <w:rPr>
-          <w:lang w:val="sr-Latn-RS"/>
-        </w:rPr>
-        <w:t xml:space="preserve">a bi se promenio </w:t>
-      </w:r>
-      <w:r>
-        <w:rPr>
-          <w:lang w:val="sr-Latn-RS"/>
-        </w:rPr>
-        <w:t>bilo koji</w:t>
-      </w:r>
-      <w:r>
-        <w:rPr>
-          <w:lang w:val="sr-Latn-RS"/>
-        </w:rPr>
-        <w:t xml:space="preserve"> entitet </w:t>
-      </w:r>
-      <w:r>
-        <w:rPr>
-          <w:lang w:val="sr-Latn-RS"/>
-        </w:rPr>
-        <w:t xml:space="preserve">u aggregate-u, mora se ići preko aggregate root-a. </w:t>
-      </w:r>
-      <w:r>
-        <w:rPr>
-          <w:lang w:val="sr-Latn-RS"/>
-        </w:rPr>
-        <w:t xml:space="preserve">Ukoliko se promeni neki entitet </w:t>
-      </w:r>
-      <w:r>
-        <w:rPr>
-          <w:lang w:val="sr-Latn-RS"/>
-        </w:rPr>
-        <w:t xml:space="preserve">ili value object </w:t>
-      </w:r>
-      <w:r>
-        <w:rPr>
-          <w:lang w:val="sr-Latn-RS"/>
-        </w:rPr>
-        <w:t>van aggregate root-a</w:t>
-      </w:r>
-      <w:r>
-        <w:rPr>
-          <w:lang w:val="sr-Latn-RS"/>
-        </w:rPr>
-        <w:t xml:space="preserve">, on više ne može da garantuje da je aggregate u validnom stanju. </w:t>
-      </w:r>
-      <w:r>
-        <w:rPr>
-          <w:lang w:val="sr-Latn-RS"/>
-        </w:rPr>
-        <w:t>[6]</w:t>
+      <w:r>
+        <w:rPr>
+          <w:lang w:val="sr-Latn-RS"/>
+        </w:rPr>
+        <w:t xml:space="preserve">je potrebno obavestiti o događaju, ali su </w:t>
+      </w:r>
+      <w:r>
+        <w:rPr>
+          <w:lang w:val="sr-Latn-RS"/>
+        </w:rPr>
+        <w:t>bočni efekti potrebni u okviru istog domena.</w:t>
+      </w:r>
+    </w:p>
+    <w:p>
+      <w:pPr>
+        <w:rPr>
+          <w:lang w:val="sr-Latn-RS"/>
+        </w:rPr>
+      </w:pPr>
+      <w:r>
+        <w:rPr>
+          <w:lang w:val="sr-Latn-RS"/>
+        </w:rPr>
+        <w:t>Domenski događaji mogu da budu sinhroni i asinhroni, dok integracioni događaji moraju biti asinhroni.</w:t>
       </w:r>
     </w:p>
     <w:p>
@@ -4445,7 +4411,134 @@
             <w:rStyle w:val="Hyperlink"/>
             <w:lang w:val="sr-Latn-RS"/>
           </w:rPr>
-          <w:t>https://blog.jannikwempe.com/domain-driven-design-entities-value-objects</w:t>
+          <w:t xml:space="preserve">https://blog.jannikwempe.com/domain-driven-design-entities-value-objects </w:t>
+        </w:r>
+        <w:r>
+          <w:rPr>
+            <w:rStyle w:val="Hyperlink"/>
+          </w:rPr>
+          <w:t>[5</w:t>
+        </w:r>
+      </w:hyperlink>
+      <w:r>
+        <w:t>]</w:t>
+      </w:r>
+    </w:p>
+    <w:p>
+      <w:pPr>
+        <w:pStyle w:val="ListParagraph"/>
+        <w:numPr>
+          <w:ilvl w:val="0"/>
+          <w:numId w:val="3"/>
+        </w:numPr>
+        <w:rPr>
+          <w:lang w:val="sr-Latn-RS"/>
+        </w:rPr>
+      </w:pPr>
+      <w:hyperlink r:id="rId12" w:history="1">
+        <w:r>
+          <w:rPr>
+            <w:rStyle w:val="Hyperlink"/>
+            <w:lang w:val="sr-Latn-RS"/>
+          </w:rPr>
+          <w:t>https://learn.microsoft.com/en-us/dotnet/architecture/microservices/microservice-ddd-cqrs-patterns/microservice-domain-model</w:t>
+        </w:r>
+      </w:hyperlink>
+      <w:r>
+        <w:rPr>
+          <w:lang w:val="sr-Latn-RS"/>
+        </w:rPr>
+        <w:t xml:space="preserve"> </w:t>
+      </w:r>
+      <w:r>
+        <w:t>[6]</w:t>
+      </w:r>
+    </w:p>
+    <w:p>
+      <w:pPr>
+        <w:pStyle w:val="ListParagraph"/>
+        <w:numPr>
+          <w:ilvl w:val="0"/>
+          <w:numId w:val="3"/>
+        </w:numPr>
+        <w:rPr>
+          <w:lang w:val="sr-Latn-RS"/>
+        </w:rPr>
+      </w:pPr>
+      <w:hyperlink r:id="rId13" w:history="1">
+        <w:r>
+          <w:rPr>
+            <w:rStyle w:val="Hyperlink"/>
+            <w:lang w:val="sr-Latn-RS"/>
+          </w:rPr>
+          <w:t>https://beetechnical.com/tech-tutorial/value-object-vs-entity-class/</w:t>
+        </w:r>
+      </w:hyperlink>
+      <w:r>
+        <w:rPr>
+          <w:lang w:val="sr-Latn-RS"/>
+        </w:rPr>
+        <w:t xml:space="preserve"> </w:t>
+      </w:r>
+      <w:bookmarkStart w:id="8" w:name="_Hlk155164546"/>
+      <w:r>
+        <w:t>[</w:t>
+      </w:r>
+      <w:r>
+        <w:t>7</w:t>
+      </w:r>
+      <w:r>
+        <w:t>]</w:t>
+      </w:r>
+    </w:p>
+    <w:p>
+      <w:pPr>
+        <w:pStyle w:val="ListParagraph"/>
+        <w:numPr>
+          <w:ilvl w:val="0"/>
+          <w:numId w:val="3"/>
+        </w:numPr>
+        <w:rPr>
+          <w:lang w:val="sr-Latn-RS"/>
+        </w:rPr>
+      </w:pPr>
+      <w:hyperlink r:id="rId14" w:history="1">
+        <w:r>
+          <w:rPr>
+            <w:rStyle w:val="Hyperlink"/>
+            <w:lang w:val="sr-Latn-RS"/>
+          </w:rPr>
+          <w:t xml:space="preserve">https://martinfowler.com/bliki/DDD_Aggregate.html </w:t>
+        </w:r>
+        <w:r>
+          <w:rPr>
+            <w:rStyle w:val="Hyperlink"/>
+          </w:rPr>
+          <w:t>[8</w:t>
+        </w:r>
+      </w:hyperlink>
+      <w:r>
+        <w:t>]</w:t>
+      </w:r>
+    </w:p>
+    <w:p>
+      <w:pPr>
+        <w:pStyle w:val="ListParagraph"/>
+        <w:numPr>
+          <w:ilvl w:val="0"/>
+          <w:numId w:val="3"/>
+        </w:numPr>
+        <w:rPr>
+          <w:lang w:val="sr-Latn-RS"/>
+        </w:rPr>
+      </w:pPr>
+      <w:hyperlink r:id="rId15" w:history="1">
+        <w:r>
+          <w:rPr>
+            <w:rStyle w:val="Hyperlink"/>
+            <w:lang w:val="sr-Latn-RS"/>
+          </w:rPr>
+          <w:t>https://blog.cleancoder.com/uncle-bob/2012/08/13/the-clean-architecture.html</w:t>
         </w:r>
         <w:r>
           <w:rPr>
@@ -4458,9 +4551,16 @@
           <w:rPr>
             <w:rStyle w:val="Hyperlink"/>
           </w:rPr>
-          <w:t>[5</w:t>
+          <w:t>[</w:t>
+        </w:r>
+        <w:r>
+          <w:rPr>
+            <w:rStyle w:val="Hyperlink"/>
+          </w:rPr>
+          <w:t>9</w:t>
         </w:r>
       </w:hyperlink>
+      <w:bookmarkStart w:id="9" w:name="_Hlk155247193"/>
       <w:r>
         <w:t>]</w:t>
       </w:r>
@@ -4476,97 +4576,30 @@
           <w:lang w:val="sr-Latn-RS"/>
         </w:rPr>
       </w:pPr>
-      <w:hyperlink r:id="rId12" w:history="1">
-        <w:r>
-          <w:rPr>
-            <w:rStyle w:val="Hyperlink"/>
-            <w:lang w:val="sr-Latn-RS"/>
-          </w:rPr>
-          <w:t>https://learn.microsoft.com/en-us/dotnet/architecture/microservices/microservice-ddd-cqrs-patterns/microservice-domain-model</w:t>
-        </w:r>
-      </w:hyperlink>
-      <w:r>
-        <w:rPr>
-          <w:lang w:val="sr-Latn-RS"/>
-        </w:rPr>
+      <w:r>
+        <w:t>Patterns of Enterprise Application Architecture Martin Fowler</w:t>
+      </w:r>
+      <w:r>
         <w:t xml:space="preserve"> </w:t>
       </w:r>
       <w:r>
-        <w:t>[6]</w:t>
-      </w:r>
-    </w:p>
+        <w:t>[</w:t>
+      </w:r>
+      <w:r>
+        <w:t>10</w:t>
+      </w:r>
+      <w:r>
+        <w:t>]</w:t>
+      </w:r>
+    </w:p>
+    <w:bookmarkEnd w:id="9"/>
     <w:p>
       <w:pPr>
         <w:pStyle w:val="ListParagraph"/>
-        <w:numPr>
-          <w:ilvl w:val="0"/>
-          <w:numId w:val="3"/>
-        </w:numPr>
-        <w:rPr>
-          <w:lang w:val="sr-Latn-RS"/>
-        </w:rPr>
-      </w:pPr>
-      <w:hyperlink r:id="rId13" w:history="1">
-        <w:r>
-          <w:rPr>
-            <w:rStyle w:val="Hyperlink"/>
-            <w:lang w:val="sr-Latn-RS"/>
-          </w:rPr>
-          <w:t>https://beetechnical.com/tech-tutorial/value-object-vs-entity-class/</w:t>
-        </w:r>
-      </w:hyperlink>
-      <w:r>
-        <w:rPr>
-          <w:lang w:val="sr-Latn-RS"/>
-        </w:rPr>
-        <w:t xml:space="preserve"> </w:t>
-      </w:r>
-      <w:bookmarkStart w:id="8" w:name="_Hlk155164546"/>
-      <w:r>
-        <w:t>[</w:t>
-      </w:r>
-      <w:r>
-        <w:t>7</w:t>
-      </w:r>
-      <w:r>
-        <w:t>]</w:t>
-      </w:r>
-    </w:p>
-    <w:p>
-      <w:pPr>
-        <w:pStyle w:val="ListParagraph"/>
-        <w:numPr>
-          <w:ilvl w:val="0"/>
-          <w:numId w:val="3"/>
-        </w:numPr>
-        <w:rPr>
-          <w:lang w:val="sr-Latn-RS"/>
-        </w:rPr>
-      </w:pPr>
-      <w:hyperlink r:id="rId14" w:history="1">
-        <w:r>
-          <w:rPr>
-            <w:rStyle w:val="Hyperlink"/>
-            <w:lang w:val="sr-Latn-RS"/>
-          </w:rPr>
-          <w:t>https://martinfowler.com/bliki/DDD_Aggregate.html</w:t>
-        </w:r>
-      </w:hyperlink>
-      <w:r>
-        <w:rPr>
-          <w:lang w:val="sr-Latn-RS"/>
-        </w:rPr>
-        <w:t xml:space="preserve"> </w:t>
-      </w:r>
-      <w:r>
-        <w:t>[</w:t>
-      </w:r>
-      <w:r>
-        <w:t>8</w:t>
-      </w:r>
-      <w:r>
-        <w:t>]</w:t>
-      </w:r>
+        <w:rPr>
+          <w:lang w:val="sr-Latn-RS"/>
+        </w:rPr>
+      </w:pPr>
     </w:p>
     <w:p>
       <w:pPr>

</xml_diff>